<commit_message>
added paragraph on inference for LDA
</commit_message>
<xml_diff>
--- a/Rmd/jse-special-issue-2020.docx
+++ b/Rmd/jse-special-issue-2020.docx
@@ -139,7 +139,7 @@
         <w:pStyle w:val="FirstParagraph"/>
       </w:pPr>
       <w:r>
-        <w:t xml:space="preserve">Last modified: 2020-05-30 11:47:37.</w:t>
+        <w:t xml:space="preserve">Last modified: 2020-05-31 19:20:34.</w:t>
       </w:r>
     </w:p>
     <w:p>
@@ -247,7 +247,7 @@
         <w:t xml:space="preserve"> </w:t>
       </w:r>
       <w:r>
-        <w:t xml:space="preserve">We report one instance of a mentored text analysis research project.</w:t>
+        <w:t xml:space="preserve">We report mentored text analysis projects.</w:t>
       </w:r>
       <w:r>
         <w:t xml:space="preserve"> </w:t>
@@ -480,25 +480,39 @@
         <w:t xml:space="preserve"> </w:t>
       </w:r>
       <w:r>
-        <w:t xml:space="preserve">topic content over time. We present below 1) an approach for collecting tweets in real</w:t>
-      </w:r>
-      <w:r>
-        <w:t xml:space="preserve"> </w:t>
-      </w:r>
-      <w:r>
-        <w:t xml:space="preserve">time and 2) methods for detecting social media</w:t>
-      </w:r>
-      <w:r>
-        <w:t xml:space="preserve"> </w:t>
-      </w:r>
-      <w:r>
-        <w:t xml:space="preserve">events via latent Dirichlet allocation modeling of tweets and 3) suggestions for</w:t>
-      </w:r>
-      <w:r>
-        <w:t xml:space="preserve"> </w:t>
-      </w:r>
-      <w:r>
-        <w:t xml:space="preserve">using tweets in research mentoring of undergraduate students.</w:t>
+        <w:t xml:space="preserve">topic content over time. We discuss in detail below one approach to studying this</w:t>
+      </w:r>
+      <w:r>
+        <w:t xml:space="preserve"> </w:t>
+      </w:r>
+      <w:r>
+        <w:t xml:space="preserve">question.</w:t>
+      </w:r>
+    </w:p>
+    <w:p>
+      <w:pPr>
+        <w:pStyle w:val="BodyText"/>
+      </w:pPr>
+      <w:r>
+        <w:t xml:space="preserve">In the sections that follow, we detail our backward design-inspired approach to</w:t>
+      </w:r>
+      <w:r>
+        <w:t xml:space="preserve"> </w:t>
+      </w:r>
+      <w:r>
+        <w:t xml:space="preserve">writing learning objectives, preliminary research mentoring considerations,</w:t>
+      </w:r>
+      <w:r>
+        <w:t xml:space="preserve"> </w:t>
+      </w:r>
+      <w:r>
+        <w:t xml:space="preserve">data science methods for collecting and analyzing tweets, analysis results,</w:t>
+      </w:r>
+      <w:r>
+        <w:t xml:space="preserve"> </w:t>
+      </w:r>
+      <w:r>
+        <w:t xml:space="preserve">and thoughts on assessment and advanced topics.</w:t>
       </w:r>
     </w:p>
     <w:p>
@@ -1020,7 +1034,16 @@
         </w:numPr>
       </w:pPr>
       <w:r>
-        <w:t xml:space="preserve">Write R code to perform text analysis of large volumes of tweets.</w:t>
+        <w:t xml:space="preserve">Write R code to perform text analysis of large volumes of tweets</w:t>
+      </w:r>
+      <w:r>
+        <w:t xml:space="preserve"> </w:t>
+      </w:r>
+      <w:r>
+        <w:t xml:space="preserve">(R Core Team 2019)</w:t>
+      </w:r>
+      <w:r>
+        <w:t xml:space="preserve">.</w:t>
       </w:r>
     </w:p>
     <w:p>
@@ -1082,7 +1105,7 @@
         <w:pStyle w:val="FirstParagraph"/>
       </w:pPr>
       <w:r>
-        <w:t xml:space="preserve">We collaboratively developed research goals with students through a series of discussions throughout the academic year. As trainees begin their senior research projects, we suggest that mentors discuss with them:</w:t>
+        <w:t xml:space="preserve">We collaboratively developed research goals with students in a series of discussions during the academic year. As trainees begin their senior research projects, we suggest that mentors discuss with them:</w:t>
       </w:r>
     </w:p>
     <w:p>
@@ -1433,10 +1456,1120 @@
     </w:p>
     <w:p>
       <w:pPr>
+        <w:pStyle w:val="SourceCode"/>
+      </w:pPr>
+      <w:r>
+        <w:rPr>
+          <w:rStyle w:val="ExtensionTok"/>
+        </w:rPr>
+        <w:t xml:space="preserve">*/5</w:t>
+      </w:r>
+      <w:r>
+        <w:rPr>
+          <w:rStyle w:val="NormalTok"/>
+        </w:rPr>
+        <w:t xml:space="preserve"> * * * * R -e </w:t>
+      </w:r>
+      <w:r>
+        <w:rPr>
+          <w:rStyle w:val="StringTok"/>
+        </w:rPr>
+        <w:t xml:space="preserve">'rtweet::stream_tweets(timeout = (60 * 5), </w:t>
+      </w:r>
+      <w:r>
+        <w:br/>
+      </w:r>
+      <w:r>
+        <w:rPr>
+          <w:rStyle w:val="StringTok"/>
+        </w:rPr>
+        <w:t xml:space="preserve">parse = FALSE, file_name = paste0("~/work/mentoring/mentoring-framework/data/",</w:t>
+      </w:r>
+      <w:r>
+        <w:br/>
+      </w:r>
+      <w:r>
+        <w:rPr>
+          <w:rStyle w:val="StringTok"/>
+        </w:rPr>
+        <w:t xml:space="preserve">lubridate::now(), "-tweets"))'</w:t>
+      </w:r>
+    </w:p>
+    <w:p>
+      <w:pPr>
+        <w:pStyle w:val="FirstParagraph"/>
+      </w:pPr>
+      <w:r>
+        <w:t xml:space="preserve">Users may need to slightly amend the above line to conform to requirements of their operating system’s</w:t>
+      </w:r>
+      <w:r>
+        <w:t xml:space="preserve"> </w:t>
+      </w:r>
+      <w:r>
+        <w:rPr>
+          <w:rStyle w:val="VerbatimChar"/>
+        </w:rPr>
+        <w:t xml:space="preserve">crontab</w:t>
+      </w:r>
+      <w:r>
+        <w:t xml:space="preserve">.</w:t>
+      </w:r>
+    </w:p>
+    <w:p>
+      <w:pPr>
+        <w:pStyle w:val="Heading2"/>
+      </w:pPr>
+      <w:bookmarkStart w:id="31" w:name="X44123c9c48896a94d09fe98af5f8466be162e8c"/>
+      <w:r>
+        <w:t xml:space="preserve">Querying Twitter API to get complete tweets</w:t>
+      </w:r>
+      <w:bookmarkEnd w:id="31"/>
+    </w:p>
+    <w:p>
+      <w:pPr>
+        <w:pStyle w:val="FirstParagraph"/>
+      </w:pPr>
+      <w:r>
+        <w:t xml:space="preserve">Twitter API use agreements forbid users from sharing complete API query results.</w:t>
+      </w:r>
+      <w:r>
+        <w:t xml:space="preserve"> </w:t>
+      </w:r>
+      <w:r>
+        <w:t xml:space="preserve">However, Twitter permits users to share tweet identification numbers. A user can</w:t>
+      </w:r>
+      <w:r>
+        <w:t xml:space="preserve"> </w:t>
+      </w:r>
+      <w:r>
+        <w:t xml:space="preserve">then query a Twitter API to obtain complete tweet data. In our experience, this</w:t>
+      </w:r>
+      <w:r>
+        <w:t xml:space="preserve"> </w:t>
+      </w:r>
+      <w:r>
+        <w:t xml:space="preserve">process is incomplete; that is, many tweets submitted to the Twitter API return</w:t>
+      </w:r>
+      <w:r>
+        <w:t xml:space="preserve"> </w:t>
+      </w:r>
+      <w:r>
+        <w:t xml:space="preserve">no data. Additionally, on repeated querying of the API, different sets of tweets</w:t>
+      </w:r>
+      <w:r>
+        <w:t xml:space="preserve"> </w:t>
+      </w:r>
+      <w:r>
+        <w:t xml:space="preserve">return data. This complicates our goal of making all analyses computationally</w:t>
+      </w:r>
+      <w:r>
+        <w:t xml:space="preserve"> </w:t>
+      </w:r>
+      <w:r>
+        <w:t xml:space="preserve">reproducible.</w:t>
+      </w:r>
+    </w:p>
+    <w:p>
+      <w:pPr>
         <w:pStyle w:val="BodyText"/>
       </w:pPr>
       <w:r>
-        <w:t xml:space="preserve">Users may need to slightly amend the above line to conform to requirements of their operating system’s</w:t>
+        <w:t xml:space="preserve">From our collection of tweets, we chose to analyze those sent on three consecutive</w:t>
+      </w:r>
+      <w:r>
+        <w:t xml:space="preserve"> </w:t>
+      </w:r>
+      <w:r>
+        <w:t xml:space="preserve">days from May 24, 2020 to May 26, 2020. We wanted to see if we could use text analysis</w:t>
+      </w:r>
+      <w:r>
+        <w:t xml:space="preserve"> </w:t>
+      </w:r>
+      <w:r>
+        <w:t xml:space="preserve">tools to detect a transient change in topics for Memorial Day (May 25, 2020).</w:t>
+      </w:r>
+    </w:p>
+    <w:p>
+      <w:pPr>
+        <w:pStyle w:val="BodyText"/>
+      </w:pPr>
+      <w:r>
+        <w:t xml:space="preserve">To minimize the computing requirements, we</w:t>
+      </w:r>
+      <w:r>
+        <w:t xml:space="preserve"> </w:t>
+      </w:r>
+      <w:r>
+        <w:t xml:space="preserve">limited our analysis to tweets sent during a five-minute period (12:00pm to 12:05pm Eastern time) every day. However, our methods are appropriate for much larger data sets.</w:t>
+      </w:r>
+      <w:r>
+        <w:t xml:space="preserve"> </w:t>
+      </w:r>
+      <w:r>
+        <w:t xml:space="preserve">We then submitted API queries to Twitter</w:t>
+      </w:r>
+      <w:r>
+        <w:t xml:space="preserve"> </w:t>
+      </w:r>
+      <w:r>
+        <w:t xml:space="preserve">to get the full content of tweets, including the tweet text.</w:t>
+      </w:r>
+      <w:r>
+        <w:t xml:space="preserve"> </w:t>
+      </w:r>
+      <w:r>
+        <w:t xml:space="preserve">In supplementary files, we provide the R code that we used to</w:t>
+      </w:r>
+      <w:r>
+        <w:t xml:space="preserve"> </w:t>
+      </w:r>
+      <w:r>
+        <w:t xml:space="preserve">query the Twitter API to obtain full tweet content.</w:t>
+      </w:r>
+    </w:p>
+    <w:p>
+      <w:pPr>
+        <w:pStyle w:val="Heading2"/>
+      </w:pPr>
+      <w:bookmarkStart w:id="32" w:name="tweet-structure"/>
+      <w:r>
+        <w:t xml:space="preserve">Tweet structure</w:t>
+      </w:r>
+      <w:bookmarkEnd w:id="32"/>
+    </w:p>
+    <w:p>
+      <w:pPr>
+        <w:pStyle w:val="FirstParagraph"/>
+      </w:pPr>
+      <w:r>
+        <w:t xml:space="preserve">Tweets are available from the Twitter API as Javascript Object Notation (JSON) objects. Every tweet consists</w:t>
+      </w:r>
+      <w:r>
+        <w:t xml:space="preserve"> </w:t>
+      </w:r>
+      <w:r>
+        <w:t xml:space="preserve">of multiple key-value pairs. The number of fields per</w:t>
+      </w:r>
+      <w:r>
+        <w:t xml:space="preserve"> </w:t>
+      </w:r>
+      <w:r>
+        <w:t xml:space="preserve">tweet depends on user settings, retweet status, and other factors</w:t>
+      </w:r>
+      <w:r>
+        <w:t xml:space="preserve"> </w:t>
+      </w:r>
+      <w:r>
+        <w:t xml:space="preserve">(“Introduction to Tweet JSON” 2020)</w:t>
+      </w:r>
+      <w:r>
+        <w:t xml:space="preserve">.</w:t>
+      </w:r>
+      <w:r>
+        <w:t xml:space="preserve"> </w:t>
+      </w:r>
+      <w:r>
+        <w:t xml:space="preserve">The 31 tweet key-value pairs belong to</w:t>
+      </w:r>
+      <w:r>
+        <w:t xml:space="preserve"> </w:t>
+      </w:r>
+      <w:r>
+        <w:t xml:space="preserve">12 distinct classes (Appendix 1). The</w:t>
+      </w:r>
+      <w:r>
+        <w:t xml:space="preserve"> </w:t>
+      </w:r>
+      <w:r>
+        <w:t xml:space="preserve">classes are either vectors - numeric, logical, or character - or arrays assembled</w:t>
+      </w:r>
+      <w:r>
+        <w:t xml:space="preserve"> </w:t>
+      </w:r>
+      <w:r>
+        <w:t xml:space="preserve">from the vector classes.</w:t>
+      </w:r>
+    </w:p>
+    <w:p>
+      <w:pPr>
+        <w:pStyle w:val="BodyText"/>
+      </w:pPr>
+      <w:r>
+        <w:t xml:space="preserve">Below is an example of Tweet JSON.</w:t>
+      </w:r>
+    </w:p>
+    <w:p>
+      <w:pPr>
+        <w:pStyle w:val="SourceCode"/>
+      </w:pPr>
+      <w:r>
+        <w:rPr>
+          <w:rStyle w:val="KeywordTok"/>
+        </w:rPr>
+        <w:t xml:space="preserve">{</w:t>
+      </w:r>
+      <w:r>
+        <w:br/>
+      </w:r>
+      <w:r>
+        <w:rPr>
+          <w:rStyle w:val="NormalTok"/>
+        </w:rPr>
+        <w:t xml:space="preserve">  </w:t>
+      </w:r>
+      <w:r>
+        <w:rPr>
+          <w:rStyle w:val="StringTok"/>
+        </w:rPr>
+        <w:t xml:space="preserve">"created_at"</w:t>
+      </w:r>
+      <w:r>
+        <w:rPr>
+          <w:rStyle w:val="NormalTok"/>
+        </w:rPr>
+        <w:t xml:space="preserve">: </w:t>
+      </w:r>
+      <w:r>
+        <w:rPr>
+          <w:rStyle w:val="StringTok"/>
+        </w:rPr>
+        <w:t xml:space="preserve">"Thu Apr 06 15:24:15 +0000 2017"</w:t>
+      </w:r>
+      <w:r>
+        <w:rPr>
+          <w:rStyle w:val="NormalTok"/>
+        </w:rPr>
+        <w:t xml:space="preserve">,</w:t>
+      </w:r>
+      <w:r>
+        <w:br/>
+      </w:r>
+      <w:r>
+        <w:rPr>
+          <w:rStyle w:val="NormalTok"/>
+        </w:rPr>
+        <w:t xml:space="preserve">  </w:t>
+      </w:r>
+      <w:r>
+        <w:rPr>
+          <w:rStyle w:val="StringTok"/>
+        </w:rPr>
+        <w:t xml:space="preserve">"id_str"</w:t>
+      </w:r>
+      <w:r>
+        <w:rPr>
+          <w:rStyle w:val="NormalTok"/>
+        </w:rPr>
+        <w:t xml:space="preserve">: </w:t>
+      </w:r>
+      <w:r>
+        <w:rPr>
+          <w:rStyle w:val="StringTok"/>
+        </w:rPr>
+        <w:t xml:space="preserve">"850006245121695744"</w:t>
+      </w:r>
+      <w:r>
+        <w:rPr>
+          <w:rStyle w:val="NormalTok"/>
+        </w:rPr>
+        <w:t xml:space="preserve">,</w:t>
+      </w:r>
+      <w:r>
+        <w:br/>
+      </w:r>
+      <w:r>
+        <w:rPr>
+          <w:rStyle w:val="NormalTok"/>
+        </w:rPr>
+        <w:t xml:space="preserve">  </w:t>
+      </w:r>
+      <w:r>
+        <w:rPr>
+          <w:rStyle w:val="StringTok"/>
+        </w:rPr>
+        <w:t xml:space="preserve">"text"</w:t>
+      </w:r>
+      <w:r>
+        <w:rPr>
+          <w:rStyle w:val="NormalTok"/>
+        </w:rPr>
+        <w:t xml:space="preserve">: </w:t>
+      </w:r>
+      <w:r>
+        <w:rPr>
+          <w:rStyle w:val="StringTok"/>
+        </w:rPr>
+        <w:t xml:space="preserve">"1\/ Today we\u2019re sharing our vision for the future of the Twitter API platform!"</w:t>
+      </w:r>
+      <w:r>
+        <w:rPr>
+          <w:rStyle w:val="NormalTok"/>
+        </w:rPr>
+        <w:t xml:space="preserve">,</w:t>
+      </w:r>
+      <w:r>
+        <w:br/>
+      </w:r>
+      <w:r>
+        <w:rPr>
+          <w:rStyle w:val="NormalTok"/>
+        </w:rPr>
+        <w:t xml:space="preserve">  </w:t>
+      </w:r>
+      <w:r>
+        <w:rPr>
+          <w:rStyle w:val="StringTok"/>
+        </w:rPr>
+        <w:t xml:space="preserve">"user"</w:t>
+      </w:r>
+      <w:r>
+        <w:rPr>
+          <w:rStyle w:val="NormalTok"/>
+        </w:rPr>
+        <w:t xml:space="preserve">: </w:t>
+      </w:r>
+      <w:r>
+        <w:rPr>
+          <w:rStyle w:val="KeywordTok"/>
+        </w:rPr>
+        <w:t xml:space="preserve">{</w:t>
+      </w:r>
+      <w:r>
+        <w:br/>
+      </w:r>
+      <w:r>
+        <w:rPr>
+          <w:rStyle w:val="NormalTok"/>
+        </w:rPr>
+        <w:t xml:space="preserve">    </w:t>
+      </w:r>
+      <w:r>
+        <w:rPr>
+          <w:rStyle w:val="StringTok"/>
+        </w:rPr>
+        <w:t xml:space="preserve">"id"</w:t>
+      </w:r>
+      <w:r>
+        <w:rPr>
+          <w:rStyle w:val="NormalTok"/>
+        </w:rPr>
+        <w:t xml:space="preserve">: </w:t>
+      </w:r>
+      <w:r>
+        <w:rPr>
+          <w:rStyle w:val="ExtensionTok"/>
+        </w:rPr>
+        <w:t xml:space="preserve">2244994945</w:t>
+      </w:r>
+      <w:r>
+        <w:rPr>
+          <w:rStyle w:val="NormalTok"/>
+        </w:rPr>
+        <w:t xml:space="preserve">,</w:t>
+      </w:r>
+      <w:r>
+        <w:br/>
+      </w:r>
+      <w:r>
+        <w:rPr>
+          <w:rStyle w:val="NormalTok"/>
+        </w:rPr>
+        <w:t xml:space="preserve">    </w:t>
+      </w:r>
+      <w:r>
+        <w:rPr>
+          <w:rStyle w:val="StringTok"/>
+        </w:rPr>
+        <w:t xml:space="preserve">"name"</w:t>
+      </w:r>
+      <w:r>
+        <w:rPr>
+          <w:rStyle w:val="NormalTok"/>
+        </w:rPr>
+        <w:t xml:space="preserve">: </w:t>
+      </w:r>
+      <w:r>
+        <w:rPr>
+          <w:rStyle w:val="StringTok"/>
+        </w:rPr>
+        <w:t xml:space="preserve">"Twitter Dev"</w:t>
+      </w:r>
+      <w:r>
+        <w:rPr>
+          <w:rStyle w:val="NormalTok"/>
+        </w:rPr>
+        <w:t xml:space="preserve">,</w:t>
+      </w:r>
+      <w:r>
+        <w:br/>
+      </w:r>
+      <w:r>
+        <w:rPr>
+          <w:rStyle w:val="NormalTok"/>
+        </w:rPr>
+        <w:t xml:space="preserve">    </w:t>
+      </w:r>
+      <w:r>
+        <w:rPr>
+          <w:rStyle w:val="StringTok"/>
+        </w:rPr>
+        <w:t xml:space="preserve">"screen_name"</w:t>
+      </w:r>
+      <w:r>
+        <w:rPr>
+          <w:rStyle w:val="NormalTok"/>
+        </w:rPr>
+        <w:t xml:space="preserve">: </w:t>
+      </w:r>
+      <w:r>
+        <w:rPr>
+          <w:rStyle w:val="StringTok"/>
+        </w:rPr>
+        <w:t xml:space="preserve">"TwitterDev"</w:t>
+      </w:r>
+      <w:r>
+        <w:rPr>
+          <w:rStyle w:val="NormalTok"/>
+        </w:rPr>
+        <w:t xml:space="preserve">,</w:t>
+      </w:r>
+      <w:r>
+        <w:br/>
+      </w:r>
+      <w:r>
+        <w:rPr>
+          <w:rStyle w:val="NormalTok"/>
+        </w:rPr>
+        <w:t xml:space="preserve">    </w:t>
+      </w:r>
+      <w:r>
+        <w:rPr>
+          <w:rStyle w:val="StringTok"/>
+        </w:rPr>
+        <w:t xml:space="preserve">"location"</w:t>
+      </w:r>
+      <w:r>
+        <w:rPr>
+          <w:rStyle w:val="NormalTok"/>
+        </w:rPr>
+        <w:t xml:space="preserve">: </w:t>
+      </w:r>
+      <w:r>
+        <w:rPr>
+          <w:rStyle w:val="StringTok"/>
+        </w:rPr>
+        <w:t xml:space="preserve">"Internet"</w:t>
+      </w:r>
+      <w:r>
+        <w:rPr>
+          <w:rStyle w:val="NormalTok"/>
+        </w:rPr>
+        <w:t xml:space="preserve">,</w:t>
+      </w:r>
+      <w:r>
+        <w:br/>
+      </w:r>
+      <w:r>
+        <w:rPr>
+          <w:rStyle w:val="NormalTok"/>
+        </w:rPr>
+        <w:t xml:space="preserve">    </w:t>
+      </w:r>
+      <w:r>
+        <w:rPr>
+          <w:rStyle w:val="StringTok"/>
+        </w:rPr>
+        <w:t xml:space="preserve">"url"</w:t>
+      </w:r>
+      <w:r>
+        <w:rPr>
+          <w:rStyle w:val="NormalTok"/>
+        </w:rPr>
+        <w:t xml:space="preserve">: </w:t>
+      </w:r>
+      <w:r>
+        <w:rPr>
+          <w:rStyle w:val="StringTok"/>
+        </w:rPr>
+        <w:t xml:space="preserve">"https:\/\/dev.twitter.com\/"</w:t>
+      </w:r>
+      <w:r>
+        <w:rPr>
+          <w:rStyle w:val="NormalTok"/>
+        </w:rPr>
+        <w:t xml:space="preserve">,</w:t>
+      </w:r>
+      <w:r>
+        <w:br/>
+      </w:r>
+      <w:r>
+        <w:rPr>
+          <w:rStyle w:val="NormalTok"/>
+        </w:rPr>
+        <w:t xml:space="preserve">    </w:t>
+      </w:r>
+      <w:r>
+        <w:rPr>
+          <w:rStyle w:val="StringTok"/>
+        </w:rPr>
+        <w:t xml:space="preserve">"description"</w:t>
+      </w:r>
+      <w:r>
+        <w:rPr>
+          <w:rStyle w:val="NormalTok"/>
+        </w:rPr>
+        <w:t xml:space="preserve">: </w:t>
+      </w:r>
+      <w:r>
+        <w:rPr>
+          <w:rStyle w:val="StringTok"/>
+        </w:rPr>
+        <w:t xml:space="preserve">"Your official source for Twitter Platform news, updates &amp; events. </w:t>
+      </w:r>
+      <w:r>
+        <w:br/>
+      </w:r>
+      <w:r>
+        <w:rPr>
+          <w:rStyle w:val="StringTok"/>
+        </w:rPr>
+        <w:t xml:space="preserve">    Need technical help? Visit https:\/\/twittercommunity.com\/ \u2328\ufe0f </w:t>
+      </w:r>
+      <w:r>
+        <w:br/>
+      </w:r>
+      <w:r>
+        <w:rPr>
+          <w:rStyle w:val="StringTok"/>
+        </w:rPr>
+        <w:t xml:space="preserve">    #TapIntoTwitter"</w:t>
+      </w:r>
+      <w:r>
+        <w:br/>
+      </w:r>
+      <w:r>
+        <w:rPr>
+          <w:rStyle w:val="NormalTok"/>
+        </w:rPr>
+        <w:t xml:space="preserve">  </w:t>
+      </w:r>
+      <w:r>
+        <w:rPr>
+          <w:rStyle w:val="KeywordTok"/>
+        </w:rPr>
+        <w:t xml:space="preserve">}</w:t>
+      </w:r>
+      <w:r>
+        <w:rPr>
+          <w:rStyle w:val="NormalTok"/>
+        </w:rPr>
+        <w:t xml:space="preserve">,</w:t>
+      </w:r>
+      <w:r>
+        <w:br/>
+      </w:r>
+      <w:r>
+        <w:rPr>
+          <w:rStyle w:val="NormalTok"/>
+        </w:rPr>
+        <w:t xml:space="preserve">  </w:t>
+      </w:r>
+      <w:r>
+        <w:rPr>
+          <w:rStyle w:val="StringTok"/>
+        </w:rPr>
+        <w:t xml:space="preserve">"place"</w:t>
+      </w:r>
+      <w:r>
+        <w:rPr>
+          <w:rStyle w:val="NormalTok"/>
+        </w:rPr>
+        <w:t xml:space="preserve">: </w:t>
+      </w:r>
+      <w:r>
+        <w:rPr>
+          <w:rStyle w:val="KeywordTok"/>
+        </w:rPr>
+        <w:t xml:space="preserve">{</w:t>
+      </w:r>
+      <w:r>
+        <w:rPr>
+          <w:rStyle w:val="NormalTok"/>
+        </w:rPr>
+        <w:t xml:space="preserve">   </w:t>
+      </w:r>
+      <w:r>
+        <w:br/>
+      </w:r>
+      <w:r>
+        <w:rPr>
+          <w:rStyle w:val="NormalTok"/>
+        </w:rPr>
+        <w:t xml:space="preserve">  </w:t>
+      </w:r>
+      <w:r>
+        <w:rPr>
+          <w:rStyle w:val="KeywordTok"/>
+        </w:rPr>
+        <w:t xml:space="preserve">}</w:t>
+      </w:r>
+      <w:r>
+        <w:rPr>
+          <w:rStyle w:val="NormalTok"/>
+        </w:rPr>
+        <w:t xml:space="preserve">,</w:t>
+      </w:r>
+      <w:r>
+        <w:br/>
+      </w:r>
+      <w:r>
+        <w:rPr>
+          <w:rStyle w:val="NormalTok"/>
+        </w:rPr>
+        <w:t xml:space="preserve">  </w:t>
+      </w:r>
+      <w:r>
+        <w:rPr>
+          <w:rStyle w:val="StringTok"/>
+        </w:rPr>
+        <w:t xml:space="preserve">"entities"</w:t>
+      </w:r>
+      <w:r>
+        <w:rPr>
+          <w:rStyle w:val="NormalTok"/>
+        </w:rPr>
+        <w:t xml:space="preserve">: </w:t>
+      </w:r>
+      <w:r>
+        <w:rPr>
+          <w:rStyle w:val="KeywordTok"/>
+        </w:rPr>
+        <w:t xml:space="preserve">{</w:t>
+      </w:r>
+      <w:r>
+        <w:br/>
+      </w:r>
+      <w:r>
+        <w:rPr>
+          <w:rStyle w:val="NormalTok"/>
+        </w:rPr>
+        <w:t xml:space="preserve">    </w:t>
+      </w:r>
+      <w:r>
+        <w:rPr>
+          <w:rStyle w:val="StringTok"/>
+        </w:rPr>
+        <w:t xml:space="preserve">"hashtags"</w:t>
+      </w:r>
+      <w:r>
+        <w:rPr>
+          <w:rStyle w:val="NormalTok"/>
+        </w:rPr>
+        <w:t xml:space="preserve">:</w:t>
+      </w:r>
+      <w:r>
+        <w:rPr>
+          <w:rStyle w:val="BuiltInTok"/>
+        </w:rPr>
+        <w:t xml:space="preserve"> [</w:t>
+      </w:r>
+      <w:r>
+        <w:rPr>
+          <w:rStyle w:val="NormalTok"/>
+        </w:rPr>
+        <w:t xml:space="preserve">      </w:t>
+      </w:r>
+      <w:r>
+        <w:br/>
+      </w:r>
+      <w:r>
+        <w:rPr>
+          <w:rStyle w:val="NormalTok"/>
+        </w:rPr>
+        <w:t xml:space="preserve">    ],</w:t>
+      </w:r>
+      <w:r>
+        <w:br/>
+      </w:r>
+      <w:r>
+        <w:rPr>
+          <w:rStyle w:val="NormalTok"/>
+        </w:rPr>
+        <w:t xml:space="preserve">    </w:t>
+      </w:r>
+      <w:r>
+        <w:rPr>
+          <w:rStyle w:val="StringTok"/>
+        </w:rPr>
+        <w:t xml:space="preserve">"urls"</w:t>
+      </w:r>
+      <w:r>
+        <w:rPr>
+          <w:rStyle w:val="NormalTok"/>
+        </w:rPr>
+        <w:t xml:space="preserve">: [</w:t>
+      </w:r>
+      <w:r>
+        <w:br/>
+      </w:r>
+      <w:r>
+        <w:rPr>
+          <w:rStyle w:val="NormalTok"/>
+        </w:rPr>
+        <w:t xml:space="preserve">      {</w:t>
+      </w:r>
+      <w:r>
+        <w:br/>
+      </w:r>
+      <w:r>
+        <w:rPr>
+          <w:rStyle w:val="NormalTok"/>
+        </w:rPr>
+        <w:t xml:space="preserve">        </w:t>
+      </w:r>
+      <w:r>
+        <w:rPr>
+          <w:rStyle w:val="StringTok"/>
+        </w:rPr>
+        <w:t xml:space="preserve">"url"</w:t>
+      </w:r>
+      <w:r>
+        <w:rPr>
+          <w:rStyle w:val="NormalTok"/>
+        </w:rPr>
+        <w:t xml:space="preserve">: </w:t>
+      </w:r>
+      <w:r>
+        <w:rPr>
+          <w:rStyle w:val="StringTok"/>
+        </w:rPr>
+        <w:t xml:space="preserve">"https:\/\/t.co\/XweGngmxlP"</w:t>
+      </w:r>
+      <w:r>
+        <w:rPr>
+          <w:rStyle w:val="NormalTok"/>
+        </w:rPr>
+        <w:t xml:space="preserve">,</w:t>
+      </w:r>
+      <w:r>
+        <w:br/>
+      </w:r>
+      <w:r>
+        <w:rPr>
+          <w:rStyle w:val="NormalTok"/>
+        </w:rPr>
+        <w:t xml:space="preserve">        </w:t>
+      </w:r>
+      <w:r>
+        <w:rPr>
+          <w:rStyle w:val="StringTok"/>
+        </w:rPr>
+        <w:t xml:space="preserve">"unwound"</w:t>
+      </w:r>
+      <w:r>
+        <w:rPr>
+          <w:rStyle w:val="NormalTok"/>
+        </w:rPr>
+        <w:t xml:space="preserve">: {</w:t>
+      </w:r>
+      <w:r>
+        <w:br/>
+      </w:r>
+      <w:r>
+        <w:rPr>
+          <w:rStyle w:val="NormalTok"/>
+        </w:rPr>
+        <w:t xml:space="preserve">          </w:t>
+      </w:r>
+      <w:r>
+        <w:rPr>
+          <w:rStyle w:val="StringTok"/>
+        </w:rPr>
+        <w:t xml:space="preserve">"url"</w:t>
+      </w:r>
+      <w:r>
+        <w:rPr>
+          <w:rStyle w:val="NormalTok"/>
+        </w:rPr>
+        <w:t xml:space="preserve">: </w:t>
+      </w:r>
+      <w:r>
+        <w:rPr>
+          <w:rStyle w:val="StringTok"/>
+        </w:rPr>
+        <w:t xml:space="preserve">"https:\/\/cards.twitter.com\/cards\/18ce53wgo4h\/3xo1c"</w:t>
+      </w:r>
+      <w:r>
+        <w:rPr>
+          <w:rStyle w:val="NormalTok"/>
+        </w:rPr>
+        <w:t xml:space="preserve">,</w:t>
+      </w:r>
+      <w:r>
+        <w:br/>
+      </w:r>
+      <w:r>
+        <w:rPr>
+          <w:rStyle w:val="NormalTok"/>
+        </w:rPr>
+        <w:t xml:space="preserve">          </w:t>
+      </w:r>
+      <w:r>
+        <w:rPr>
+          <w:rStyle w:val="StringTok"/>
+        </w:rPr>
+        <w:t xml:space="preserve">"title"</w:t>
+      </w:r>
+      <w:r>
+        <w:rPr>
+          <w:rStyle w:val="NormalTok"/>
+        </w:rPr>
+        <w:t xml:space="preserve">: </w:t>
+      </w:r>
+      <w:r>
+        <w:rPr>
+          <w:rStyle w:val="StringTok"/>
+        </w:rPr>
+        <w:t xml:space="preserve">"Building the Future of the Twitter API Platform"</w:t>
+      </w:r>
+      <w:r>
+        <w:br/>
+      </w:r>
+      <w:r>
+        <w:rPr>
+          <w:rStyle w:val="NormalTok"/>
+        </w:rPr>
+        <w:t xml:space="preserve">        }</w:t>
+      </w:r>
+      <w:r>
+        <w:br/>
+      </w:r>
+      <w:r>
+        <w:rPr>
+          <w:rStyle w:val="NormalTok"/>
+        </w:rPr>
+        <w:t xml:space="preserve">      }</w:t>
+      </w:r>
+      <w:r>
+        <w:br/>
+      </w:r>
+      <w:r>
+        <w:rPr>
+          <w:rStyle w:val="NormalTok"/>
+        </w:rPr>
+        <w:t xml:space="preserve">    ],</w:t>
+      </w:r>
+      <w:r>
+        <w:br/>
+      </w:r>
+      <w:r>
+        <w:rPr>
+          <w:rStyle w:val="NormalTok"/>
+        </w:rPr>
+        <w:t xml:space="preserve">    </w:t>
+      </w:r>
+      <w:r>
+        <w:rPr>
+          <w:rStyle w:val="StringTok"/>
+        </w:rPr>
+        <w:t xml:space="preserve">"user_mentions"</w:t>
+      </w:r>
+      <w:r>
+        <w:rPr>
+          <w:rStyle w:val="NormalTok"/>
+        </w:rPr>
+        <w:t xml:space="preserve">: [     </w:t>
+      </w:r>
+      <w:r>
+        <w:br/>
+      </w:r>
+      <w:r>
+        <w:rPr>
+          <w:rStyle w:val="NormalTok"/>
+        </w:rPr>
+        <w:t xml:space="preserve">    ]</w:t>
+      </w:r>
+      <w:r>
+        <w:br/>
+      </w:r>
+      <w:r>
+        <w:rPr>
+          <w:rStyle w:val="NormalTok"/>
+        </w:rPr>
+        <w:t xml:space="preserve">  }</w:t>
+      </w:r>
+      <w:r>
+        <w:br/>
+      </w:r>
+      <w:r>
+        <w:rPr>
+          <w:rStyle w:val="NormalTok"/>
+        </w:rPr>
+        <w:t xml:space="preserve">}</w:t>
+      </w:r>
+    </w:p>
+    <w:p>
+      <w:pPr>
+        <w:pStyle w:val="FirstParagraph"/>
+      </w:pPr>
+      <w:r>
+        <w:t xml:space="preserve">Our analyses use three fields from each tweet: date (</w:t>
+      </w:r>
+      <w:r>
+        <w:t xml:space="preserve">“</w:t>
+      </w:r>
+      <w:r>
+        <w:t xml:space="preserve">created_at</w:t>
+      </w:r>
+      <w:r>
+        <w:t xml:space="preserve">”</w:t>
+      </w:r>
+      <w:r>
+        <w:t xml:space="preserve">), tweet identifier</w:t>
+      </w:r>
+      <w:r>
+        <w:t xml:space="preserve"> </w:t>
+      </w:r>
+      <w:r>
+        <w:t xml:space="preserve">(</w:t>
+      </w:r>
+      <w:r>
+        <w:t xml:space="preserve">“</w:t>
+      </w:r>
+      <w:r>
+        <w:t xml:space="preserve">id_str</w:t>
+      </w:r>
+      <w:r>
+        <w:t xml:space="preserve">”</w:t>
+      </w:r>
+      <w:r>
+        <w:t xml:space="preserve">), and tweet text (</w:t>
+      </w:r>
+      <w:r>
+        <w:t xml:space="preserve">“</w:t>
+      </w:r>
+      <w:r>
+        <w:t xml:space="preserve">text</w:t>
+      </w:r>
+      <w:r>
+        <w:t xml:space="preserve">”</w:t>
+      </w:r>
+      <w:r>
+        <w:t xml:space="preserve">). The</w:t>
+      </w:r>
+      <w:r>
+        <w:t xml:space="preserve"> </w:t>
+      </w:r>
+      <w:r>
+        <w:t xml:space="preserve">“</w:t>
+      </w:r>
+      <w:r>
+        <w:t xml:space="preserve">created_at</w:t>
+      </w:r>
+      <w:r>
+        <w:t xml:space="preserve">”</w:t>
+      </w:r>
+      <w:r>
+        <w:t xml:space="preserve"> </w:t>
+      </w:r>
+      <w:r>
+        <w:t xml:space="preserve">field is a character string containing</w:t>
+      </w:r>
+      <w:r>
+        <w:t xml:space="preserve"> </w:t>
+      </w:r>
+      <w:r>
+        <w:t xml:space="preserve">the date and time of the tweet. Every tweet has a unique identifier, the</w:t>
+      </w:r>
+      <w:r>
+        <w:t xml:space="preserve"> </w:t>
+      </w:r>
+      <w:r>
+        <w:t xml:space="preserve">“</w:t>
+      </w:r>
+      <w:r>
+        <w:t xml:space="preserve">id_str</w:t>
+      </w:r>
+      <w:r>
+        <w:t xml:space="preserve">”</w:t>
+      </w:r>
+      <w:r>
+        <w:t xml:space="preserve"> </w:t>
+      </w:r>
+      <w:r>
+        <w:t xml:space="preserve">value. The</w:t>
+      </w:r>
+      <w:r>
+        <w:t xml:space="preserve"> </w:t>
+      </w:r>
+      <w:r>
+        <w:t xml:space="preserve">“</w:t>
+      </w:r>
+      <w:r>
+        <w:t xml:space="preserve">text</w:t>
+      </w:r>
+      <w:r>
+        <w:t xml:space="preserve">”</w:t>
+      </w:r>
+      <w:r>
+        <w:t xml:space="preserve"> </w:t>
+      </w:r>
+      <w:r>
+        <w:t xml:space="preserve">field contains the unicode representation of the message. For our topic modeling, a single day defines a single</w:t>
+      </w:r>
+      <w:r>
+        <w:t xml:space="preserve"> </w:t>
+      </w:r>
+      <w:r>
+        <w:t xml:space="preserve">“</w:t>
+      </w:r>
+      <w:r>
+        <w:t xml:space="preserve">corpus</w:t>
+      </w:r>
+      <w:r>
+        <w:t xml:space="preserve">”</w:t>
+      </w:r>
+      <w:r>
+        <w:t xml:space="preserve">, and a single tweet</w:t>
+      </w:r>
+      <w:r>
+        <w:t xml:space="preserve"> </w:t>
+      </w:r>
+      <w:r>
+        <w:t xml:space="preserve">corresponds to a single</w:t>
+      </w:r>
+      <w:r>
+        <w:t xml:space="preserve"> </w:t>
+      </w:r>
+      <w:r>
+        <w:t xml:space="preserve">“</w:t>
+      </w:r>
+      <w:r>
+        <w:t xml:space="preserve">document</w:t>
+      </w:r>
+      <w:r>
+        <w:t xml:space="preserve">”</w:t>
+      </w:r>
+      <w:r>
+        <w:t xml:space="preserve">.</w:t>
+      </w:r>
+    </w:p>
+    <w:p>
+      <w:pPr>
+        <w:pStyle w:val="Heading2"/>
+      </w:pPr>
+      <w:bookmarkStart w:id="33" w:name="parsing-tweet-text"/>
+      <w:r>
+        <w:t xml:space="preserve">Parsing tweet text</w:t>
+      </w:r>
+      <w:bookmarkEnd w:id="33"/>
+    </w:p>
+    <w:p>
+      <w:pPr>
+        <w:pStyle w:val="FirstParagraph"/>
+      </w:pPr>
+      <w:r>
+        <w:t xml:space="preserve">We used functions from the</w:t>
       </w:r>
       <w:r>
         <w:t xml:space="preserve"> </w:t>
@@ -1445,64 +2578,234 @@
         <w:rPr>
           <w:rStyle w:val="VerbatimChar"/>
         </w:rPr>
-        <w:t xml:space="preserve">crontab</w:t>
+        <w:t xml:space="preserve">rtweet</w:t>
+      </w:r>
+      <w:r>
+        <w:t xml:space="preserve"> </w:t>
+      </w:r>
+      <w:r>
+        <w:t xml:space="preserve">R package to parse tweet JSON into a data frame</w:t>
+      </w:r>
+      <w:r>
+        <w:t xml:space="preserve"> </w:t>
+      </w:r>
+      <w:r>
+        <w:t xml:space="preserve">(Kearney 2019)</w:t>
       </w:r>
       <w:r>
         <w:t xml:space="preserve">.</w:t>
       </w:r>
+      <w:r>
+        <w:t xml:space="preserve"> </w:t>
+      </w:r>
+      <w:r>
+        <w:t xml:space="preserve">We then divided tweet text into words with functions from the</w:t>
+      </w:r>
+      <w:r>
+        <w:t xml:space="preserve"> </w:t>
+      </w:r>
+      <w:r>
+        <w:rPr>
+          <w:rStyle w:val="VerbatimChar"/>
+        </w:rPr>
+        <w:t xml:space="preserve">tidytext</w:t>
+      </w:r>
+      <w:r>
+        <w:t xml:space="preserve"> </w:t>
+      </w:r>
+      <w:r>
+        <w:t xml:space="preserve">R package</w:t>
+      </w:r>
+      <w:r>
+        <w:t xml:space="preserve"> </w:t>
+      </w:r>
+      <w:r>
+        <w:t xml:space="preserve">(Silge and Robinson 2016)</w:t>
+      </w:r>
+      <w:r>
+        <w:t xml:space="preserve">. We</w:t>
+      </w:r>
+      <w:r>
+        <w:t xml:space="preserve"> </w:t>
+      </w:r>
+      <w:r>
+        <w:t xml:space="preserve">discarded commonly used</w:t>
+      </w:r>
+      <w:r>
+        <w:t xml:space="preserve"> </w:t>
+      </w:r>
+      <w:r>
+        <w:t xml:space="preserve">“</w:t>
+      </w:r>
+      <w:r>
+        <w:t xml:space="preserve">stop words</w:t>
+      </w:r>
+      <w:r>
+        <w:t xml:space="preserve">”</w:t>
+      </w:r>
+      <w:r>
+        <w:t xml:space="preserve"> </w:t>
+      </w:r>
+      <w:r>
+        <w:t xml:space="preserve">and emojis.</w:t>
+      </w:r>
+    </w:p>
+    <w:p>
+      <w:pPr>
+        <w:pStyle w:val="BodyText"/>
+      </w:pPr>
+      <w:r>
+        <w:t xml:space="preserve">Latent Dirichlet allocation models require that the corpus be organized as a</w:t>
+      </w:r>
+      <w:r>
+        <w:t xml:space="preserve"> </w:t>
+      </w:r>
+      <w:r>
+        <w:t xml:space="preserve">document by term matrix. In a document by term matrix, each row corresponds to a single document (a single</w:t>
+      </w:r>
+      <w:r>
+        <w:t xml:space="preserve"> </w:t>
+      </w:r>
+      <w:r>
+        <w:t xml:space="preserve">tweet), and each column is a single term (or word). Each cell contains a</w:t>
+      </w:r>
+      <w:r>
+        <w:t xml:space="preserve"> </w:t>
+      </w:r>
+      <w:r>
+        <w:t xml:space="preserve">count (the number of</w:t>
+      </w:r>
+      <w:r>
+        <w:t xml:space="preserve"> </w:t>
+      </w:r>
+      <w:r>
+        <w:t xml:space="preserve">occurrences of a term in the specified document). We created a document by</w:t>
+      </w:r>
+      <w:r>
+        <w:t xml:space="preserve"> </w:t>
+      </w:r>
+      <w:r>
+        <w:t xml:space="preserve">term matrix with the R function</w:t>
+      </w:r>
+      <w:r>
+        <w:t xml:space="preserve"> </w:t>
+      </w:r>
+      <w:r>
+        <w:rPr>
+          <w:rStyle w:val="VerbatimChar"/>
+        </w:rPr>
+        <w:t xml:space="preserve">cast_dtm</w:t>
+      </w:r>
+      <w:r>
+        <w:t xml:space="preserve"> </w:t>
+      </w:r>
+      <w:r>
+        <w:t xml:space="preserve">from the</w:t>
+      </w:r>
+      <w:r>
+        <w:t xml:space="preserve"> </w:t>
+      </w:r>
+      <w:r>
+        <w:rPr>
+          <w:rStyle w:val="VerbatimChar"/>
+        </w:rPr>
+        <w:t xml:space="preserve">tidytext</w:t>
+      </w:r>
+      <w:r>
+        <w:t xml:space="preserve"> </w:t>
+      </w:r>
+      <w:r>
+        <w:t xml:space="preserve">package.</w:t>
+      </w:r>
     </w:p>
     <w:p>
       <w:pPr>
         <w:pStyle w:val="Heading2"/>
       </w:pPr>
-      <w:bookmarkStart w:id="31" w:name="X44123c9c48896a94d09fe98af5f8466be162e8c"/>
-      <w:r>
-        <w:t xml:space="preserve">Querying Twitter API to get complete tweets</w:t>
-      </w:r>
-      <w:bookmarkEnd w:id="31"/>
+      <w:bookmarkStart w:id="34" w:name="latent-dirichlet-allocation"/>
+      <w:r>
+        <w:t xml:space="preserve">Latent Dirichlet allocation</w:t>
+      </w:r>
+      <w:bookmarkEnd w:id="34"/>
     </w:p>
     <w:p>
       <w:pPr>
         <w:pStyle w:val="FirstParagraph"/>
       </w:pPr>
       <w:r>
-        <w:t xml:space="preserve">Twitter API use agreements forbid users from sharing complete API query results.</w:t>
-      </w:r>
-      <w:r>
-        <w:t xml:space="preserve"> </w:t>
-      </w:r>
-      <w:r>
-        <w:t xml:space="preserve">However, Twitter permits users to share tweet identification numbers. A user can</w:t>
-      </w:r>
-      <w:r>
-        <w:t xml:space="preserve"> </w:t>
-      </w:r>
-      <w:r>
-        <w:t xml:space="preserve">then query a Twitter API to obtain complete tweet data. In our experience, this</w:t>
-      </w:r>
-      <w:r>
-        <w:t xml:space="preserve"> </w:t>
-      </w:r>
-      <w:r>
-        <w:t xml:space="preserve">process is incomplete; that is, many tweets submitted to the Twitter API return</w:t>
-      </w:r>
-      <w:r>
-        <w:t xml:space="preserve"> </w:t>
-      </w:r>
-      <w:r>
-        <w:t xml:space="preserve">no data. Additionally, on repeated querying of the API, different sets of tweets</w:t>
-      </w:r>
-      <w:r>
-        <w:t xml:space="preserve"> </w:t>
-      </w:r>
-      <w:r>
-        <w:t xml:space="preserve">return data. This complicates our goal of making all analyses computationally</w:t>
-      </w:r>
-      <w:r>
-        <w:t xml:space="preserve"> </w:t>
-      </w:r>
-      <w:r>
-        <w:t xml:space="preserve">reproducible.</w:t>
+        <w:t xml:space="preserve">Latent Dirichlet allocation is a statistical method for inferring latent (unobservable) topics (or themes)</w:t>
+      </w:r>
+      <w:r>
+        <w:t xml:space="preserve"> </w:t>
+      </w:r>
+      <w:r>
+        <w:t xml:space="preserve">from a large corpus (or collection) of documents</w:t>
+      </w:r>
+      <w:r>
+        <w:t xml:space="preserve"> </w:t>
+      </w:r>
+      <w:r>
+        <w:t xml:space="preserve">(Blei et al. 2003)</w:t>
+      </w:r>
+      <w:r>
+        <w:t xml:space="preserve">.</w:t>
+      </w:r>
+      <w:r>
+        <w:t xml:space="preserve"> </w:t>
+      </w:r>
+      <w:r>
+        <w:t xml:space="preserve">We pretend that there’s an imaginary process for creating documents in the corpus. For each document,</w:t>
+      </w:r>
+      <w:r>
+        <w:t xml:space="preserve"> </w:t>
+      </w:r>
+      <w:r>
+        <w:t xml:space="preserve">we choose a discrete distribution over topics. For example, some tweets from Memorial Day may</w:t>
+      </w:r>
+      <w:r>
+        <w:t xml:space="preserve"> </w:t>
+      </w:r>
+      <w:r>
+        <w:t xml:space="preserve">refer to the holiday. This may constitute one topic in the corpus.</w:t>
+      </w:r>
+      <w:r>
+        <w:t xml:space="preserve"> </w:t>
+      </w:r>
+      <w:r>
+        <w:t xml:space="preserve">Having chosen a distribution over topics, we then select document words by first</w:t>
+      </w:r>
+      <w:r>
+        <w:t xml:space="preserve"> </w:t>
+      </w:r>
+      <w:r>
+        <w:t xml:space="preserve">drawing a topic from the distribution over topics, then drawing a word from the</w:t>
+      </w:r>
+      <w:r>
+        <w:t xml:space="preserve"> </w:t>
+      </w:r>
+      <w:r>
+        <w:t xml:space="preserve">chosen topic.</w:t>
+      </w:r>
+      <w:r>
+        <w:t xml:space="preserve"> </w:t>
+      </w:r>
+      <w:r>
+        <w:t xml:space="preserve">The goal for latent Dirichlet allocation is to infer both the distribution over topics and the topics</w:t>
+      </w:r>
+      <w:r>
+        <w:t xml:space="preserve"> </w:t>
+      </w:r>
+      <w:r>
+        <w:t xml:space="preserve">(Blei et al. 2003)</w:t>
+      </w:r>
+      <w:r>
+        <w:t xml:space="preserve">. A topic, in this setting, is a distribution over</w:t>
+      </w:r>
+      <w:r>
+        <w:t xml:space="preserve"> </w:t>
+      </w:r>
+      <w:r>
+        <w:t xml:space="preserve">the vocabulary (the collection of all words in a corpus).</w:t>
       </w:r>
     </w:p>
     <w:p>
@@ -1510,1289 +2813,31 @@
         <w:pStyle w:val="BodyText"/>
       </w:pPr>
       <w:r>
-        <w:t xml:space="preserve">From our collection of tweets, we chose to analyze those sent on three consecutive</w:t>
-      </w:r>
-      <w:r>
-        <w:t xml:space="preserve"> </w:t>
-      </w:r>
-      <w:r>
-        <w:t xml:space="preserve">days from May 24, 2020 to May 26, 2020. We wanted to see if we could use text analysis</w:t>
-      </w:r>
-      <w:r>
-        <w:t xml:space="preserve"> </w:t>
-      </w:r>
-      <w:r>
-        <w:t xml:space="preserve">tools to detect a transient change in topics for Memorial Day (May 25, 2020).</w:t>
-      </w:r>
-    </w:p>
-    <w:p>
-      <w:pPr>
-        <w:pStyle w:val="BodyText"/>
-      </w:pPr>
-      <w:r>
-        <w:t xml:space="preserve">To minimize the computing requirements, we</w:t>
-      </w:r>
-      <w:r>
-        <w:t xml:space="preserve"> </w:t>
-      </w:r>
-      <w:r>
-        <w:t xml:space="preserve">limited our analysis to tweets sent during a five-minute period (12:00pm to 12:05pm Eastern time) every day. However, our methods are appropriate for much larger data sets.</w:t>
-      </w:r>
-      <w:r>
-        <w:t xml:space="preserve"> </w:t>
-      </w:r>
-      <w:r>
-        <w:t xml:space="preserve">We then submitted API queries to Twitter</w:t>
-      </w:r>
-      <w:r>
-        <w:t xml:space="preserve"> </w:t>
-      </w:r>
-      <w:r>
-        <w:t xml:space="preserve">to get the full content of tweets, including the tweet text.</w:t>
-      </w:r>
-      <w:r>
-        <w:t xml:space="preserve"> </w:t>
-      </w:r>
-      <w:r>
-        <w:t xml:space="preserve">In supplementary files, we provide the R code that we used to</w:t>
-      </w:r>
-      <w:r>
-        <w:t xml:space="preserve"> </w:t>
-      </w:r>
-      <w:r>
-        <w:t xml:space="preserve">query the Twitter API to obtain full tweet content.</w:t>
-      </w:r>
-    </w:p>
-    <w:p>
-      <w:pPr>
-        <w:pStyle w:val="Heading2"/>
-      </w:pPr>
-      <w:bookmarkStart w:id="32" w:name="tweet-structure"/>
-      <w:r>
-        <w:t xml:space="preserve">Tweet structure</w:t>
-      </w:r>
-      <w:bookmarkEnd w:id="32"/>
-    </w:p>
-    <w:p>
-      <w:pPr>
-        <w:pStyle w:val="FirstParagraph"/>
-      </w:pPr>
-      <w:r>
-        <w:t xml:space="preserve">Tweets are available from the Twitter API as Javascript Object Notation (JSON) objects. Every tweet consists</w:t>
-      </w:r>
-      <w:r>
-        <w:t xml:space="preserve"> </w:t>
-      </w:r>
-      <w:r>
-        <w:t xml:space="preserve">of multiple key-value pairs. The number of fields per</w:t>
-      </w:r>
-      <w:r>
-        <w:t xml:space="preserve"> </w:t>
-      </w:r>
-      <w:r>
-        <w:t xml:space="preserve">tweet depends on user settings, retweet status, and other factors</w:t>
-      </w:r>
-      <w:r>
-        <w:t xml:space="preserve"> </w:t>
-      </w:r>
-      <w:r>
-        <w:t xml:space="preserve">(“Introduction to Tweet JSON” 2020)</w:t>
-      </w:r>
-      <w:r>
-        <w:t xml:space="preserve">.</w:t>
-      </w:r>
-      <w:r>
-        <w:t xml:space="preserve"> </w:t>
-      </w:r>
-      <w:r>
-        <w:t xml:space="preserve">The 31 tweet key-value pairs belong to</w:t>
-      </w:r>
-      <w:r>
-        <w:t xml:space="preserve"> </w:t>
-      </w:r>
-      <w:r>
-        <w:t xml:space="preserve">12 distinct classes (Appendix 1). The</w:t>
-      </w:r>
-      <w:r>
-        <w:t xml:space="preserve"> </w:t>
-      </w:r>
-      <w:r>
-        <w:t xml:space="preserve">classes are either vectors - numeric, logical, or character - or arrays assembled</w:t>
-      </w:r>
-      <w:r>
-        <w:t xml:space="preserve"> </w:t>
-      </w:r>
-      <w:r>
-        <w:t xml:space="preserve">from the vector classes.</w:t>
-      </w:r>
-    </w:p>
-    <w:p>
-      <w:pPr>
-        <w:pStyle w:val="BodyText"/>
-      </w:pPr>
-      <w:r>
-        <w:t xml:space="preserve">Below is an example of Tweet JSON. Every tweet features the keys</w:t>
-      </w:r>
-      <w:r>
-        <w:t xml:space="preserve"> </w:t>
-      </w:r>
-      <w:r>
-        <w:t xml:space="preserve">“</w:t>
-      </w:r>
-      <w:r>
-        <w:t xml:space="preserve">created_at</w:t>
-      </w:r>
-      <w:r>
-        <w:t xml:space="preserve">”</w:t>
-      </w:r>
-      <w:r>
-        <w:t xml:space="preserve"> </w:t>
-      </w:r>
-      <w:r>
-        <w:t xml:space="preserve">(the time stamp),</w:t>
-      </w:r>
-      <w:r>
-        <w:t xml:space="preserve"> </w:t>
-      </w:r>
-      <w:r>
-        <w:t xml:space="preserve">“</w:t>
-      </w:r>
-      <w:r>
-        <w:t xml:space="preserve">id_str</w:t>
-      </w:r>
-      <w:r>
-        <w:t xml:space="preserve">”</w:t>
-      </w:r>
-      <w:r>
-        <w:t xml:space="preserve"> </w:t>
-      </w:r>
-      <w:r>
-        <w:t xml:space="preserve">(a unique tweet identifier), and</w:t>
-      </w:r>
-      <w:r>
-        <w:t xml:space="preserve"> </w:t>
-      </w:r>
-      <w:r>
-        <w:t xml:space="preserve">“</w:t>
-      </w:r>
-      <w:r>
-        <w:t xml:space="preserve">text</w:t>
-      </w:r>
-      <w:r>
-        <w:t xml:space="preserve">”</w:t>
-      </w:r>
-      <w:r>
-        <w:t xml:space="preserve">. We use these three keys in</w:t>
-      </w:r>
-      <w:r>
-        <w:t xml:space="preserve"> </w:t>
-      </w:r>
-      <w:r>
-        <w:t xml:space="preserve">our analyses.</w:t>
-      </w:r>
-    </w:p>
-    <w:p>
-      <w:pPr>
-        <w:pStyle w:val="SourceCode"/>
-      </w:pPr>
-      <w:r>
-        <w:rPr>
-          <w:rStyle w:val="KeywordTok"/>
-        </w:rPr>
-        <w:t xml:space="preserve">{</w:t>
-      </w:r>
-      <w:r>
-        <w:br/>
-      </w:r>
-      <w:r>
-        <w:rPr>
-          <w:rStyle w:val="NormalTok"/>
-        </w:rPr>
-        <w:t xml:space="preserve">  </w:t>
-      </w:r>
-      <w:r>
-        <w:rPr>
-          <w:rStyle w:val="StringTok"/>
-        </w:rPr>
-        <w:t xml:space="preserve">"created_at"</w:t>
-      </w:r>
-      <w:r>
-        <w:rPr>
-          <w:rStyle w:val="NormalTok"/>
-        </w:rPr>
-        <w:t xml:space="preserve">: </w:t>
-      </w:r>
-      <w:r>
-        <w:rPr>
-          <w:rStyle w:val="StringTok"/>
-        </w:rPr>
-        <w:t xml:space="preserve">"Thu Apr 06 15:24:15 +0000 2017"</w:t>
-      </w:r>
-      <w:r>
-        <w:rPr>
-          <w:rStyle w:val="NormalTok"/>
-        </w:rPr>
-        <w:t xml:space="preserve">,</w:t>
-      </w:r>
-      <w:r>
-        <w:br/>
-      </w:r>
-      <w:r>
-        <w:rPr>
-          <w:rStyle w:val="NormalTok"/>
-        </w:rPr>
-        <w:t xml:space="preserve">  </w:t>
-      </w:r>
-      <w:r>
-        <w:rPr>
-          <w:rStyle w:val="StringTok"/>
-        </w:rPr>
-        <w:t xml:space="preserve">"id_str"</w:t>
-      </w:r>
-      <w:r>
-        <w:rPr>
-          <w:rStyle w:val="NormalTok"/>
-        </w:rPr>
-        <w:t xml:space="preserve">: </w:t>
-      </w:r>
-      <w:r>
-        <w:rPr>
-          <w:rStyle w:val="StringTok"/>
-        </w:rPr>
-        <w:t xml:space="preserve">"850006245121695744"</w:t>
-      </w:r>
-      <w:r>
-        <w:rPr>
-          <w:rStyle w:val="NormalTok"/>
-        </w:rPr>
-        <w:t xml:space="preserve">,</w:t>
-      </w:r>
-      <w:r>
-        <w:br/>
-      </w:r>
-      <w:r>
-        <w:rPr>
-          <w:rStyle w:val="NormalTok"/>
-        </w:rPr>
-        <w:t xml:space="preserve">  </w:t>
-      </w:r>
-      <w:r>
-        <w:rPr>
-          <w:rStyle w:val="StringTok"/>
-        </w:rPr>
-        <w:t xml:space="preserve">"text"</w:t>
-      </w:r>
-      <w:r>
-        <w:rPr>
-          <w:rStyle w:val="NormalTok"/>
-        </w:rPr>
-        <w:t xml:space="preserve">: </w:t>
-      </w:r>
-      <w:r>
-        <w:rPr>
-          <w:rStyle w:val="StringTok"/>
-        </w:rPr>
-        <w:t xml:space="preserve">"1\/ Today we\u2019re sharing our vision for the future of the Twitter API platform!"</w:t>
-      </w:r>
-      <w:r>
-        <w:rPr>
-          <w:rStyle w:val="NormalTok"/>
-        </w:rPr>
-        <w:t xml:space="preserve">,</w:t>
-      </w:r>
-      <w:r>
-        <w:br/>
-      </w:r>
-      <w:r>
-        <w:rPr>
-          <w:rStyle w:val="NormalTok"/>
-        </w:rPr>
-        <w:t xml:space="preserve">  </w:t>
-      </w:r>
-      <w:r>
-        <w:rPr>
-          <w:rStyle w:val="StringTok"/>
-        </w:rPr>
-        <w:t xml:space="preserve">"user"</w:t>
-      </w:r>
-      <w:r>
-        <w:rPr>
-          <w:rStyle w:val="NormalTok"/>
-        </w:rPr>
-        <w:t xml:space="preserve">: </w:t>
-      </w:r>
-      <w:r>
-        <w:rPr>
-          <w:rStyle w:val="KeywordTok"/>
-        </w:rPr>
-        <w:t xml:space="preserve">{</w:t>
-      </w:r>
-      <w:r>
-        <w:br/>
-      </w:r>
-      <w:r>
-        <w:rPr>
-          <w:rStyle w:val="NormalTok"/>
-        </w:rPr>
-        <w:t xml:space="preserve">    </w:t>
-      </w:r>
-      <w:r>
-        <w:rPr>
-          <w:rStyle w:val="StringTok"/>
-        </w:rPr>
-        <w:t xml:space="preserve">"id"</w:t>
-      </w:r>
-      <w:r>
-        <w:rPr>
-          <w:rStyle w:val="NormalTok"/>
-        </w:rPr>
-        <w:t xml:space="preserve">: </w:t>
-      </w:r>
-      <w:r>
-        <w:rPr>
-          <w:rStyle w:val="ExtensionTok"/>
-        </w:rPr>
-        <w:t xml:space="preserve">2244994945</w:t>
-      </w:r>
-      <w:r>
-        <w:rPr>
-          <w:rStyle w:val="NormalTok"/>
-        </w:rPr>
-        <w:t xml:space="preserve">,</w:t>
-      </w:r>
-      <w:r>
-        <w:br/>
-      </w:r>
-      <w:r>
-        <w:rPr>
-          <w:rStyle w:val="NormalTok"/>
-        </w:rPr>
-        <w:t xml:space="preserve">    </w:t>
-      </w:r>
-      <w:r>
-        <w:rPr>
-          <w:rStyle w:val="StringTok"/>
-        </w:rPr>
-        <w:t xml:space="preserve">"name"</w:t>
-      </w:r>
-      <w:r>
-        <w:rPr>
-          <w:rStyle w:val="NormalTok"/>
-        </w:rPr>
-        <w:t xml:space="preserve">: </w:t>
-      </w:r>
-      <w:r>
-        <w:rPr>
-          <w:rStyle w:val="StringTok"/>
-        </w:rPr>
-        <w:t xml:space="preserve">"Twitter Dev"</w:t>
-      </w:r>
-      <w:r>
-        <w:rPr>
-          <w:rStyle w:val="NormalTok"/>
-        </w:rPr>
-        <w:t xml:space="preserve">,</w:t>
-      </w:r>
-      <w:r>
-        <w:br/>
-      </w:r>
-      <w:r>
-        <w:rPr>
-          <w:rStyle w:val="NormalTok"/>
-        </w:rPr>
-        <w:t xml:space="preserve">    </w:t>
-      </w:r>
-      <w:r>
-        <w:rPr>
-          <w:rStyle w:val="StringTok"/>
-        </w:rPr>
-        <w:t xml:space="preserve">"screen_name"</w:t>
-      </w:r>
-      <w:r>
-        <w:rPr>
-          <w:rStyle w:val="NormalTok"/>
-        </w:rPr>
-        <w:t xml:space="preserve">: </w:t>
-      </w:r>
-      <w:r>
-        <w:rPr>
-          <w:rStyle w:val="StringTok"/>
-        </w:rPr>
-        <w:t xml:space="preserve">"TwitterDev"</w:t>
-      </w:r>
-      <w:r>
-        <w:rPr>
-          <w:rStyle w:val="NormalTok"/>
-        </w:rPr>
-        <w:t xml:space="preserve">,</w:t>
-      </w:r>
-      <w:r>
-        <w:br/>
-      </w:r>
-      <w:r>
-        <w:rPr>
-          <w:rStyle w:val="NormalTok"/>
-        </w:rPr>
-        <w:t xml:space="preserve">    </w:t>
-      </w:r>
-      <w:r>
-        <w:rPr>
-          <w:rStyle w:val="StringTok"/>
-        </w:rPr>
-        <w:t xml:space="preserve">"location"</w:t>
-      </w:r>
-      <w:r>
-        <w:rPr>
-          <w:rStyle w:val="NormalTok"/>
-        </w:rPr>
-        <w:t xml:space="preserve">: </w:t>
-      </w:r>
-      <w:r>
-        <w:rPr>
-          <w:rStyle w:val="StringTok"/>
-        </w:rPr>
-        <w:t xml:space="preserve">"Internet"</w:t>
-      </w:r>
-      <w:r>
-        <w:rPr>
-          <w:rStyle w:val="NormalTok"/>
-        </w:rPr>
-        <w:t xml:space="preserve">,</w:t>
-      </w:r>
-      <w:r>
-        <w:br/>
-      </w:r>
-      <w:r>
-        <w:rPr>
-          <w:rStyle w:val="NormalTok"/>
-        </w:rPr>
-        <w:t xml:space="preserve">    </w:t>
-      </w:r>
-      <w:r>
-        <w:rPr>
-          <w:rStyle w:val="StringTok"/>
-        </w:rPr>
-        <w:t xml:space="preserve">"url"</w:t>
-      </w:r>
-      <w:r>
-        <w:rPr>
-          <w:rStyle w:val="NormalTok"/>
-        </w:rPr>
-        <w:t xml:space="preserve">: </w:t>
-      </w:r>
-      <w:r>
-        <w:rPr>
-          <w:rStyle w:val="StringTok"/>
-        </w:rPr>
-        <w:t xml:space="preserve">"https:\/\/dev.twitter.com\/"</w:t>
-      </w:r>
-      <w:r>
-        <w:rPr>
-          <w:rStyle w:val="NormalTok"/>
-        </w:rPr>
-        <w:t xml:space="preserve">,</w:t>
-      </w:r>
-      <w:r>
-        <w:br/>
-      </w:r>
-      <w:r>
-        <w:rPr>
-          <w:rStyle w:val="NormalTok"/>
-        </w:rPr>
-        <w:t xml:space="preserve">    </w:t>
-      </w:r>
-      <w:r>
-        <w:rPr>
-          <w:rStyle w:val="StringTok"/>
-        </w:rPr>
-        <w:t xml:space="preserve">"description"</w:t>
-      </w:r>
-      <w:r>
-        <w:rPr>
-          <w:rStyle w:val="NormalTok"/>
-        </w:rPr>
-        <w:t xml:space="preserve">: </w:t>
-      </w:r>
-      <w:r>
-        <w:rPr>
-          <w:rStyle w:val="StringTok"/>
-        </w:rPr>
-        <w:t xml:space="preserve">"Your official source for Twitter Platform news, updates &amp; events. </w:t>
-      </w:r>
-      <w:r>
-        <w:br/>
-      </w:r>
-      <w:r>
-        <w:rPr>
-          <w:rStyle w:val="StringTok"/>
-        </w:rPr>
-        <w:t xml:space="preserve">    Need technical help? Visit https:\/\/twittercommunity.com\/ \u2328\ufe0f </w:t>
-      </w:r>
-      <w:r>
-        <w:br/>
-      </w:r>
-      <w:r>
-        <w:rPr>
-          <w:rStyle w:val="StringTok"/>
-        </w:rPr>
-        <w:t xml:space="preserve">    #TapIntoTwitter"</w:t>
-      </w:r>
-      <w:r>
-        <w:br/>
-      </w:r>
-      <w:r>
-        <w:rPr>
-          <w:rStyle w:val="NormalTok"/>
-        </w:rPr>
-        <w:t xml:space="preserve">  </w:t>
-      </w:r>
-      <w:r>
-        <w:rPr>
-          <w:rStyle w:val="KeywordTok"/>
-        </w:rPr>
-        <w:t xml:space="preserve">}</w:t>
-      </w:r>
-      <w:r>
-        <w:rPr>
-          <w:rStyle w:val="NormalTok"/>
-        </w:rPr>
-        <w:t xml:space="preserve">,</w:t>
-      </w:r>
-      <w:r>
-        <w:br/>
-      </w:r>
-      <w:r>
-        <w:rPr>
-          <w:rStyle w:val="NormalTok"/>
-        </w:rPr>
-        <w:t xml:space="preserve">  </w:t>
-      </w:r>
-      <w:r>
-        <w:rPr>
-          <w:rStyle w:val="StringTok"/>
-        </w:rPr>
-        <w:t xml:space="preserve">"place"</w:t>
-      </w:r>
-      <w:r>
-        <w:rPr>
-          <w:rStyle w:val="NormalTok"/>
-        </w:rPr>
-        <w:t xml:space="preserve">: </w:t>
-      </w:r>
-      <w:r>
-        <w:rPr>
-          <w:rStyle w:val="KeywordTok"/>
-        </w:rPr>
-        <w:t xml:space="preserve">{</w:t>
-      </w:r>
-      <w:r>
-        <w:rPr>
-          <w:rStyle w:val="NormalTok"/>
-        </w:rPr>
-        <w:t xml:space="preserve">   </w:t>
-      </w:r>
-      <w:r>
-        <w:br/>
-      </w:r>
-      <w:r>
-        <w:rPr>
-          <w:rStyle w:val="NormalTok"/>
-        </w:rPr>
-        <w:t xml:space="preserve">  </w:t>
-      </w:r>
-      <w:r>
-        <w:rPr>
-          <w:rStyle w:val="KeywordTok"/>
-        </w:rPr>
-        <w:t xml:space="preserve">}</w:t>
-      </w:r>
-      <w:r>
-        <w:rPr>
-          <w:rStyle w:val="NormalTok"/>
-        </w:rPr>
-        <w:t xml:space="preserve">,</w:t>
-      </w:r>
-      <w:r>
-        <w:br/>
-      </w:r>
-      <w:r>
-        <w:rPr>
-          <w:rStyle w:val="NormalTok"/>
-        </w:rPr>
-        <w:t xml:space="preserve">  </w:t>
-      </w:r>
-      <w:r>
-        <w:rPr>
-          <w:rStyle w:val="StringTok"/>
-        </w:rPr>
-        <w:t xml:space="preserve">"entities"</w:t>
-      </w:r>
-      <w:r>
-        <w:rPr>
-          <w:rStyle w:val="NormalTok"/>
-        </w:rPr>
-        <w:t xml:space="preserve">: </w:t>
-      </w:r>
-      <w:r>
-        <w:rPr>
-          <w:rStyle w:val="KeywordTok"/>
-        </w:rPr>
-        <w:t xml:space="preserve">{</w:t>
-      </w:r>
-      <w:r>
-        <w:br/>
-      </w:r>
-      <w:r>
-        <w:rPr>
-          <w:rStyle w:val="NormalTok"/>
-        </w:rPr>
-        <w:t xml:space="preserve">    </w:t>
-      </w:r>
-      <w:r>
-        <w:rPr>
-          <w:rStyle w:val="StringTok"/>
-        </w:rPr>
-        <w:t xml:space="preserve">"hashtags"</w:t>
-      </w:r>
-      <w:r>
-        <w:rPr>
-          <w:rStyle w:val="NormalTok"/>
-        </w:rPr>
-        <w:t xml:space="preserve">:</w:t>
-      </w:r>
-      <w:r>
-        <w:rPr>
-          <w:rStyle w:val="BuiltInTok"/>
-        </w:rPr>
-        <w:t xml:space="preserve"> [</w:t>
-      </w:r>
-      <w:r>
-        <w:rPr>
-          <w:rStyle w:val="NormalTok"/>
-        </w:rPr>
-        <w:t xml:space="preserve">      </w:t>
-      </w:r>
-      <w:r>
-        <w:br/>
-      </w:r>
-      <w:r>
-        <w:rPr>
-          <w:rStyle w:val="NormalTok"/>
-        </w:rPr>
-        <w:t xml:space="preserve">    ],</w:t>
-      </w:r>
-      <w:r>
-        <w:br/>
-      </w:r>
-      <w:r>
-        <w:rPr>
-          <w:rStyle w:val="NormalTok"/>
-        </w:rPr>
-        <w:t xml:space="preserve">    </w:t>
-      </w:r>
-      <w:r>
-        <w:rPr>
-          <w:rStyle w:val="StringTok"/>
-        </w:rPr>
-        <w:t xml:space="preserve">"urls"</w:t>
-      </w:r>
-      <w:r>
-        <w:rPr>
-          <w:rStyle w:val="NormalTok"/>
-        </w:rPr>
-        <w:t xml:space="preserve">: [</w:t>
-      </w:r>
-      <w:r>
-        <w:br/>
-      </w:r>
-      <w:r>
-        <w:rPr>
-          <w:rStyle w:val="NormalTok"/>
-        </w:rPr>
-        <w:t xml:space="preserve">      {</w:t>
-      </w:r>
-      <w:r>
-        <w:br/>
-      </w:r>
-      <w:r>
-        <w:rPr>
-          <w:rStyle w:val="NormalTok"/>
-        </w:rPr>
-        <w:t xml:space="preserve">        </w:t>
-      </w:r>
-      <w:r>
-        <w:rPr>
-          <w:rStyle w:val="StringTok"/>
-        </w:rPr>
-        <w:t xml:space="preserve">"url"</w:t>
-      </w:r>
-      <w:r>
-        <w:rPr>
-          <w:rStyle w:val="NormalTok"/>
-        </w:rPr>
-        <w:t xml:space="preserve">: </w:t>
-      </w:r>
-      <w:r>
-        <w:rPr>
-          <w:rStyle w:val="StringTok"/>
-        </w:rPr>
-        <w:t xml:space="preserve">"https:\/\/t.co\/XweGngmxlP"</w:t>
-      </w:r>
-      <w:r>
-        <w:rPr>
-          <w:rStyle w:val="NormalTok"/>
-        </w:rPr>
-        <w:t xml:space="preserve">,</w:t>
-      </w:r>
-      <w:r>
-        <w:br/>
-      </w:r>
-      <w:r>
-        <w:rPr>
-          <w:rStyle w:val="NormalTok"/>
-        </w:rPr>
-        <w:t xml:space="preserve">        </w:t>
-      </w:r>
-      <w:r>
-        <w:rPr>
-          <w:rStyle w:val="StringTok"/>
-        </w:rPr>
-        <w:t xml:space="preserve">"unwound"</w:t>
-      </w:r>
-      <w:r>
-        <w:rPr>
-          <w:rStyle w:val="NormalTok"/>
-        </w:rPr>
-        <w:t xml:space="preserve">: {</w:t>
-      </w:r>
-      <w:r>
-        <w:br/>
-      </w:r>
-      <w:r>
-        <w:rPr>
-          <w:rStyle w:val="NormalTok"/>
-        </w:rPr>
-        <w:t xml:space="preserve">          </w:t>
-      </w:r>
-      <w:r>
-        <w:rPr>
-          <w:rStyle w:val="StringTok"/>
-        </w:rPr>
-        <w:t xml:space="preserve">"url"</w:t>
-      </w:r>
-      <w:r>
-        <w:rPr>
-          <w:rStyle w:val="NormalTok"/>
-        </w:rPr>
-        <w:t xml:space="preserve">: </w:t>
-      </w:r>
-      <w:r>
-        <w:rPr>
-          <w:rStyle w:val="StringTok"/>
-        </w:rPr>
-        <w:t xml:space="preserve">"https:\/\/cards.twitter.com\/cards\/18ce53wgo4h\/3xo1c"</w:t>
-      </w:r>
-      <w:r>
-        <w:rPr>
-          <w:rStyle w:val="NormalTok"/>
-        </w:rPr>
-        <w:t xml:space="preserve">,</w:t>
-      </w:r>
-      <w:r>
-        <w:br/>
-      </w:r>
-      <w:r>
-        <w:rPr>
-          <w:rStyle w:val="NormalTok"/>
-        </w:rPr>
-        <w:t xml:space="preserve">          </w:t>
-      </w:r>
-      <w:r>
-        <w:rPr>
-          <w:rStyle w:val="StringTok"/>
-        </w:rPr>
-        <w:t xml:space="preserve">"title"</w:t>
-      </w:r>
-      <w:r>
-        <w:rPr>
-          <w:rStyle w:val="NormalTok"/>
-        </w:rPr>
-        <w:t xml:space="preserve">: </w:t>
-      </w:r>
-      <w:r>
-        <w:rPr>
-          <w:rStyle w:val="StringTok"/>
-        </w:rPr>
-        <w:t xml:space="preserve">"Building the Future of the Twitter API Platform"</w:t>
-      </w:r>
-      <w:r>
-        <w:br/>
-      </w:r>
-      <w:r>
-        <w:rPr>
-          <w:rStyle w:val="NormalTok"/>
-        </w:rPr>
-        <w:t xml:space="preserve">        }</w:t>
-      </w:r>
-      <w:r>
-        <w:br/>
-      </w:r>
-      <w:r>
-        <w:rPr>
-          <w:rStyle w:val="NormalTok"/>
-        </w:rPr>
-        <w:t xml:space="preserve">      }</w:t>
-      </w:r>
-      <w:r>
-        <w:br/>
-      </w:r>
-      <w:r>
-        <w:rPr>
-          <w:rStyle w:val="NormalTok"/>
-        </w:rPr>
-        <w:t xml:space="preserve">    ],</w:t>
-      </w:r>
-      <w:r>
-        <w:br/>
-      </w:r>
-      <w:r>
-        <w:rPr>
-          <w:rStyle w:val="NormalTok"/>
-        </w:rPr>
-        <w:t xml:space="preserve">    </w:t>
-      </w:r>
-      <w:r>
-        <w:rPr>
-          <w:rStyle w:val="StringTok"/>
-        </w:rPr>
-        <w:t xml:space="preserve">"user_mentions"</w:t>
-      </w:r>
-      <w:r>
-        <w:rPr>
-          <w:rStyle w:val="NormalTok"/>
-        </w:rPr>
-        <w:t xml:space="preserve">: [     </w:t>
-      </w:r>
-      <w:r>
-        <w:br/>
-      </w:r>
-      <w:r>
-        <w:rPr>
-          <w:rStyle w:val="NormalTok"/>
-        </w:rPr>
-        <w:t xml:space="preserve">    ]</w:t>
-      </w:r>
-      <w:r>
-        <w:br/>
-      </w:r>
-      <w:r>
-        <w:rPr>
-          <w:rStyle w:val="NormalTok"/>
-        </w:rPr>
-        <w:t xml:space="preserve">  }</w:t>
-      </w:r>
-      <w:r>
-        <w:br/>
-      </w:r>
-      <w:r>
-        <w:rPr>
-          <w:rStyle w:val="NormalTok"/>
-        </w:rPr>
-        <w:t xml:space="preserve">}</w:t>
-      </w:r>
-    </w:p>
-    <w:p>
-      <w:pPr>
-        <w:pStyle w:val="FirstParagraph"/>
-      </w:pPr>
-      <w:r>
-        <w:t xml:space="preserve">Our analyses use three fields from each tweet: date (</w:t>
-      </w:r>
-      <w:r>
-        <w:t xml:space="preserve">“</w:t>
-      </w:r>
-      <w:r>
-        <w:t xml:space="preserve">created_at</w:t>
-      </w:r>
-      <w:r>
-        <w:t xml:space="preserve">”</w:t>
-      </w:r>
-      <w:r>
-        <w:t xml:space="preserve">), tweet identifier</w:t>
-      </w:r>
-      <w:r>
-        <w:t xml:space="preserve"> </w:t>
-      </w:r>
-      <w:r>
-        <w:t xml:space="preserve">(</w:t>
-      </w:r>
-      <w:r>
-        <w:t xml:space="preserve">“</w:t>
-      </w:r>
-      <w:r>
-        <w:t xml:space="preserve">id_str</w:t>
-      </w:r>
-      <w:r>
-        <w:t xml:space="preserve">”</w:t>
-      </w:r>
-      <w:r>
-        <w:t xml:space="preserve">), and tweet text (</w:t>
-      </w:r>
-      <w:r>
-        <w:t xml:space="preserve">“</w:t>
-      </w:r>
-      <w:r>
-        <w:t xml:space="preserve">text</w:t>
-      </w:r>
-      <w:r>
-        <w:t xml:space="preserve">”</w:t>
-      </w:r>
-      <w:r>
-        <w:t xml:space="preserve">). The</w:t>
-      </w:r>
-      <w:r>
-        <w:t xml:space="preserve"> </w:t>
-      </w:r>
-      <w:r>
-        <w:t xml:space="preserve">“</w:t>
-      </w:r>
-      <w:r>
-        <w:t xml:space="preserve">created_at</w:t>
-      </w:r>
-      <w:r>
-        <w:t xml:space="preserve">”</w:t>
-      </w:r>
-      <w:r>
-        <w:t xml:space="preserve"> </w:t>
-      </w:r>
-      <w:r>
-        <w:t xml:space="preserve">field is a character string containing</w:t>
-      </w:r>
-      <w:r>
-        <w:t xml:space="preserve"> </w:t>
-      </w:r>
-      <w:r>
-        <w:t xml:space="preserve">the date and time of the tweet. Every tweet has a unique identifier, the</w:t>
-      </w:r>
-      <w:r>
-        <w:t xml:space="preserve"> </w:t>
-      </w:r>
-      <w:r>
-        <w:t xml:space="preserve">“</w:t>
-      </w:r>
-      <w:r>
-        <w:t xml:space="preserve">id_str</w:t>
-      </w:r>
-      <w:r>
-        <w:t xml:space="preserve">”</w:t>
-      </w:r>
-      <w:r>
-        <w:t xml:space="preserve"> </w:t>
-      </w:r>
-      <w:r>
-        <w:t xml:space="preserve">value. The</w:t>
-      </w:r>
-      <w:r>
-        <w:t xml:space="preserve"> </w:t>
-      </w:r>
-      <w:r>
-        <w:t xml:space="preserve">“</w:t>
-      </w:r>
-      <w:r>
-        <w:t xml:space="preserve">text</w:t>
-      </w:r>
-      <w:r>
-        <w:t xml:space="preserve">”</w:t>
-      </w:r>
-      <w:r>
-        <w:t xml:space="preserve"> </w:t>
-      </w:r>
-      <w:r>
-        <w:t xml:space="preserve">field contains the unicode representation of the message. For our topic modeling, a single day defines a single</w:t>
-      </w:r>
-      <w:r>
-        <w:t xml:space="preserve"> </w:t>
-      </w:r>
-      <w:r>
-        <w:t xml:space="preserve">“</w:t>
-      </w:r>
-      <w:r>
-        <w:t xml:space="preserve">corpus</w:t>
-      </w:r>
-      <w:r>
-        <w:t xml:space="preserve">”</w:t>
-      </w:r>
-      <w:r>
-        <w:t xml:space="preserve">, and a single tweet</w:t>
-      </w:r>
-      <w:r>
-        <w:t xml:space="preserve"> </w:t>
-      </w:r>
-      <w:r>
-        <w:t xml:space="preserve">corresponds to a single</w:t>
-      </w:r>
-      <w:r>
-        <w:t xml:space="preserve"> </w:t>
-      </w:r>
-      <w:r>
-        <w:t xml:space="preserve">“</w:t>
-      </w:r>
-      <w:r>
-        <w:t xml:space="preserve">document</w:t>
-      </w:r>
-      <w:r>
-        <w:t xml:space="preserve">”</w:t>
-      </w:r>
-      <w:r>
-        <w:t xml:space="preserve">.</w:t>
-      </w:r>
-    </w:p>
-    <w:p>
-      <w:pPr>
-        <w:pStyle w:val="Heading2"/>
-      </w:pPr>
-      <w:bookmarkStart w:id="33" w:name="parsing-tweet-text"/>
-      <w:r>
-        <w:t xml:space="preserve">Parsing tweet text</w:t>
-      </w:r>
-      <w:bookmarkEnd w:id="33"/>
-    </w:p>
-    <w:p>
-      <w:pPr>
-        <w:pStyle w:val="FirstParagraph"/>
-      </w:pPr>
-      <w:r>
-        <w:t xml:space="preserve">We used functions from the</w:t>
-      </w:r>
-      <w:r>
-        <w:t xml:space="preserve"> </w:t>
-      </w:r>
-      <w:r>
-        <w:rPr>
-          <w:rStyle w:val="VerbatimChar"/>
-        </w:rPr>
-        <w:t xml:space="preserve">rtweet</w:t>
-      </w:r>
-      <w:r>
-        <w:t xml:space="preserve"> </w:t>
-      </w:r>
-      <w:r>
-        <w:t xml:space="preserve">R package to parse tweet JSON into a data frame</w:t>
-      </w:r>
-      <w:r>
-        <w:t xml:space="preserve"> </w:t>
-      </w:r>
-      <w:r>
-        <w:t xml:space="preserve">(Kearney 2019)</w:t>
-      </w:r>
-      <w:r>
-        <w:t xml:space="preserve">.</w:t>
-      </w:r>
-      <w:r>
-        <w:t xml:space="preserve"> </w:t>
-      </w:r>
-      <w:r>
-        <w:t xml:space="preserve">We then divided tweet text into words with functions from the</w:t>
-      </w:r>
-      <w:r>
-        <w:t xml:space="preserve"> </w:t>
-      </w:r>
-      <w:r>
-        <w:rPr>
-          <w:rStyle w:val="VerbatimChar"/>
-        </w:rPr>
-        <w:t xml:space="preserve">tidytext</w:t>
-      </w:r>
-      <w:r>
-        <w:t xml:space="preserve"> </w:t>
-      </w:r>
-      <w:r>
-        <w:t xml:space="preserve">R package</w:t>
-      </w:r>
-      <w:r>
-        <w:t xml:space="preserve"> </w:t>
-      </w:r>
-      <w:r>
-        <w:t xml:space="preserve">(Silge and Robinson 2016)</w:t>
-      </w:r>
-      <w:r>
-        <w:t xml:space="preserve">. We</w:t>
-      </w:r>
-      <w:r>
-        <w:t xml:space="preserve"> </w:t>
-      </w:r>
-      <w:r>
-        <w:t xml:space="preserve">discarded commonly used</w:t>
-      </w:r>
-      <w:r>
-        <w:t xml:space="preserve"> </w:t>
-      </w:r>
-      <w:r>
-        <w:t xml:space="preserve">“</w:t>
-      </w:r>
-      <w:r>
-        <w:t xml:space="preserve">stop words</w:t>
-      </w:r>
-      <w:r>
-        <w:t xml:space="preserve">”</w:t>
-      </w:r>
-      <w:r>
-        <w:t xml:space="preserve"> </w:t>
-      </w:r>
-      <w:r>
-        <w:t xml:space="preserve">and emojis.</w:t>
-      </w:r>
-    </w:p>
-    <w:p>
-      <w:pPr>
-        <w:pStyle w:val="BodyText"/>
-      </w:pPr>
-      <w:r>
-        <w:t xml:space="preserve">Latent Dirichlet allocation models require that the corpus be inputted as a</w:t>
-      </w:r>
-      <w:r>
-        <w:t xml:space="preserve"> </w:t>
-      </w:r>
-      <w:r>
-        <w:t xml:space="preserve">document by term matrix. In a document by term matrix, each row corresponds to a single document (a single</w:t>
-      </w:r>
-      <w:r>
-        <w:t xml:space="preserve"> </w:t>
-      </w:r>
-      <w:r>
-        <w:t xml:space="preserve">tweet), and each column is a single term (or word). Each cell contains a</w:t>
-      </w:r>
-      <w:r>
-        <w:t xml:space="preserve"> </w:t>
-      </w:r>
-      <w:r>
-        <w:t xml:space="preserve">count (the number of</w:t>
-      </w:r>
-      <w:r>
-        <w:t xml:space="preserve"> </w:t>
-      </w:r>
-      <w:r>
-        <w:t xml:space="preserve">occurrences of a term in the specified document). We created a document by</w:t>
-      </w:r>
-      <w:r>
-        <w:t xml:space="preserve"> </w:t>
-      </w:r>
-      <w:r>
-        <w:t xml:space="preserve">term matrix with the R function</w:t>
-      </w:r>
-      <w:r>
-        <w:t xml:space="preserve"> </w:t>
-      </w:r>
-      <w:r>
-        <w:rPr>
-          <w:rStyle w:val="VerbatimChar"/>
-        </w:rPr>
-        <w:t xml:space="preserve">cast_dtm</w:t>
-      </w:r>
-      <w:r>
-        <w:t xml:space="preserve"> </w:t>
-      </w:r>
-      <w:r>
-        <w:t xml:space="preserve">from the</w:t>
-      </w:r>
-      <w:r>
-        <w:t xml:space="preserve"> </w:t>
-      </w:r>
-      <w:r>
-        <w:rPr>
-          <w:rStyle w:val="VerbatimChar"/>
-        </w:rPr>
-        <w:t xml:space="preserve">tidytext</w:t>
-      </w:r>
-      <w:r>
-        <w:t xml:space="preserve"> </w:t>
-      </w:r>
-      <w:r>
-        <w:t xml:space="preserve">package.</w:t>
-      </w:r>
-    </w:p>
-    <w:p>
-      <w:pPr>
-        <w:pStyle w:val="Heading2"/>
-      </w:pPr>
-      <w:bookmarkStart w:id="34" w:name="latent-dirichlet-allocation"/>
-      <w:r>
-        <w:t xml:space="preserve">Latent Dirichlet allocation</w:t>
-      </w:r>
-      <w:bookmarkEnd w:id="34"/>
-    </w:p>
-    <w:p>
-      <w:pPr>
-        <w:pStyle w:val="FirstParagraph"/>
-      </w:pPr>
-      <w:r>
-        <w:t xml:space="preserve">Latent Dirichlet allocation is a statistical method for inferring latent (unobservable) topics (or themes)</w:t>
-      </w:r>
-      <w:r>
-        <w:t xml:space="preserve"> </w:t>
-      </w:r>
-      <w:r>
-        <w:t xml:space="preserve">from a large corpus (or collection) of documents</w:t>
-      </w:r>
-      <w:r>
-        <w:t xml:space="preserve"> </w:t>
-      </w:r>
-      <w:r>
-        <w:t xml:space="preserve">(Blei et al. 2003)</w:t>
-      </w:r>
-      <w:r>
-        <w:t xml:space="preserve">.</w:t>
-      </w:r>
-      <w:r>
-        <w:t xml:space="preserve"> </w:t>
-      </w:r>
-      <w:r>
-        <w:t xml:space="preserve">We pretend that there’s an imaginary process for creating documents in the corpus. For each document,</w:t>
-      </w:r>
-      <w:r>
-        <w:t xml:space="preserve"> </w:t>
-      </w:r>
-      <w:r>
-        <w:t xml:space="preserve">we choose a discrete distribution over topics. For example, some tweets from Memorial Day may</w:t>
-      </w:r>
-      <w:r>
-        <w:t xml:space="preserve"> </w:t>
-      </w:r>
-      <w:r>
-        <w:t xml:space="preserve">refer to the holiday. This may constitute one topic in the corpus.</w:t>
-      </w:r>
-      <w:r>
-        <w:t xml:space="preserve"> </w:t>
-      </w:r>
-      <w:r>
-        <w:t xml:space="preserve">Having chosen a distribution over topics, we then select document words by first</w:t>
-      </w:r>
-      <w:r>
-        <w:t xml:space="preserve"> </w:t>
-      </w:r>
-      <w:r>
-        <w:t xml:space="preserve">drawing a topic from the distribution over topics, then drawing a word from the</w:t>
-      </w:r>
-      <w:r>
-        <w:t xml:space="preserve"> </w:t>
-      </w:r>
-      <w:r>
-        <w:t xml:space="preserve">chosen topic.</w:t>
-      </w:r>
-      <w:r>
-        <w:t xml:space="preserve"> </w:t>
-      </w:r>
-      <w:r>
-        <w:t xml:space="preserve">Thus, a topic is technically defined as a distribution over words in a fixed vocabulary (or collection of words)</w:t>
-      </w:r>
-      <w:r>
-        <w:t xml:space="preserve"> </w:t>
-      </w:r>
-      <w:r>
-        <w:t xml:space="preserve">(Blei et al. 2003)</w:t>
-      </w:r>
-      <w:r>
-        <w:t xml:space="preserve">.</w:t>
+        <w:t xml:space="preserve">Inference for latent Dirichlet allocation model is performed by either</w:t>
+      </w:r>
+      <w:r>
+        <w:t xml:space="preserve"> </w:t>
+      </w:r>
+      <w:r>
+        <w:t xml:space="preserve">sampling from the posterior distribution or through variational methods. Researchers</w:t>
+      </w:r>
+      <w:r>
+        <w:t xml:space="preserve"> </w:t>
+      </w:r>
+      <w:r>
+        <w:t xml:space="preserve">have devised a variety of Gibbs sampling techniques for latent Dirichlet allocation models.</w:t>
+      </w:r>
+      <w:r>
+        <w:t xml:space="preserve"> </w:t>
+      </w:r>
+      <w:r>
+        <w:t xml:space="preserve">Variational methods, while using approximations to the posterior distribution, offer the</w:t>
+      </w:r>
+      <w:r>
+        <w:t xml:space="preserve"> </w:t>
+      </w:r>
+      <w:r>
+        <w:t xml:space="preserve">advantage of computational speed. We used variational methods below.</w:t>
       </w:r>
     </w:p>
     <w:p>
@@ -3339,7 +3384,25 @@
         <w:t xml:space="preserve"> </w:t>
       </w:r>
       <w:r>
-        <w:t xml:space="preserve">data, visualizing results, and communicating findings.</w:t>
+        <w:t xml:space="preserve">data, visualizing results, and communicating findings. By considering first student</w:t>
+      </w:r>
+      <w:r>
+        <w:t xml:space="preserve"> </w:t>
+      </w:r>
+      <w:r>
+        <w:t xml:space="preserve">research interests and integrating them with our senior thesis learning objectives,</w:t>
+      </w:r>
+      <w:r>
+        <w:t xml:space="preserve"> </w:t>
+      </w:r>
+      <w:r>
+        <w:t xml:space="preserve">we successfully guided two undergraduate researchers in data science research with</w:t>
+      </w:r>
+      <w:r>
+        <w:t xml:space="preserve"> </w:t>
+      </w:r>
+      <w:r>
+        <w:t xml:space="preserve">tweets.</w:t>
       </w:r>
     </w:p>
     <w:p>
@@ -3382,7 +3445,7 @@
       </w:r>
       <w:bookmarkEnd w:id="45"/>
     </w:p>
-    <w:bookmarkStart w:id="65" w:name="refs"/>
+    <w:bookmarkStart w:id="66" w:name="refs"/>
     <w:bookmarkStart w:id="46" w:name="ref-blei2006dynamic"/>
     <w:p>
       <w:pPr>
@@ -3585,18 +3648,40 @@
       </w:r>
     </w:p>
     <w:bookmarkEnd w:id="56"/>
-    <w:bookmarkStart w:id="58" w:name="ref-drob"/>
+    <w:bookmarkStart w:id="57" w:name="ref-r"/>
     <w:p>
       <w:pPr>
         <w:pStyle w:val="Bibliography"/>
       </w:pPr>
       <w:r>
+        <w:t xml:space="preserve">R Core Team (2019),</w:t>
+      </w:r>
+      <w:r>
+        <w:t xml:space="preserve"> </w:t>
+      </w:r>
+      <w:r>
+        <w:rPr>
+          <w:i/>
+        </w:rPr>
+        <w:t xml:space="preserve">R: A language and environment for statistical computing</w:t>
+      </w:r>
+      <w:r>
+        <w:t xml:space="preserve">, Vienna, Austria: R Foundation for Statistical Computing.</w:t>
+      </w:r>
+    </w:p>
+    <w:bookmarkEnd w:id="57"/>
+    <w:bookmarkStart w:id="59" w:name="ref-drob"/>
+    <w:p>
+      <w:pPr>
+        <w:pStyle w:val="Bibliography"/>
+      </w:pPr>
+      <w:r>
         <w:t xml:space="preserve">Robinson, D. (2016), “Text analysis of Trump’s tweets confirms he writes only the (angrier) Android half,”</w:t>
       </w:r>
       <w:r>
         <w:t xml:space="preserve"> </w:t>
       </w:r>
-      <w:hyperlink r:id="rId57">
+      <w:hyperlink r:id="rId58">
         <w:r>
           <w:rPr>
             <w:rStyle w:val="Hyperlink"/>
@@ -3608,8 +3693,8 @@
         <w:t xml:space="preserve">.</w:t>
       </w:r>
     </w:p>
-    <w:bookmarkEnd w:id="58"/>
-    <w:bookmarkStart w:id="60" w:name="ref-tweet_stream"/>
+    <w:bookmarkEnd w:id="59"/>
+    <w:bookmarkStart w:id="61" w:name="ref-tweet_stream"/>
     <w:p>
       <w:pPr>
         <w:pStyle w:val="Bibliography"/>
@@ -3620,7 +3705,7 @@
       <w:r>
         <w:t xml:space="preserve"> </w:t>
       </w:r>
-      <w:hyperlink r:id="rId59">
+      <w:hyperlink r:id="rId60">
         <w:r>
           <w:rPr>
             <w:rStyle w:val="Hyperlink"/>
@@ -3632,8 +3717,8 @@
         <w:t xml:space="preserve">.</w:t>
       </w:r>
     </w:p>
-    <w:bookmarkEnd w:id="60"/>
-    <w:bookmarkStart w:id="62" w:name="ref-tidytext"/>
+    <w:bookmarkEnd w:id="61"/>
+    <w:bookmarkStart w:id="63" w:name="ref-tidytext"/>
     <w:p>
       <w:pPr>
         <w:pStyle w:val="Bibliography"/>
@@ -3656,7 +3741,7 @@
       <w:r>
         <w:t xml:space="preserve"> </w:t>
       </w:r>
-      <w:hyperlink r:id="rId61">
+      <w:hyperlink r:id="rId62">
         <w:r>
           <w:rPr>
             <w:rStyle w:val="Hyperlink"/>
@@ -3668,8 +3753,8 @@
         <w:t xml:space="preserve">.</w:t>
       </w:r>
     </w:p>
-    <w:bookmarkEnd w:id="62"/>
-    <w:bookmarkStart w:id="63" w:name="ref-wells2016trump"/>
+    <w:bookmarkEnd w:id="63"/>
+    <w:bookmarkStart w:id="64" w:name="ref-wells2016trump"/>
     <w:p>
       <w:pPr>
         <w:pStyle w:val="Bibliography"/>
@@ -3690,8 +3775,8 @@
         <w:t xml:space="preserve">, Taylor &amp; Francis, 33, 669–676.</w:t>
       </w:r>
     </w:p>
-    <w:bookmarkEnd w:id="63"/>
-    <w:bookmarkStart w:id="64" w:name="ref-wiggins2005understanding"/>
+    <w:bookmarkEnd w:id="64"/>
+    <w:bookmarkStart w:id="65" w:name="ref-wiggins2005understanding"/>
     <w:p>
       <w:pPr>
         <w:pStyle w:val="Bibliography"/>
@@ -3712,8 +3797,8 @@
         <w:t xml:space="preserve">.</w:t>
       </w:r>
     </w:p>
-    <w:bookmarkEnd w:id="64"/>
     <w:bookmarkEnd w:id="65"/>
+    <w:bookmarkEnd w:id="66"/>
     <w:p>
       <w:r>
         <w:br w:type="page"/>
@@ -3723,11 +3808,11 @@
       <w:pPr>
         <w:pStyle w:val="Heading1"/>
       </w:pPr>
-      <w:bookmarkStart w:id="66" w:name="appendix-1-tweet-data-dictionary"/>
+      <w:bookmarkStart w:id="67" w:name="appendix-1-tweet-data-dictionary"/>
       <w:r>
         <w:t xml:space="preserve">Appendix 1: Tweet data dictionary</w:t>
       </w:r>
-      <w:bookmarkEnd w:id="66"/>
+      <w:bookmarkEnd w:id="67"/>
     </w:p>
     <w:p>
       <w:pPr>
@@ -3736,7 +3821,7 @@
       <w:r>
         <w:t xml:space="preserve">Twitter shares a data dictionary for tweets (</w:t>
       </w:r>
-      <w:hyperlink r:id="rId67">
+      <w:hyperlink r:id="rId68">
         <w:r>
           <w:rPr>
             <w:rStyle w:val="Hyperlink"/>
@@ -3772,11 +3857,11 @@
       <w:pPr>
         <w:pStyle w:val="Heading1"/>
       </w:pPr>
-      <w:bookmarkStart w:id="68" w:name="appendix-2-r-analysis-code"/>
+      <w:bookmarkStart w:id="69" w:name="appendix-2-r-analysis-code"/>
       <w:r>
         <w:t xml:space="preserve">Appendix 2: R analysis code</w:t>
       </w:r>
-      <w:bookmarkEnd w:id="68"/>
+      <w:bookmarkEnd w:id="69"/>
     </w:p>
     <w:sectPr/>
   </w:body>

</xml_diff>

<commit_message>
updated manuscript with summ assessments table.
</commit_message>
<xml_diff>
--- a/Rmd/jse-special-issue-2020.docx
+++ b/Rmd/jse-special-issue-2020.docx
@@ -151,7 +151,7 @@
         <w:pStyle w:val="FirstParagraph"/>
       </w:pPr>
       <w:r>
-        <w:t xml:space="preserve">Last modified: 2020-06-01 14:01:32.</w:t>
+        <w:t xml:space="preserve">Last modified: 2020-06-01 15:17:37.</w:t>
       </w:r>
     </w:p>
     <w:p>
@@ -3248,10 +3248,944 @@
     </w:p>
     <w:p>
       <w:pPr>
+        <w:pStyle w:val="SourceCode"/>
+      </w:pPr>
+      <w:r>
+        <w:rPr>
+          <w:rStyle w:val="VerbatimChar"/>
+        </w:rPr>
+        <w:t xml:space="preserve">## Parsed with column specification:</w:t>
+      </w:r>
+      <w:r>
+        <w:br/>
+      </w:r>
+      <w:r>
+        <w:rPr>
+          <w:rStyle w:val="VerbatimChar"/>
+        </w:rPr>
+        <w:t xml:space="preserve">## cols(</w:t>
+      </w:r>
+      <w:r>
+        <w:br/>
+      </w:r>
+      <w:r>
+        <w:rPr>
+          <w:rStyle w:val="VerbatimChar"/>
+        </w:rPr>
+        <w:t xml:space="preserve">##   `Learning objective` = col_character(),</w:t>
+      </w:r>
+      <w:r>
+        <w:br/>
+      </w:r>
+      <w:r>
+        <w:rPr>
+          <w:rStyle w:val="VerbatimChar"/>
+        </w:rPr>
+        <w:t xml:space="preserve">##   `Assessment item` = col_character(),</w:t>
+      </w:r>
+      <w:r>
+        <w:br/>
+      </w:r>
+      <w:r>
+        <w:rPr>
+          <w:rStyle w:val="VerbatimChar"/>
+        </w:rPr>
+        <w:t xml:space="preserve">##   `2 points` = col_character(),</w:t>
+      </w:r>
+      <w:r>
+        <w:br/>
+      </w:r>
+      <w:r>
+        <w:rPr>
+          <w:rStyle w:val="VerbatimChar"/>
+        </w:rPr>
+        <w:t xml:space="preserve">##   `1 point` = col_character(),</w:t>
+      </w:r>
+      <w:r>
+        <w:br/>
+      </w:r>
+      <w:r>
+        <w:rPr>
+          <w:rStyle w:val="VerbatimChar"/>
+        </w:rPr>
+        <w:t xml:space="preserve">##   `0 points` = col_character()</w:t>
+      </w:r>
+      <w:r>
+        <w:br/>
+      </w:r>
+      <w:r>
+        <w:rPr>
+          <w:rStyle w:val="VerbatimChar"/>
+        </w:rPr>
+        <w:t xml:space="preserve">## )</w:t>
+      </w:r>
+    </w:p>
+    <w:p>
+      <w:pPr>
+        <w:pStyle w:val="TableCaption"/>
+      </w:pPr>
+      <w:r>
+        <w:t xml:space="preserve">Table 2: Rubric for summative assessment of learning objectives.</w:t>
+      </w:r>
+    </w:p>
+    <w:tbl>
+      <w:tblPr>
+        <w:tblStyle w:val="Table"/>
+        <w:tblW w:type="pct" w:w="0.0"/>
+        <w:tblLook w:firstRow="1"/>
+        <w:tblCaption w:val="Table 2: Rubric for summative assessment of learning objectives."/>
+      </w:tblPr>
+      <w:tblGrid/>
+      <w:tr>
+        <w:trPr>
+          <w:cnfStyle w:firstRow="1"/>
+        </w:trPr>
+        <w:tc>
+          <w:tcPr>
+            <w:tcBorders>
+              <w:bottom w:val="single"/>
+            </w:tcBorders>
+            <w:vAlign w:val="bottom"/>
+          </w:tcPr>
+          <w:p>
+            <w:pPr>
+              <w:pStyle w:val="Compact"/>
+              <w:jc w:val="left"/>
+            </w:pPr>
+            <w:r>
+              <w:t xml:space="preserve">Learning objective</w:t>
+            </w:r>
+          </w:p>
+        </w:tc>
+        <w:tc>
+          <w:tcPr>
+            <w:tcBorders>
+              <w:bottom w:val="single"/>
+            </w:tcBorders>
+            <w:vAlign w:val="bottom"/>
+          </w:tcPr>
+          <w:p>
+            <w:pPr>
+              <w:pStyle w:val="Compact"/>
+              <w:jc w:val="left"/>
+            </w:pPr>
+            <w:r>
+              <w:t xml:space="preserve">Assessment item</w:t>
+            </w:r>
+          </w:p>
+        </w:tc>
+        <w:tc>
+          <w:tcPr>
+            <w:tcBorders>
+              <w:bottom w:val="single"/>
+            </w:tcBorders>
+            <w:vAlign w:val="bottom"/>
+          </w:tcPr>
+          <w:p>
+            <w:pPr>
+              <w:pStyle w:val="Compact"/>
+              <w:jc w:val="left"/>
+            </w:pPr>
+            <w:r>
+              <w:t xml:space="preserve">2 points</w:t>
+            </w:r>
+          </w:p>
+        </w:tc>
+        <w:tc>
+          <w:tcPr>
+            <w:tcBorders>
+              <w:bottom w:val="single"/>
+            </w:tcBorders>
+            <w:vAlign w:val="bottom"/>
+          </w:tcPr>
+          <w:p>
+            <w:pPr>
+              <w:pStyle w:val="Compact"/>
+              <w:jc w:val="left"/>
+            </w:pPr>
+            <w:r>
+              <w:t xml:space="preserve">1 point</w:t>
+            </w:r>
+          </w:p>
+        </w:tc>
+        <w:tc>
+          <w:tcPr>
+            <w:tcBorders>
+              <w:bottom w:val="single"/>
+            </w:tcBorders>
+            <w:vAlign w:val="bottom"/>
+          </w:tcPr>
+          <w:p>
+            <w:pPr>
+              <w:pStyle w:val="Compact"/>
+              <w:jc w:val="left"/>
+            </w:pPr>
+            <w:r>
+              <w:t xml:space="preserve">0 points</w:t>
+            </w:r>
+          </w:p>
+        </w:tc>
+      </w:tr>
+      <w:tr>
+        <w:tc>
+          <w:p>
+            <w:pPr>
+              <w:pStyle w:val="Compact"/>
+              <w:jc w:val="left"/>
+            </w:pPr>
+            <w:r>
+              <w:t xml:space="preserve">Write R code to perform text analysis of large volumes of tweets.</w:t>
+            </w:r>
+          </w:p>
+        </w:tc>
+        <w:tc>
+          <w:p>
+            <w:pPr>
+              <w:pStyle w:val="Compact"/>
+              <w:jc w:val="left"/>
+            </w:pPr>
+            <w:r>
+              <w:t xml:space="preserve">R code performs intended analyses</w:t>
+            </w:r>
+          </w:p>
+        </w:tc>
+        <w:tc>
+          <w:p>
+            <w:pPr>
+              <w:pStyle w:val="Compact"/>
+              <w:jc w:val="left"/>
+            </w:pPr>
+            <w:r>
+              <w:t xml:space="preserve">Code contains few or no bugs</w:t>
+            </w:r>
+          </w:p>
+        </w:tc>
+        <w:tc>
+          <w:p>
+            <w:pPr>
+              <w:pStyle w:val="Compact"/>
+              <w:jc w:val="left"/>
+            </w:pPr>
+            <w:r>
+              <w:t xml:space="preserve">Code contains one or more errors</w:t>
+            </w:r>
+          </w:p>
+        </w:tc>
+        <w:tc>
+          <w:p>
+            <w:pPr>
+              <w:pStyle w:val="Compact"/>
+              <w:jc w:val="left"/>
+            </w:pPr>
+            <w:r>
+              <w:t xml:space="preserve">Code contains many errors</w:t>
+            </w:r>
+          </w:p>
+        </w:tc>
+      </w:tr>
+      <w:tr>
+        <w:tc>
+          <w:p>
+            <w:pPr>
+              <w:pStyle w:val="Compact"/>
+              <w:jc w:val="left"/>
+            </w:pPr>
+            <w:r>
+              <w:t xml:space="preserve">Write R code to perform text analysis of large volumes of tweets.</w:t>
+            </w:r>
+          </w:p>
+        </w:tc>
+        <w:tc>
+          <w:p>
+            <w:pPr>
+              <w:pStyle w:val="Compact"/>
+              <w:jc w:val="left"/>
+            </w:pPr>
+            <w:r>
+              <w:t xml:space="preserve">Uses literate programming tools, such as Sweave or knitr</w:t>
+            </w:r>
+          </w:p>
+        </w:tc>
+        <w:tc>
+          <w:p>
+            <w:pPr>
+              <w:pStyle w:val="Compact"/>
+              <w:jc w:val="left"/>
+            </w:pPr>
+            <w:r>
+              <w:t xml:space="preserve">Report is written using literate programming tools. It compiles easily when run by instructor. Time-consuming calculations are cached.</w:t>
+            </w:r>
+          </w:p>
+        </w:tc>
+        <w:tc>
+          <w:p>
+            <w:pPr>
+              <w:pStyle w:val="Compact"/>
+              <w:jc w:val="left"/>
+            </w:pPr>
+            <w:r>
+              <w:t xml:space="preserve">Report is written using literate programming tools, but compilation takes too long or fails.</w:t>
+            </w:r>
+          </w:p>
+        </w:tc>
+        <w:tc>
+          <w:p>
+            <w:pPr>
+              <w:pStyle w:val="Compact"/>
+              <w:jc w:val="left"/>
+            </w:pPr>
+            <w:r>
+              <w:t xml:space="preserve">Report is not written with literate programming tools.</w:t>
+            </w:r>
+          </w:p>
+        </w:tc>
+      </w:tr>
+      <w:tr>
+        <w:tc>
+          <w:p>
+            <w:pPr>
+              <w:pStyle w:val="Compact"/>
+              <w:jc w:val="left"/>
+            </w:pPr>
+            <w:r>
+              <w:t xml:space="preserve">Write R code to perform text analysis of large volumes of tweets.</w:t>
+            </w:r>
+          </w:p>
+        </w:tc>
+        <w:tc>
+          <w:p>
+            <w:pPr>
+              <w:pStyle w:val="Compact"/>
+              <w:jc w:val="left"/>
+            </w:pPr>
+            <w:r>
+              <w:t xml:space="preserve">Uses git for version control</w:t>
+            </w:r>
+          </w:p>
+        </w:tc>
+        <w:tc>
+          <w:p>
+            <w:pPr>
+              <w:pStyle w:val="Compact"/>
+              <w:jc w:val="left"/>
+            </w:pPr>
+            <w:r>
+              <w:t xml:space="preserve">Log reveals regular commits with informative commit messages</w:t>
+            </w:r>
+          </w:p>
+        </w:tc>
+        <w:tc>
+          <w:p>
+            <w:pPr>
+              <w:pStyle w:val="Compact"/>
+              <w:jc w:val="left"/>
+            </w:pPr>
+            <w:r>
+              <w:t xml:space="preserve">Log reveals intermittent commits and uninformative commit messages</w:t>
+            </w:r>
+          </w:p>
+        </w:tc>
+        <w:tc>
+          <w:p>
+            <w:pPr>
+              <w:pStyle w:val="Compact"/>
+              <w:jc w:val="left"/>
+            </w:pPr>
+            <w:r>
+              <w:t xml:space="preserve">Doesn’t use git.</w:t>
+            </w:r>
+          </w:p>
+        </w:tc>
+      </w:tr>
+      <w:tr>
+        <w:tc>
+          <w:p>
+            <w:pPr>
+              <w:pStyle w:val="Compact"/>
+              <w:jc w:val="left"/>
+            </w:pPr>
+            <w:r>
+              <w:t xml:space="preserve">Write R code to perform text analysis of large volumes of tweets.</w:t>
+            </w:r>
+          </w:p>
+        </w:tc>
+        <w:tc>
+          <w:p>
+            <w:pPr>
+              <w:pStyle w:val="Compact"/>
+              <w:jc w:val="left"/>
+            </w:pPr>
+            <w:r>
+              <w:t xml:space="preserve">Shares code and data via Github</w:t>
+            </w:r>
+          </w:p>
+        </w:tc>
+        <w:tc>
+          <w:p>
+            <w:pPr>
+              <w:pStyle w:val="Compact"/>
+              <w:jc w:val="left"/>
+            </w:pPr>
+            <w:r>
+              <w:t xml:space="preserve">Instructor easily clones repository from Github. Contains share-able data and instructions for getting other data to reproduce analysis.</w:t>
+            </w:r>
+          </w:p>
+        </w:tc>
+        <w:tc>
+          <w:p>
+            <w:pPr>
+              <w:pStyle w:val="Compact"/>
+              <w:jc w:val="left"/>
+            </w:pPr>
+            <w:r>
+              <w:t xml:space="preserve">One or more needed files is missing from repository.</w:t>
+            </w:r>
+          </w:p>
+        </w:tc>
+        <w:tc>
+          <w:p>
+            <w:pPr>
+              <w:pStyle w:val="Compact"/>
+              <w:jc w:val="left"/>
+            </w:pPr>
+            <w:r>
+              <w:t xml:space="preserve">Doesn’t use Github.</w:t>
+            </w:r>
+          </w:p>
+        </w:tc>
+      </w:tr>
+      <w:tr>
+        <w:tc>
+          <w:p>
+            <w:pPr>
+              <w:pStyle w:val="Compact"/>
+              <w:jc w:val="left"/>
+            </w:pPr>
+            <w:r>
+              <w:t xml:space="preserve">Communicate results in a written report and poster presentation.</w:t>
+            </w:r>
+          </w:p>
+        </w:tc>
+        <w:tc>
+          <w:p>
+            <w:pPr>
+              <w:pStyle w:val="Compact"/>
+              <w:jc w:val="left"/>
+            </w:pPr>
+            <w:r>
+              <w:t xml:space="preserve">Organizes poster to highlight main points</w:t>
+            </w:r>
+          </w:p>
+        </w:tc>
+        <w:tc>
+          <w:p>
+            <w:pPr>
+              <w:pStyle w:val="Compact"/>
+              <w:jc w:val="left"/>
+            </w:pPr>
+            <w:r>
+              <w:t xml:space="preserve">When prompted, can describe main points in less than one minute.</w:t>
+            </w:r>
+          </w:p>
+        </w:tc>
+        <w:tc>
+          <w:p>
+            <w:pPr>
+              <w:pStyle w:val="Compact"/>
+              <w:jc w:val="left"/>
+            </w:pPr>
+            <w:r>
+              <w:t xml:space="preserve">Less fluid presentation with periods of silence or confusion.</w:t>
+            </w:r>
+          </w:p>
+        </w:tc>
+        <w:tc>
+          <w:p>
+            <w:pPr>
+              <w:pStyle w:val="Compact"/>
+              <w:jc w:val="left"/>
+            </w:pPr>
+            <w:r>
+              <w:t xml:space="preserve">Disorganized presentation.</w:t>
+            </w:r>
+          </w:p>
+        </w:tc>
+      </w:tr>
+      <w:tr>
+        <w:tc>
+          <w:p>
+            <w:pPr>
+              <w:pStyle w:val="Compact"/>
+              <w:jc w:val="left"/>
+            </w:pPr>
+            <w:r>
+              <w:t xml:space="preserve">Communicate results in a written report and poster presentation.</w:t>
+            </w:r>
+          </w:p>
+        </w:tc>
+        <w:tc>
+          <w:p>
+            <w:pPr>
+              <w:pStyle w:val="Compact"/>
+              <w:jc w:val="left"/>
+            </w:pPr>
+            <w:r>
+              <w:t xml:space="preserve">Accurately presents study and findings during poster session</w:t>
+            </w:r>
+          </w:p>
+        </w:tc>
+        <w:tc>
+          <w:p>
+            <w:pPr>
+              <w:pStyle w:val="Compact"/>
+              <w:jc w:val="left"/>
+            </w:pPr>
+            <w:r>
+              <w:t xml:space="preserve">Fluently describes background, study goals, study design, approach, data, findings, and conclusions</w:t>
+            </w:r>
+          </w:p>
+        </w:tc>
+        <w:tc>
+          <w:p>
+            <w:pPr>
+              <w:pStyle w:val="Compact"/>
+              <w:jc w:val="left"/>
+            </w:pPr>
+            <w:r>
+              <w:t xml:space="preserve">At least one section is incomplete or is verbal explanation is incomplete.</w:t>
+            </w:r>
+          </w:p>
+        </w:tc>
+        <w:tc>
+          <w:p>
+            <w:pPr>
+              <w:pStyle w:val="Compact"/>
+              <w:jc w:val="left"/>
+            </w:pPr>
+            <w:r>
+              <w:t xml:space="preserve">At least one section is missing.</w:t>
+            </w:r>
+          </w:p>
+        </w:tc>
+      </w:tr>
+      <w:tr>
+        <w:tc>
+          <w:p>
+            <w:pPr>
+              <w:pStyle w:val="Compact"/>
+              <w:jc w:val="left"/>
+            </w:pPr>
+            <w:r>
+              <w:t xml:space="preserve">Communicate results in a written report and poster presentation.</w:t>
+            </w:r>
+          </w:p>
+        </w:tc>
+        <w:tc>
+          <w:p>
+            <w:pPr>
+              <w:pStyle w:val="Compact"/>
+              <w:jc w:val="left"/>
+            </w:pPr>
+            <w:r>
+              <w:t xml:space="preserve">Report structure mirrors a research manuscript</w:t>
+            </w:r>
+          </w:p>
+        </w:tc>
+        <w:tc>
+          <w:p>
+            <w:pPr>
+              <w:pStyle w:val="Compact"/>
+              <w:jc w:val="left"/>
+            </w:pPr>
+            <w:r>
+              <w:t xml:space="preserve">Contains abstract, introduction, methods, results, and discussion</w:t>
+            </w:r>
+          </w:p>
+        </w:tc>
+        <w:tc>
+          <w:p>
+            <w:pPr>
+              <w:pStyle w:val="Compact"/>
+              <w:jc w:val="left"/>
+            </w:pPr>
+            <w:r>
+              <w:t xml:space="preserve">At least one section is incomplete.</w:t>
+            </w:r>
+          </w:p>
+        </w:tc>
+        <w:tc>
+          <w:p>
+            <w:pPr>
+              <w:pStyle w:val="Compact"/>
+              <w:jc w:val="left"/>
+            </w:pPr>
+            <w:r>
+              <w:t xml:space="preserve">At least one section is missing.</w:t>
+            </w:r>
+          </w:p>
+        </w:tc>
+      </w:tr>
+      <w:tr>
+        <w:tc>
+          <w:p>
+            <w:pPr>
+              <w:pStyle w:val="Compact"/>
+              <w:jc w:val="left"/>
+            </w:pPr>
+            <w:r>
+              <w:t xml:space="preserve">Translate statistical findings into scientific conclusions.</w:t>
+            </w:r>
+          </w:p>
+        </w:tc>
+        <w:tc>
+          <w:p>
+            <w:pPr>
+              <w:pStyle w:val="Compact"/>
+              <w:jc w:val="left"/>
+            </w:pPr>
+            <w:r>
+              <w:t xml:space="preserve">Places statistical results in their scientific context</w:t>
+            </w:r>
+          </w:p>
+        </w:tc>
+        <w:tc>
+          <w:p>
+            <w:pPr>
+              <w:pStyle w:val="Compact"/>
+              <w:jc w:val="left"/>
+            </w:pPr>
+            <w:r>
+              <w:t xml:space="preserve">Demonstrates understanding of scientific context and integrates findings into it.</w:t>
+            </w:r>
+          </w:p>
+        </w:tc>
+        <w:tc>
+          <w:p>
+            <w:pPr>
+              <w:pStyle w:val="Compact"/>
+              <w:jc w:val="left"/>
+            </w:pPr>
+            <w:r>
+              <w:t xml:space="preserve">Incomplete scientific understanding or incomplete integration of findings.</w:t>
+            </w:r>
+          </w:p>
+        </w:tc>
+        <w:tc>
+          <w:p>
+            <w:pPr>
+              <w:pStyle w:val="Compact"/>
+              <w:jc w:val="left"/>
+            </w:pPr>
+            <w:r>
+              <w:t xml:space="preserve">Major gaps in scientific understanding or integration of findings.</w:t>
+            </w:r>
+          </w:p>
+        </w:tc>
+      </w:tr>
+      <w:tr>
+        <w:tc>
+          <w:p>
+            <w:pPr>
+              <w:pStyle w:val="Compact"/>
+              <w:jc w:val="left"/>
+            </w:pPr>
+            <w:r>
+              <w:t xml:space="preserve">Translate statistical findings into scientific conclusions.</w:t>
+            </w:r>
+          </w:p>
+        </w:tc>
+        <w:tc>
+          <w:p>
+            <w:pPr>
+              <w:pStyle w:val="Compact"/>
+              <w:jc w:val="left"/>
+            </w:pPr>
+            <w:r>
+              <w:t xml:space="preserve">Accurately portrays study limitations</w:t>
+            </w:r>
+          </w:p>
+        </w:tc>
+        <w:tc>
+          <w:p>
+            <w:pPr>
+              <w:pStyle w:val="Compact"/>
+              <w:jc w:val="left"/>
+            </w:pPr>
+            <w:r>
+              <w:t xml:space="preserve">Accurately describes, in writing and in speaking, limitations of the study</w:t>
+            </w:r>
+          </w:p>
+        </w:tc>
+        <w:tc>
+          <w:p>
+            <w:pPr>
+              <w:pStyle w:val="Compact"/>
+              <w:jc w:val="left"/>
+            </w:pPr>
+            <w:r>
+              <w:t xml:space="preserve">Incomplete or partially inaccurate description of limitations</w:t>
+            </w:r>
+          </w:p>
+        </w:tc>
+        <w:tc>
+          <w:p>
+            <w:pPr>
+              <w:pStyle w:val="Compact"/>
+              <w:jc w:val="left"/>
+            </w:pPr>
+            <w:r>
+              <w:t xml:space="preserve">Doesn’t describe limitations.</w:t>
+            </w:r>
+          </w:p>
+        </w:tc>
+      </w:tr>
+      <w:tr>
+        <w:tc>
+          <w:p>
+            <w:pPr>
+              <w:pStyle w:val="Compact"/>
+              <w:jc w:val="left"/>
+            </w:pPr>
+            <w:r>
+              <w:t xml:space="preserve">Translate statistical findings into scientific conclusions.</w:t>
+            </w:r>
+          </w:p>
+        </w:tc>
+        <w:tc>
+          <w:p>
+            <w:pPr>
+              <w:pStyle w:val="Compact"/>
+              <w:jc w:val="left"/>
+            </w:pPr>
+            <w:r>
+              <w:t xml:space="preserve">Demonstrates familiarity with relevant literature</w:t>
+            </w:r>
+          </w:p>
+        </w:tc>
+        <w:tc>
+          <w:p>
+            <w:pPr>
+              <w:pStyle w:val="Compact"/>
+              <w:jc w:val="left"/>
+            </w:pPr>
+            <w:r>
+              <w:t xml:space="preserve">Fluent in both relevant data science literature and scientific literature.</w:t>
+            </w:r>
+          </w:p>
+        </w:tc>
+        <w:tc>
+          <w:p>
+            <w:pPr>
+              <w:pStyle w:val="Compact"/>
+              <w:jc w:val="left"/>
+            </w:pPr>
+            <w:r>
+              <w:t xml:space="preserve">Incomplete knowledge and understanding of relevant literature</w:t>
+            </w:r>
+          </w:p>
+        </w:tc>
+        <w:tc>
+          <w:p>
+            <w:pPr>
+              <w:pStyle w:val="Compact"/>
+              <w:jc w:val="left"/>
+            </w:pPr>
+            <w:r>
+              <w:t xml:space="preserve">Major gaps in knowledge and understanding</w:t>
+            </w:r>
+          </w:p>
+        </w:tc>
+      </w:tr>
+      <w:tr>
+        <w:tc>
+          <w:p>
+            <w:pPr>
+              <w:pStyle w:val="Compact"/>
+              <w:jc w:val="left"/>
+            </w:pPr>
+            <w:r>
+              <w:t xml:space="preserve">Develop data science strategies to address a scientific research question.</w:t>
+            </w:r>
+          </w:p>
+        </w:tc>
+        <w:tc>
+          <w:p>
+            <w:pPr>
+              <w:pStyle w:val="Compact"/>
+              <w:jc w:val="left"/>
+            </w:pPr>
+            <w:r>
+              <w:t xml:space="preserve">Presents an original research question</w:t>
+            </w:r>
+          </w:p>
+        </w:tc>
+        <w:tc>
+          <w:p>
+            <w:pPr>
+              <w:pStyle w:val="Compact"/>
+              <w:jc w:val="left"/>
+            </w:pPr>
+            <w:r>
+              <w:t xml:space="preserve">Presents, in writing and in speaking, a novel research question. Explains why it’s novel, too.</w:t>
+            </w:r>
+          </w:p>
+        </w:tc>
+        <w:tc>
+          <w:p>
+            <w:pPr>
+              <w:pStyle w:val="Compact"/>
+              <w:jc w:val="left"/>
+            </w:pPr>
+            <w:r>
+              <w:t xml:space="preserve">Partially lacking in elements of question’s background or novelty.</w:t>
+            </w:r>
+          </w:p>
+        </w:tc>
+        <w:tc>
+          <w:p>
+            <w:pPr>
+              <w:pStyle w:val="Compact"/>
+              <w:jc w:val="left"/>
+            </w:pPr>
+            <w:r>
+              <w:t xml:space="preserve">Doesn’t present an original question.</w:t>
+            </w:r>
+          </w:p>
+        </w:tc>
+      </w:tr>
+      <w:tr>
+        <w:tc>
+          <w:p>
+            <w:pPr>
+              <w:pStyle w:val="Compact"/>
+              <w:jc w:val="left"/>
+            </w:pPr>
+            <w:r>
+              <w:t xml:space="preserve">Develop data science strategies to address a scientific research question.</w:t>
+            </w:r>
+          </w:p>
+        </w:tc>
+        <w:tc>
+          <w:p>
+            <w:pPr>
+              <w:pStyle w:val="Compact"/>
+              <w:jc w:val="left"/>
+            </w:pPr>
+            <w:r>
+              <w:t xml:space="preserve">Effectively uses data visualizations</w:t>
+            </w:r>
+          </w:p>
+        </w:tc>
+        <w:tc>
+          <w:p>
+            <w:pPr>
+              <w:pStyle w:val="Compact"/>
+              <w:jc w:val="left"/>
+            </w:pPr>
+            <w:r>
+              <w:t xml:space="preserve">Visualizations highlight main points of report.</w:t>
+            </w:r>
+          </w:p>
+        </w:tc>
+        <w:tc>
+          <w:p>
+            <w:pPr>
+              <w:pStyle w:val="Compact"/>
+              <w:jc w:val="left"/>
+            </w:pPr>
+            <w:r>
+              <w:t xml:space="preserve">Incomplete or omitted visualizations.</w:t>
+            </w:r>
+          </w:p>
+        </w:tc>
+        <w:tc>
+          <w:p>
+            <w:pPr>
+              <w:pStyle w:val="Compact"/>
+              <w:jc w:val="left"/>
+            </w:pPr>
+            <w:r>
+              <w:t xml:space="preserve">Doesn’t use visualizations.</w:t>
+            </w:r>
+          </w:p>
+        </w:tc>
+      </w:tr>
+      <w:tr>
+        <w:tc>
+          <w:p>
+            <w:pPr>
+              <w:pStyle w:val="Compact"/>
+              <w:jc w:val="left"/>
+            </w:pPr>
+            <w:r>
+              <w:t xml:space="preserve">Develop data science strategies to address a scientific research question.</w:t>
+            </w:r>
+          </w:p>
+        </w:tc>
+        <w:tc>
+          <w:p>
+            <w:pPr>
+              <w:pStyle w:val="Compact"/>
+              <w:jc w:val="left"/>
+            </w:pPr>
+            <w:r>
+              <w:t xml:space="preserve">Presents accurate scientific conclusions</w:t>
+            </w:r>
+          </w:p>
+        </w:tc>
+        <w:tc>
+          <w:p>
+            <w:pPr>
+              <w:pStyle w:val="Compact"/>
+              <w:jc w:val="left"/>
+            </w:pPr>
+            <w:r>
+              <w:t xml:space="preserve">Effectively translates analysis results into their scientific context.</w:t>
+            </w:r>
+          </w:p>
+        </w:tc>
+        <w:tc>
+          <w:p>
+            <w:pPr>
+              <w:pStyle w:val="Compact"/>
+              <w:jc w:val="left"/>
+            </w:pPr>
+            <w:r>
+              <w:t xml:space="preserve">Minor inaccuracy in translation of findings into scientific context.</w:t>
+            </w:r>
+          </w:p>
+        </w:tc>
+        <w:tc>
+          <w:p>
+            <w:pPr>
+              <w:pStyle w:val="Compact"/>
+              <w:jc w:val="left"/>
+            </w:pPr>
+            <w:r>
+              <w:t xml:space="preserve">Major errors in translation of results.</w:t>
+            </w:r>
+          </w:p>
+        </w:tc>
+      </w:tr>
+    </w:tbl>
+    <w:p>
+      <w:pPr>
         <w:pStyle w:val="BodyText"/>
       </w:pPr>
       <w:r>
-        <w:t xml:space="preserve">In future iterations, we will use a written rubric to grade student theses. We’ll</w:t>
+        <w:t xml:space="preserve">In future iterations, we will use a written rubric to grade student theses (Table</w:t>
+      </w:r>
+      <w:r>
+        <w:t xml:space="preserve"> </w:t>
+      </w:r>
+      <w:r>
+        <w:t xml:space="preserve">2</w:t>
+      </w:r>
+      <w:r>
+        <w:t xml:space="preserve"> </w:t>
+      </w:r>
+      <w:r>
+        <w:t xml:space="preserve">). We’ll</w:t>
       </w:r>
       <w:r>
         <w:t xml:space="preserve"> </w:t>

</xml_diff>

<commit_message>
updated per comments of June 4 ms
</commit_message>
<xml_diff>
--- a/Rmd/jse-special-issue-2020.docx
+++ b/Rmd/jse-special-issue-2020.docx
@@ -151,7 +151,7 @@
         <w:pStyle w:val="FirstParagraph"/>
       </w:pPr>
       <w:r>
-        <w:t xml:space="preserve">Last modified: 2020-06-02 11:24:25.</w:t>
+        <w:t xml:space="preserve">Last modified: 2020-06-05 19:55:42.</w:t>
       </w:r>
     </w:p>
     <w:p>
@@ -169,25 +169,25 @@
         <w:pStyle w:val="FirstParagraph"/>
       </w:pPr>
       <w:r>
-        <w:t xml:space="preserve">We present a framework for undergraduate research projects with Twitter data.</w:t>
-      </w:r>
-      <w:r>
-        <w:t xml:space="preserve"> </w:t>
-      </w:r>
-      <w:r>
-        <w:t xml:space="preserve">Drawing on backward design principles, we share our learning objectives and</w:t>
-      </w:r>
-      <w:r>
-        <w:t xml:space="preserve"> </w:t>
-      </w:r>
-      <w:r>
-        <w:t xml:space="preserve">summative assessments. We draw on experiences mentoring two students during</w:t>
-      </w:r>
-      <w:r>
-        <w:t xml:space="preserve"> </w:t>
-      </w:r>
-      <w:r>
-        <w:t xml:space="preserve">an academic year. To illustrate the value of Twitter as a data source,</w:t>
+        <w:t xml:space="preserve">We present a framework for undergraduate research projects with Twitter data. We draw on experiences mentoring two students during</w:t>
+      </w:r>
+      <w:r>
+        <w:t xml:space="preserve"> </w:t>
+      </w:r>
+      <w:r>
+        <w:t xml:space="preserve">an academic year.</w:t>
+      </w:r>
+      <w:r>
+        <w:t xml:space="preserve"> </w:t>
+      </w:r>
+      <w:r>
+        <w:t xml:space="preserve">Leveraging backward design principles, we share our learning objectives and</w:t>
+      </w:r>
+      <w:r>
+        <w:t xml:space="preserve"> </w:t>
+      </w:r>
+      <w:r>
+        <w:t xml:space="preserve">summative assessments. To illustrate the value of Twitter as a data source,</w:t>
       </w:r>
       <w:r>
         <w:t xml:space="preserve"> </w:t>
@@ -265,19 +265,43 @@
         <w:t xml:space="preserve"> </w:t>
       </w:r>
       <w:r>
-        <w:t xml:space="preserve">We report mentored text analysis projects.</w:t>
-      </w:r>
-      <w:r>
-        <w:t xml:space="preserve"> </w:t>
-      </w:r>
-      <w:r>
-        <w:t xml:space="preserve">We share our data and computer code to encourage others to undertake</w:t>
-      </w:r>
-      <w:r>
-        <w:t xml:space="preserve"> </w:t>
-      </w:r>
-      <w:r>
-        <w:t xml:space="preserve">tweet text analysis research. We also describe our methods for creating a</w:t>
+        <w:t xml:space="preserve">We guided two statistics students in their senior research projects.</w:t>
+      </w:r>
+      <w:r>
+        <w:t xml:space="preserve"> </w:t>
+      </w:r>
+      <w:r>
+        <w:t xml:space="preserve">Both students used tweets to address novel research questions. We</w:t>
+      </w:r>
+      <w:r>
+        <w:t xml:space="preserve"> </w:t>
+      </w:r>
+      <w:r>
+        <w:t xml:space="preserve">share products of their research in supplementary files. Because</w:t>
+      </w:r>
+      <w:r>
+        <w:t xml:space="preserve"> </w:t>
+      </w:r>
+      <w:r>
+        <w:t xml:space="preserve">their data are no longer available, we present as a case study one</w:t>
+      </w:r>
+      <w:r>
+        <w:t xml:space="preserve"> </w:t>
+      </w:r>
+      <w:r>
+        <w:t xml:space="preserve">analysis with tweets from May 2020. We share our data and computer</w:t>
+      </w:r>
+      <w:r>
+        <w:t xml:space="preserve"> </w:t>
+      </w:r>
+      <w:r>
+        <w:t xml:space="preserve">code to encourage others to undertake</w:t>
+      </w:r>
+      <w:r>
+        <w:t xml:space="preserve"> </w:t>
+      </w:r>
+      <w:r>
+        <w:t xml:space="preserve">tweet text analysis research. We also describe methods for creating a</w:t>
       </w:r>
       <w:r>
         <w:t xml:space="preserve"> </w:t>
@@ -303,7 +327,13 @@
         <w:t xml:space="preserve"> </w:t>
       </w:r>
       <w:r>
-        <w:t xml:space="preserve">By way of a streaming API, Twitter shares a sample of approximately one percent of all</w:t>
+        <w:t xml:space="preserve">By way of a streaming API, Twitter shares a sample of approximately</w:t>
+      </w:r>
+      <w:r>
+        <w:t xml:space="preserve"> </w:t>
+      </w:r>
+      <w:r>
+        <w:t xml:space="preserve">one percent of all</w:t>
       </w:r>
       <w:r>
         <w:t xml:space="preserve"> </w:t>
@@ -318,7 +348,13 @@
         <w:t xml:space="preserve">(“Sampled stream” 2019)</w:t>
       </w:r>
       <w:r>
-        <w:t xml:space="preserve">. Any Twitter user can freely</w:t>
+        <w:t xml:space="preserve">. Any Twitter</w:t>
+      </w:r>
+      <w:r>
+        <w:t xml:space="preserve"> </w:t>
+      </w:r>
+      <w:r>
+        <w:t xml:space="preserve">user can freely</w:t>
       </w:r>
       <w:r>
         <w:t xml:space="preserve"> </w:t>
@@ -332,7 +368,19 @@
         <w:pStyle w:val="BodyText"/>
       </w:pPr>
       <w:r>
-        <w:t xml:space="preserve">Using large collections of tweets, scholars have studied diverse research questions, including</w:t>
+        <w:t xml:space="preserve">Studies of Twitter conversations have yielded valuable insights into</w:t>
+      </w:r>
+      <w:r>
+        <w:t xml:space="preserve"> </w:t>
+      </w:r>
+      <w:r>
+        <w:t xml:space="preserve">modern culture. Using large collections of tweets, scholars have</w:t>
+      </w:r>
+      <w:r>
+        <w:t xml:space="preserve"> </w:t>
+      </w:r>
+      <w:r>
+        <w:t xml:space="preserve">investigated diverse research questions, including</w:t>
       </w:r>
       <w:r>
         <w:t xml:space="preserve"> </w:t>
@@ -480,13 +528,13 @@
         <w:t xml:space="preserve"> </w:t>
       </w:r>
       <w:r>
-        <w:t xml:space="preserve">dynamic content of tweets over time particularly piqued our interest. Together, students and</w:t>
-      </w:r>
-      <w:r>
-        <w:t xml:space="preserve"> </w:t>
-      </w:r>
-      <w:r>
-        <w:t xml:space="preserve">mentors hypothesized that high-profile social media events would generate a high volume of</w:t>
+        <w:t xml:space="preserve">dynamic content of tweets over time particularly piqued our interest.</w:t>
+      </w:r>
+      <w:r>
+        <w:t xml:space="preserve"> </w:t>
+      </w:r>
+      <w:r>
+        <w:t xml:space="preserve">We hypothesized that high-profile social media events would generate a high volume of</w:t>
       </w:r>
       <w:r>
         <w:t xml:space="preserve"> </w:t>
@@ -530,7 +578,7 @@
         <w:t xml:space="preserve"> </w:t>
       </w:r>
       <w:r>
-        <w:t xml:space="preserve">and thoughts on assessment and advanced topics.</w:t>
+        <w:t xml:space="preserve">and ideas on assessment and advanced topics.</w:t>
       </w:r>
     </w:p>
     <w:p>
@@ -638,6 +686,38 @@
     </w:p>
     <w:p>
       <w:pPr>
+        <w:pStyle w:val="BodyText"/>
+      </w:pPr>
+      <w:r>
+        <w:t xml:space="preserve">We note that nearly all of the skills in Table</w:t>
+      </w:r>
+      <w:r>
+        <w:t xml:space="preserve"> </w:t>
+      </w:r>
+      <w:r>
+        <w:t xml:space="preserve">??</w:t>
+      </w:r>
+      <w:r>
+        <w:t xml:space="preserve"> </w:t>
+      </w:r>
+      <w:r>
+        <w:t xml:space="preserve">are</w:t>
+      </w:r>
+      <w:r>
+        <w:t xml:space="preserve"> </w:t>
+      </w:r>
+      <w:r>
+        <w:t xml:space="preserve">transferable in that they apply not merely to the thesis projects, but also to</w:t>
+      </w:r>
+      <w:r>
+        <w:t xml:space="preserve"> </w:t>
+      </w:r>
+      <w:r>
+        <w:t xml:space="preserve">data science research in general.</w:t>
+      </w:r>
+    </w:p>
+    <w:p>
+      <w:pPr>
         <w:pStyle w:val="Heading2"/>
       </w:pPr>
       <w:bookmarkStart w:id="24" w:name="learning-objectives"/>
@@ -672,7 +752,22 @@
         <w:t xml:space="preserve"> </w:t>
       </w:r>
       <w:r>
-        <w:t xml:space="preserve">phrased learning objectives in a manner that enabled their subsequent assessment.</w:t>
+        <w:t xml:space="preserve">phrased learning objectives in a manner that enabled their subsequent assessment</w:t>
+      </w:r>
+      <w:r>
+        <w:t xml:space="preserve"> </w:t>
+      </w:r>
+      <w:r>
+        <w:t xml:space="preserve">(Table</w:t>
+      </w:r>
+      <w:r>
+        <w:t xml:space="preserve"> </w:t>
+      </w:r>
+      <w:r>
+        <w:t xml:space="preserve">??</w:t>
+      </w:r>
+      <w:r>
+        <w:t xml:space="preserve">) with formative and summative strategies.</w:t>
       </w:r>
     </w:p>
     <w:p>
@@ -734,28 +829,20 @@
     </w:p>
     <w:p>
       <w:pPr>
+        <w:pStyle w:val="Heading1"/>
+      </w:pPr>
+      <w:bookmarkStart w:id="25" w:name="X6a3d4ec349994b3cb9738ec48a229c235872e96"/>
+      <w:r>
+        <w:t xml:space="preserve">Preliminary research mentoring considerations</w:t>
+      </w:r>
+      <w:bookmarkEnd w:id="25"/>
+    </w:p>
+    <w:p>
+      <w:pPr>
         <w:pStyle w:val="FirstParagraph"/>
       </w:pPr>
       <w:r>
-        <w:t xml:space="preserve">Each objective is amenable to formative or summative assessment.</w:t>
-      </w:r>
-    </w:p>
-    <w:p>
-      <w:pPr>
-        <w:pStyle w:val="Heading1"/>
-      </w:pPr>
-      <w:bookmarkStart w:id="25" w:name="X6a3d4ec349994b3cb9738ec48a229c235872e96"/>
-      <w:r>
-        <w:t xml:space="preserve">Preliminary research mentoring considerations</w:t>
-      </w:r>
-      <w:bookmarkEnd w:id="25"/>
-    </w:p>
-    <w:p>
-      <w:pPr>
-        <w:pStyle w:val="FirstParagraph"/>
-      </w:pPr>
-      <w:r>
-        <w:t xml:space="preserve">We collaboratively developed research goals with students in a series of discussions during the academic year. As trainees begin their senior research projects, we suggest that mentors discuss with them:</w:t>
+        <w:t xml:space="preserve">We developed research goals with students in a series of discussions. As trainees began their senior research projects, we spoke in detail about:</w:t>
       </w:r>
     </w:p>
     <w:p>
@@ -838,6 +925,71 @@
     </w:p>
     <w:p>
       <w:pPr>
+        <w:pStyle w:val="BodyText"/>
+      </w:pPr>
+      <w:r>
+        <w:t xml:space="preserve">Our data science projects required that students possess elementary R computing</w:t>
+      </w:r>
+      <w:r>
+        <w:t xml:space="preserve"> </w:t>
+      </w:r>
+      <w:r>
+        <w:t xml:space="preserve">skills. We guided students towards supplementary R computing resources, including</w:t>
+      </w:r>
+      <w:r>
+        <w:t xml:space="preserve"> </w:t>
+      </w:r>
+      <w:r>
+        <w:t xml:space="preserve">the online books</w:t>
+      </w:r>
+      <w:r>
+        <w:t xml:space="preserve"> </w:t>
+      </w:r>
+      <w:r>
+        <w:t xml:space="preserve">“</w:t>
+      </w:r>
+      <w:r>
+        <w:t xml:space="preserve">R for data science</w:t>
+      </w:r>
+      <w:r>
+        <w:t xml:space="preserve">”</w:t>
+      </w:r>
+      <w:r>
+        <w:t xml:space="preserve"> </w:t>
+      </w:r>
+      <w:r>
+        <w:t xml:space="preserve">(Wickham and Grolemund 2016)</w:t>
+      </w:r>
+      <w:r>
+        <w:t xml:space="preserve"> </w:t>
+      </w:r>
+      <w:r>
+        <w:t xml:space="preserve">and</w:t>
+      </w:r>
+      <w:r>
+        <w:t xml:space="preserve"> </w:t>
+      </w:r>
+      <w:r>
+        <w:t xml:space="preserve">“</w:t>
+      </w:r>
+      <w:r>
+        <w:t xml:space="preserve">Advanced R</w:t>
+      </w:r>
+      <w:r>
+        <w:t xml:space="preserve">”</w:t>
+      </w:r>
+      <w:r>
+        <w:t xml:space="preserve"> </w:t>
+      </w:r>
+      <w:r>
+        <w:t xml:space="preserve">(Wickham 2019)</w:t>
+      </w:r>
+      <w:r>
+        <w:t xml:space="preserve">.</w:t>
+      </w:r>
+    </w:p>
+    <w:p>
+      <w:pPr>
         <w:pStyle w:val="Heading2"/>
       </w:pPr>
       <w:bookmarkStart w:id="27" w:name="student-research-interests-and-goals"/>
@@ -875,7 +1027,43 @@
         <w:t xml:space="preserve"> </w:t>
       </w:r>
       <w:r>
-        <w:t xml:space="preserve">thinking about the scope of possible projects.</w:t>
+        <w:t xml:space="preserve">thinking about the scope of possible projects (Supplemental files).</w:t>
+      </w:r>
+    </w:p>
+    <w:p>
+      <w:pPr>
+        <w:pStyle w:val="Heading2"/>
+      </w:pPr>
+      <w:bookmarkStart w:id="28" w:name="time-period"/>
+      <w:r>
+        <w:t xml:space="preserve">Time period</w:t>
+      </w:r>
+      <w:bookmarkEnd w:id="28"/>
+    </w:p>
+    <w:p>
+      <w:pPr>
+        <w:pStyle w:val="FirstParagraph"/>
+      </w:pPr>
+      <w:r>
+        <w:t xml:space="preserve">Our two statistics students conducted their research projects during the 2015-2016 academic year.</w:t>
+      </w:r>
+      <w:r>
+        <w:t xml:space="preserve"> </w:t>
+      </w:r>
+      <w:r>
+        <w:t xml:space="preserve">We recommend a full academic year for projects of this magnitude, although a one-semester</w:t>
+      </w:r>
+      <w:r>
+        <w:t xml:space="preserve"> </w:t>
+      </w:r>
+      <w:r>
+        <w:t xml:space="preserve">project is possible. Our students presented their findings at the statistics department’s</w:t>
+      </w:r>
+      <w:r>
+        <w:t xml:space="preserve"> </w:t>
+      </w:r>
+      <w:r>
+        <w:t xml:space="preserve">undergraduate poster session near the end of the 2015-2016 academic year.</w:t>
       </w:r>
     </w:p>
     <w:p>
@@ -883,55 +1071,107 @@
         <w:pStyle w:val="BodyText"/>
       </w:pPr>
       <w:r>
-        <w:t xml:space="preserve">We mentored one student whose interest in financial time series and tweet sentiment analysis</w:t>
-      </w:r>
-      <w:r>
-        <w:t xml:space="preserve"> </w:t>
-      </w:r>
-      <w:r>
-        <w:t xml:space="preserve">guided her project. A second student formulated a project around event detection from tweet</w:t>
-      </w:r>
-      <w:r>
-        <w:t xml:space="preserve"> </w:t>
-      </w:r>
-      <w:r>
-        <w:t xml:space="preserve">time series.</w:t>
-      </w:r>
+        <w:t xml:space="preserve">We present below reproducible R code for analyzing data from May 2020. While these</w:t>
+      </w:r>
+      <w:r>
+        <w:t xml:space="preserve"> </w:t>
+      </w:r>
+      <w:r>
+        <w:t xml:space="preserve">are not the same data that our students analyzed in 2015, the methods and code</w:t>
+      </w:r>
+      <w:r>
+        <w:t xml:space="preserve"> </w:t>
+      </w:r>
+      <w:r>
+        <w:t xml:space="preserve">are very similar.</w:t>
+      </w:r>
+    </w:p>
+    <w:p>
+      <w:pPr>
+        <w:pStyle w:val="Heading1"/>
+      </w:pPr>
+      <w:bookmarkStart w:id="29" w:name="methods"/>
+      <w:r>
+        <w:t xml:space="preserve">Methods</w:t>
+      </w:r>
+      <w:bookmarkEnd w:id="29"/>
     </w:p>
     <w:p>
       <w:pPr>
         <w:pStyle w:val="Heading2"/>
       </w:pPr>
-      <w:bookmarkStart w:id="28" w:name="time-period"/>
-      <w:r>
-        <w:t xml:space="preserve">Time period</w:t>
-      </w:r>
-      <w:bookmarkEnd w:id="28"/>
+      <w:bookmarkStart w:id="30" w:name="collecting-tweets-over-time"/>
+      <w:r>
+        <w:t xml:space="preserve">Collecting tweets over time</w:t>
+      </w:r>
+      <w:bookmarkEnd w:id="30"/>
     </w:p>
     <w:p>
       <w:pPr>
         <w:pStyle w:val="FirstParagraph"/>
       </w:pPr>
       <w:r>
-        <w:t xml:space="preserve">Our two statistics students conducted their research projects during the 2015-2016 academic year.</w:t>
-      </w:r>
-      <w:r>
-        <w:t xml:space="preserve"> </w:t>
-      </w:r>
-      <w:r>
-        <w:t xml:space="preserve">We recommend a full academic year for projects of this magnitude, although a one-semester</w:t>
-      </w:r>
-      <w:r>
-        <w:t xml:space="preserve"> </w:t>
-      </w:r>
-      <w:r>
-        <w:t xml:space="preserve">project is possible. Our students presented their findings at the statistics department’s</w:t>
-      </w:r>
-      <w:r>
-        <w:t xml:space="preserve"> </w:t>
-      </w:r>
-      <w:r>
-        <w:t xml:space="preserve">undergraduate poster session near the end of the 2015-2016 academic year.</w:t>
+        <w:t xml:space="preserve">We include here instructions for creating a tweet collection. First, we created a</w:t>
+      </w:r>
+      <w:r>
+        <w:t xml:space="preserve"> </w:t>
+      </w:r>
+      <w:r>
+        <w:t xml:space="preserve">new account on Twitter. With these user credentials, we used the</w:t>
+      </w:r>
+      <w:r>
+        <w:t xml:space="preserve"> </w:t>
+      </w:r>
+      <w:r>
+        <w:t xml:space="preserve">R package</w:t>
+      </w:r>
+      <w:r>
+        <w:t xml:space="preserve"> </w:t>
+      </w:r>
+      <w:r>
+        <w:rPr>
+          <w:rStyle w:val="VerbatimChar"/>
+        </w:rPr>
+        <w:t xml:space="preserve">rtweet</w:t>
+      </w:r>
+      <w:r>
+        <w:t xml:space="preserve"> </w:t>
+      </w:r>
+      <w:r>
+        <w:t xml:space="preserve">to query the API. Because we work with linux operating systems, we used the</w:t>
+      </w:r>
+      <w:r>
+        <w:t xml:space="preserve"> </w:t>
+      </w:r>
+      <w:r>
+        <w:rPr>
+          <w:rStyle w:val="VerbatimChar"/>
+        </w:rPr>
+        <w:t xml:space="preserve">crontab</w:t>
+      </w:r>
+      <w:r>
+        <w:t xml:space="preserve"> </w:t>
+      </w:r>
+      <w:r>
+        <w:t xml:space="preserve">software</w:t>
+      </w:r>
+      <w:r>
+        <w:t xml:space="preserve"> </w:t>
+      </w:r>
+      <w:r>
+        <w:t xml:space="preserve">to repeatedly execute R code to submit API queries. Each</w:t>
+      </w:r>
+      <w:r>
+        <w:t xml:space="preserve"> </w:t>
+      </w:r>
+      <w:r>
+        <w:t xml:space="preserve">query lasted five minutes and produced a text file of approximately 130 MB. We timed the API queries so</w:t>
+      </w:r>
+      <w:r>
+        <w:t xml:space="preserve"> </w:t>
+      </w:r>
+      <w:r>
+        <w:t xml:space="preserve">that there was no time lag between queries. We stored tweets resulting from API queries in their native JSON format.</w:t>
       </w:r>
     </w:p>
     <w:p>
@@ -939,53 +1179,1207 @@
         <w:pStyle w:val="BodyText"/>
       </w:pPr>
       <w:r>
-        <w:t xml:space="preserve">We present below reproducible R code for analyzing data from May 2020. While these</w:t>
-      </w:r>
-      <w:r>
-        <w:t xml:space="preserve"> </w:t>
-      </w:r>
-      <w:r>
-        <w:t xml:space="preserve">are not the same data that our students analyzed in 2015, the methods and code</w:t>
-      </w:r>
-      <w:r>
-        <w:t xml:space="preserve"> </w:t>
-      </w:r>
-      <w:r>
-        <w:t xml:space="preserve">are very similar.</w:t>
-      </w:r>
-    </w:p>
-    <w:p>
-      <w:pPr>
-        <w:pStyle w:val="Heading1"/>
-      </w:pPr>
-      <w:bookmarkStart w:id="29" w:name="methods"/>
-      <w:r>
-        <w:t xml:space="preserve">Methods</w:t>
-      </w:r>
-      <w:bookmarkEnd w:id="29"/>
+        <w:t xml:space="preserve">Setting up the query task with</w:t>
+      </w:r>
+      <w:r>
+        <w:t xml:space="preserve"> </w:t>
+      </w:r>
+      <w:r>
+        <w:rPr>
+          <w:rStyle w:val="VerbatimChar"/>
+        </w:rPr>
+        <w:t xml:space="preserve">crontab</w:t>
+      </w:r>
+      <w:r>
+        <w:t xml:space="preserve"> </w:t>
+      </w:r>
+      <w:r>
+        <w:t xml:space="preserve">is straightforward. On our computer, with</w:t>
+      </w:r>
+      <w:r>
+        <w:t xml:space="preserve"> </w:t>
+      </w:r>
+      <w:r>
+        <w:t xml:space="preserve">Ubuntu 20.04 linux operating system, we opened a terminal and typed</w:t>
+      </w:r>
+      <w:r>
+        <w:t xml:space="preserve"> </w:t>
+      </w:r>
+      <w:r>
+        <w:rPr>
+          <w:rStyle w:val="VerbatimChar"/>
+        </w:rPr>
+        <w:t xml:space="preserve">crontab -e</w:t>
+      </w:r>
+      <w:r>
+        <w:t xml:space="preserve">. This</w:t>
+      </w:r>
+      <w:r>
+        <w:t xml:space="preserve"> </w:t>
+      </w:r>
+      <w:r>
+        <w:t xml:space="preserve">opened a text file containing user-specified tasks. We added the following line to the</w:t>
+      </w:r>
+      <w:r>
+        <w:t xml:space="preserve"> </w:t>
+      </w:r>
+      <w:r>
+        <w:t xml:space="preserve">bottom of the file:</w:t>
+      </w:r>
+    </w:p>
+    <w:p>
+      <w:pPr>
+        <w:pStyle w:val="SourceCode"/>
+      </w:pPr>
+      <w:r>
+        <w:rPr>
+          <w:rStyle w:val="ExtensionTok"/>
+        </w:rPr>
+        <w:t xml:space="preserve">*/5</w:t>
+      </w:r>
+      <w:r>
+        <w:rPr>
+          <w:rStyle w:val="NormalTok"/>
+        </w:rPr>
+        <w:t xml:space="preserve"> * * * * R -e </w:t>
+      </w:r>
+      <w:r>
+        <w:rPr>
+          <w:rStyle w:val="StringTok"/>
+        </w:rPr>
+        <w:t xml:space="preserve">'rtweet::stream_tweets(timeout = (60 * 5), </w:t>
+      </w:r>
+      <w:r>
+        <w:br/>
+      </w:r>
+      <w:r>
+        <w:rPr>
+          <w:rStyle w:val="StringTok"/>
+        </w:rPr>
+        <w:t xml:space="preserve">parse = FALSE, file_name = paste0("~/work/mentoring/mentoring-framework/data/",</w:t>
+      </w:r>
+      <w:r>
+        <w:br/>
+      </w:r>
+      <w:r>
+        <w:rPr>
+          <w:rStyle w:val="StringTok"/>
+        </w:rPr>
+        <w:t xml:space="preserve">lubridate::now(), "-tweets"))'</w:t>
+      </w:r>
+    </w:p>
+    <w:p>
+      <w:pPr>
+        <w:pStyle w:val="FirstParagraph"/>
+      </w:pPr>
+      <w:r>
+        <w:t xml:space="preserve">Users may need to slightly amend the above line to conform to requirements of their operating system’s</w:t>
+      </w:r>
+      <w:r>
+        <w:t xml:space="preserve"> </w:t>
+      </w:r>
+      <w:r>
+        <w:rPr>
+          <w:rStyle w:val="VerbatimChar"/>
+        </w:rPr>
+        <w:t xml:space="preserve">crontab</w:t>
+      </w:r>
+      <w:r>
+        <w:t xml:space="preserve">.</w:t>
+      </w:r>
     </w:p>
     <w:p>
       <w:pPr>
         <w:pStyle w:val="Heading2"/>
       </w:pPr>
-      <w:bookmarkStart w:id="30" w:name="collecting-tweets-over-time"/>
-      <w:r>
-        <w:t xml:space="preserve">Collecting tweets over time</w:t>
-      </w:r>
-      <w:bookmarkEnd w:id="30"/>
+      <w:bookmarkStart w:id="31" w:name="X44123c9c48896a94d09fe98af5f8466be162e8c"/>
+      <w:r>
+        <w:t xml:space="preserve">Querying Twitter API to get complete tweets</w:t>
+      </w:r>
+      <w:bookmarkEnd w:id="31"/>
     </w:p>
     <w:p>
       <w:pPr>
         <w:pStyle w:val="FirstParagraph"/>
       </w:pPr>
       <w:r>
-        <w:t xml:space="preserve">We include here instructions for creating a tweet collection. First, we created a</w:t>
-      </w:r>
-      <w:r>
-        <w:t xml:space="preserve"> </w:t>
-      </w:r>
-      <w:r>
-        <w:t xml:space="preserve">new account on Twitter. With these user credentials, we used the</w:t>
+        <w:t xml:space="preserve">We analyzed tweets sent on three consecutive</w:t>
+      </w:r>
+      <w:r>
+        <w:t xml:space="preserve"> </w:t>
+      </w:r>
+      <w:r>
+        <w:t xml:space="preserve">days from May 24, 2020 to May 26, 2020. We wanted to see if we could detect a transient change in topics for Memorial Day (May 25, 2020). To minimize the computing requirements, we</w:t>
+      </w:r>
+      <w:r>
+        <w:t xml:space="preserve"> </w:t>
+      </w:r>
+      <w:r>
+        <w:t xml:space="preserve">limited our analysis to tweets sent during a five-minute period (12:00pm to 12:05pm Eastern time) every day. However, our methods are also appropriate for much larger data sets.</w:t>
+      </w:r>
+    </w:p>
+    <w:p>
+      <w:pPr>
+        <w:pStyle w:val="BodyText"/>
+      </w:pPr>
+      <w:r>
+        <w:t xml:space="preserve">Twitter API use agreements forbid users from sharing complete API query results.</w:t>
+      </w:r>
+      <w:r>
+        <w:t xml:space="preserve"> </w:t>
+      </w:r>
+      <w:r>
+        <w:t xml:space="preserve">However, Twitter permits users to share tweet identification numbers. With a tweet</w:t>
+      </w:r>
+      <w:r>
+        <w:t xml:space="preserve"> </w:t>
+      </w:r>
+      <w:r>
+        <w:t xml:space="preserve">identification number, a user may query a Twitter API to obtain complete tweet data. In our</w:t>
+      </w:r>
+      <w:r>
+        <w:t xml:space="preserve"> </w:t>
+      </w:r>
+      <w:r>
+        <w:t xml:space="preserve">experience, this</w:t>
+      </w:r>
+      <w:r>
+        <w:t xml:space="preserve"> </w:t>
+      </w:r>
+      <w:r>
+        <w:t xml:space="preserve">process is incomplete; that is, many tweets submitted to the Twitter API return</w:t>
+      </w:r>
+      <w:r>
+        <w:t xml:space="preserve"> </w:t>
+      </w:r>
+      <w:r>
+        <w:t xml:space="preserve">no data. Additionally, on repeated querying of the API, different sets of tweets</w:t>
+      </w:r>
+      <w:r>
+        <w:t xml:space="preserve"> </w:t>
+      </w:r>
+      <w:r>
+        <w:t xml:space="preserve">return data. This complicates our goal of making all analyses computationally</w:t>
+      </w:r>
+      <w:r>
+        <w:t xml:space="preserve"> </w:t>
+      </w:r>
+      <w:r>
+        <w:t xml:space="preserve">reproducible and motivates our decision to share the tweet IDs of those tweets that</w:t>
+      </w:r>
+      <w:r>
+        <w:t xml:space="preserve"> </w:t>
+      </w:r>
+      <w:r>
+        <w:t xml:space="preserve">we actually analyzed (Supplemental files).</w:t>
+      </w:r>
+    </w:p>
+    <w:p>
+      <w:pPr>
+        <w:pStyle w:val="Heading2"/>
+      </w:pPr>
+      <w:bookmarkStart w:id="32" w:name="tweet-structure"/>
+      <w:r>
+        <w:t xml:space="preserve">Tweet structure</w:t>
+      </w:r>
+      <w:bookmarkEnd w:id="32"/>
+    </w:p>
+    <w:p>
+      <w:pPr>
+        <w:pStyle w:val="FirstParagraph"/>
+      </w:pPr>
+      <w:r>
+        <w:t xml:space="preserve">Tweets are available from the Twitter API as Javascript Object Notation (JSON) objects</w:t>
+      </w:r>
+      <w:r>
+        <w:t xml:space="preserve"> </w:t>
+      </w:r>
+      <w:r>
+        <w:t xml:space="preserve">(“Introducing JSON” 2020)</w:t>
+      </w:r>
+      <w:r>
+        <w:t xml:space="preserve">.</w:t>
+      </w:r>
+      <w:r>
+        <w:t xml:space="preserve"> </w:t>
+      </w:r>
+      <w:r>
+        <w:t xml:space="preserve">Every tweet consists</w:t>
+      </w:r>
+      <w:r>
+        <w:t xml:space="preserve"> </w:t>
+      </w:r>
+      <w:r>
+        <w:t xml:space="preserve">of multiple key-value pairs. The number of fields per</w:t>
+      </w:r>
+      <w:r>
+        <w:t xml:space="preserve"> </w:t>
+      </w:r>
+      <w:r>
+        <w:t xml:space="preserve">tweet depends on user settings, retweet status, and other factors</w:t>
+      </w:r>
+      <w:r>
+        <w:t xml:space="preserve"> </w:t>
+      </w:r>
+      <w:r>
+        <w:t xml:space="preserve">(“Introduction to Tweet JSON” 2020)</w:t>
+      </w:r>
+      <w:r>
+        <w:t xml:space="preserve">.</w:t>
+      </w:r>
+      <w:r>
+        <w:t xml:space="preserve"> </w:t>
+      </w:r>
+      <w:r>
+        <w:t xml:space="preserve">The 31 tweet key-value pairs belong to</w:t>
+      </w:r>
+      <w:r>
+        <w:t xml:space="preserve"> </w:t>
+      </w:r>
+      <w:r>
+        <w:t xml:space="preserve">12 distinct classes (Appendix 1). The</w:t>
+      </w:r>
+      <w:r>
+        <w:t xml:space="preserve"> </w:t>
+      </w:r>
+      <w:r>
+        <w:t xml:space="preserve">classes are either vectors - numeric, logical, or character - or arrays assembled</w:t>
+      </w:r>
+      <w:r>
+        <w:t xml:space="preserve"> </w:t>
+      </w:r>
+      <w:r>
+        <w:t xml:space="preserve">from the vector classes.</w:t>
+      </w:r>
+    </w:p>
+    <w:p>
+      <w:pPr>
+        <w:pStyle w:val="BodyText"/>
+      </w:pPr>
+      <w:r>
+        <w:t xml:space="preserve">Below is an example of Tweet JSON.</w:t>
+      </w:r>
+    </w:p>
+    <w:p>
+      <w:pPr>
+        <w:pStyle w:val="SourceCode"/>
+      </w:pPr>
+      <w:r>
+        <w:rPr>
+          <w:rStyle w:val="KeywordTok"/>
+        </w:rPr>
+        <w:t xml:space="preserve">{</w:t>
+      </w:r>
+      <w:r>
+        <w:br/>
+      </w:r>
+      <w:r>
+        <w:rPr>
+          <w:rStyle w:val="NormalTok"/>
+        </w:rPr>
+        <w:t xml:space="preserve">  </w:t>
+      </w:r>
+      <w:r>
+        <w:rPr>
+          <w:rStyle w:val="StringTok"/>
+        </w:rPr>
+        <w:t xml:space="preserve">"created_at"</w:t>
+      </w:r>
+      <w:r>
+        <w:rPr>
+          <w:rStyle w:val="NormalTok"/>
+        </w:rPr>
+        <w:t xml:space="preserve">: </w:t>
+      </w:r>
+      <w:r>
+        <w:rPr>
+          <w:rStyle w:val="StringTok"/>
+        </w:rPr>
+        <w:t xml:space="preserve">"Thu Apr 06 15:24:15 +0000 2017"</w:t>
+      </w:r>
+      <w:r>
+        <w:rPr>
+          <w:rStyle w:val="NormalTok"/>
+        </w:rPr>
+        <w:t xml:space="preserve">,</w:t>
+      </w:r>
+      <w:r>
+        <w:br/>
+      </w:r>
+      <w:r>
+        <w:rPr>
+          <w:rStyle w:val="NormalTok"/>
+        </w:rPr>
+        <w:t xml:space="preserve">  </w:t>
+      </w:r>
+      <w:r>
+        <w:rPr>
+          <w:rStyle w:val="StringTok"/>
+        </w:rPr>
+        <w:t xml:space="preserve">"id_str"</w:t>
+      </w:r>
+      <w:r>
+        <w:rPr>
+          <w:rStyle w:val="NormalTok"/>
+        </w:rPr>
+        <w:t xml:space="preserve">: </w:t>
+      </w:r>
+      <w:r>
+        <w:rPr>
+          <w:rStyle w:val="StringTok"/>
+        </w:rPr>
+        <w:t xml:space="preserve">"850006245121695744"</w:t>
+      </w:r>
+      <w:r>
+        <w:rPr>
+          <w:rStyle w:val="NormalTok"/>
+        </w:rPr>
+        <w:t xml:space="preserve">,</w:t>
+      </w:r>
+      <w:r>
+        <w:br/>
+      </w:r>
+      <w:r>
+        <w:rPr>
+          <w:rStyle w:val="NormalTok"/>
+        </w:rPr>
+        <w:t xml:space="preserve">  </w:t>
+      </w:r>
+      <w:r>
+        <w:rPr>
+          <w:rStyle w:val="StringTok"/>
+        </w:rPr>
+        <w:t xml:space="preserve">"text"</w:t>
+      </w:r>
+      <w:r>
+        <w:rPr>
+          <w:rStyle w:val="NormalTok"/>
+        </w:rPr>
+        <w:t xml:space="preserve">: </w:t>
+      </w:r>
+      <w:r>
+        <w:rPr>
+          <w:rStyle w:val="StringTok"/>
+        </w:rPr>
+        <w:t xml:space="preserve">"1\/ Today we\u2019re sharing our vision for the future of the Twitter API platform!"</w:t>
+      </w:r>
+      <w:r>
+        <w:rPr>
+          <w:rStyle w:val="NormalTok"/>
+        </w:rPr>
+        <w:t xml:space="preserve">,</w:t>
+      </w:r>
+      <w:r>
+        <w:br/>
+      </w:r>
+      <w:r>
+        <w:rPr>
+          <w:rStyle w:val="NormalTok"/>
+        </w:rPr>
+        <w:t xml:space="preserve">  </w:t>
+      </w:r>
+      <w:r>
+        <w:rPr>
+          <w:rStyle w:val="StringTok"/>
+        </w:rPr>
+        <w:t xml:space="preserve">"user"</w:t>
+      </w:r>
+      <w:r>
+        <w:rPr>
+          <w:rStyle w:val="NormalTok"/>
+        </w:rPr>
+        <w:t xml:space="preserve">: </w:t>
+      </w:r>
+      <w:r>
+        <w:rPr>
+          <w:rStyle w:val="KeywordTok"/>
+        </w:rPr>
+        <w:t xml:space="preserve">{</w:t>
+      </w:r>
+      <w:r>
+        <w:br/>
+      </w:r>
+      <w:r>
+        <w:rPr>
+          <w:rStyle w:val="NormalTok"/>
+        </w:rPr>
+        <w:t xml:space="preserve">    </w:t>
+      </w:r>
+      <w:r>
+        <w:rPr>
+          <w:rStyle w:val="StringTok"/>
+        </w:rPr>
+        <w:t xml:space="preserve">"id"</w:t>
+      </w:r>
+      <w:r>
+        <w:rPr>
+          <w:rStyle w:val="NormalTok"/>
+        </w:rPr>
+        <w:t xml:space="preserve">: </w:t>
+      </w:r>
+      <w:r>
+        <w:rPr>
+          <w:rStyle w:val="ExtensionTok"/>
+        </w:rPr>
+        <w:t xml:space="preserve">2244994945</w:t>
+      </w:r>
+      <w:r>
+        <w:rPr>
+          <w:rStyle w:val="NormalTok"/>
+        </w:rPr>
+        <w:t xml:space="preserve">,</w:t>
+      </w:r>
+      <w:r>
+        <w:br/>
+      </w:r>
+      <w:r>
+        <w:rPr>
+          <w:rStyle w:val="NormalTok"/>
+        </w:rPr>
+        <w:t xml:space="preserve">    </w:t>
+      </w:r>
+      <w:r>
+        <w:rPr>
+          <w:rStyle w:val="StringTok"/>
+        </w:rPr>
+        <w:t xml:space="preserve">"name"</w:t>
+      </w:r>
+      <w:r>
+        <w:rPr>
+          <w:rStyle w:val="NormalTok"/>
+        </w:rPr>
+        <w:t xml:space="preserve">: </w:t>
+      </w:r>
+      <w:r>
+        <w:rPr>
+          <w:rStyle w:val="StringTok"/>
+        </w:rPr>
+        <w:t xml:space="preserve">"Twitter Dev"</w:t>
+      </w:r>
+      <w:r>
+        <w:rPr>
+          <w:rStyle w:val="NormalTok"/>
+        </w:rPr>
+        <w:t xml:space="preserve">,</w:t>
+      </w:r>
+      <w:r>
+        <w:br/>
+      </w:r>
+      <w:r>
+        <w:rPr>
+          <w:rStyle w:val="NormalTok"/>
+        </w:rPr>
+        <w:t xml:space="preserve">    </w:t>
+      </w:r>
+      <w:r>
+        <w:rPr>
+          <w:rStyle w:val="StringTok"/>
+        </w:rPr>
+        <w:t xml:space="preserve">"screen_name"</w:t>
+      </w:r>
+      <w:r>
+        <w:rPr>
+          <w:rStyle w:val="NormalTok"/>
+        </w:rPr>
+        <w:t xml:space="preserve">: </w:t>
+      </w:r>
+      <w:r>
+        <w:rPr>
+          <w:rStyle w:val="StringTok"/>
+        </w:rPr>
+        <w:t xml:space="preserve">"TwitterDev"</w:t>
+      </w:r>
+      <w:r>
+        <w:rPr>
+          <w:rStyle w:val="NormalTok"/>
+        </w:rPr>
+        <w:t xml:space="preserve">,</w:t>
+      </w:r>
+      <w:r>
+        <w:br/>
+      </w:r>
+      <w:r>
+        <w:rPr>
+          <w:rStyle w:val="NormalTok"/>
+        </w:rPr>
+        <w:t xml:space="preserve">    </w:t>
+      </w:r>
+      <w:r>
+        <w:rPr>
+          <w:rStyle w:val="StringTok"/>
+        </w:rPr>
+        <w:t xml:space="preserve">"location"</w:t>
+      </w:r>
+      <w:r>
+        <w:rPr>
+          <w:rStyle w:val="NormalTok"/>
+        </w:rPr>
+        <w:t xml:space="preserve">: </w:t>
+      </w:r>
+      <w:r>
+        <w:rPr>
+          <w:rStyle w:val="StringTok"/>
+        </w:rPr>
+        <w:t xml:space="preserve">"Internet"</w:t>
+      </w:r>
+      <w:r>
+        <w:rPr>
+          <w:rStyle w:val="NormalTok"/>
+        </w:rPr>
+        <w:t xml:space="preserve">,</w:t>
+      </w:r>
+      <w:r>
+        <w:br/>
+      </w:r>
+      <w:r>
+        <w:rPr>
+          <w:rStyle w:val="NormalTok"/>
+        </w:rPr>
+        <w:t xml:space="preserve">    </w:t>
+      </w:r>
+      <w:r>
+        <w:rPr>
+          <w:rStyle w:val="StringTok"/>
+        </w:rPr>
+        <w:t xml:space="preserve">"url"</w:t>
+      </w:r>
+      <w:r>
+        <w:rPr>
+          <w:rStyle w:val="NormalTok"/>
+        </w:rPr>
+        <w:t xml:space="preserve">: </w:t>
+      </w:r>
+      <w:r>
+        <w:rPr>
+          <w:rStyle w:val="StringTok"/>
+        </w:rPr>
+        <w:t xml:space="preserve">"https:\/\/dev.twitter.com\/"</w:t>
+      </w:r>
+      <w:r>
+        <w:rPr>
+          <w:rStyle w:val="NormalTok"/>
+        </w:rPr>
+        <w:t xml:space="preserve">,</w:t>
+      </w:r>
+      <w:r>
+        <w:br/>
+      </w:r>
+      <w:r>
+        <w:rPr>
+          <w:rStyle w:val="NormalTok"/>
+        </w:rPr>
+        <w:t xml:space="preserve">    </w:t>
+      </w:r>
+      <w:r>
+        <w:rPr>
+          <w:rStyle w:val="StringTok"/>
+        </w:rPr>
+        <w:t xml:space="preserve">"description"</w:t>
+      </w:r>
+      <w:r>
+        <w:rPr>
+          <w:rStyle w:val="NormalTok"/>
+        </w:rPr>
+        <w:t xml:space="preserve">: </w:t>
+      </w:r>
+      <w:r>
+        <w:rPr>
+          <w:rStyle w:val="StringTok"/>
+        </w:rPr>
+        <w:t xml:space="preserve">"Your official source for Twitter Platform news, updates &amp; events. </w:t>
+      </w:r>
+      <w:r>
+        <w:br/>
+      </w:r>
+      <w:r>
+        <w:rPr>
+          <w:rStyle w:val="StringTok"/>
+        </w:rPr>
+        <w:t xml:space="preserve">    Need technical help? Visit https:\/\/twittercommunity.com\/ \u2328\ufe0f </w:t>
+      </w:r>
+      <w:r>
+        <w:br/>
+      </w:r>
+      <w:r>
+        <w:rPr>
+          <w:rStyle w:val="StringTok"/>
+        </w:rPr>
+        <w:t xml:space="preserve">    #TapIntoTwitter"</w:t>
+      </w:r>
+      <w:r>
+        <w:br/>
+      </w:r>
+      <w:r>
+        <w:rPr>
+          <w:rStyle w:val="NormalTok"/>
+        </w:rPr>
+        <w:t xml:space="preserve">  </w:t>
+      </w:r>
+      <w:r>
+        <w:rPr>
+          <w:rStyle w:val="KeywordTok"/>
+        </w:rPr>
+        <w:t xml:space="preserve">}</w:t>
+      </w:r>
+      <w:r>
+        <w:rPr>
+          <w:rStyle w:val="NormalTok"/>
+        </w:rPr>
+        <w:t xml:space="preserve">,</w:t>
+      </w:r>
+      <w:r>
+        <w:br/>
+      </w:r>
+      <w:r>
+        <w:rPr>
+          <w:rStyle w:val="NormalTok"/>
+        </w:rPr>
+        <w:t xml:space="preserve">  </w:t>
+      </w:r>
+      <w:r>
+        <w:rPr>
+          <w:rStyle w:val="StringTok"/>
+        </w:rPr>
+        <w:t xml:space="preserve">"place"</w:t>
+      </w:r>
+      <w:r>
+        <w:rPr>
+          <w:rStyle w:val="NormalTok"/>
+        </w:rPr>
+        <w:t xml:space="preserve">: </w:t>
+      </w:r>
+      <w:r>
+        <w:rPr>
+          <w:rStyle w:val="KeywordTok"/>
+        </w:rPr>
+        <w:t xml:space="preserve">{</w:t>
+      </w:r>
+      <w:r>
+        <w:rPr>
+          <w:rStyle w:val="NormalTok"/>
+        </w:rPr>
+        <w:t xml:space="preserve">   </w:t>
+      </w:r>
+      <w:r>
+        <w:br/>
+      </w:r>
+      <w:r>
+        <w:rPr>
+          <w:rStyle w:val="NormalTok"/>
+        </w:rPr>
+        <w:t xml:space="preserve">  </w:t>
+      </w:r>
+      <w:r>
+        <w:rPr>
+          <w:rStyle w:val="KeywordTok"/>
+        </w:rPr>
+        <w:t xml:space="preserve">}</w:t>
+      </w:r>
+      <w:r>
+        <w:rPr>
+          <w:rStyle w:val="NormalTok"/>
+        </w:rPr>
+        <w:t xml:space="preserve">,</w:t>
+      </w:r>
+      <w:r>
+        <w:br/>
+      </w:r>
+      <w:r>
+        <w:rPr>
+          <w:rStyle w:val="NormalTok"/>
+        </w:rPr>
+        <w:t xml:space="preserve">  </w:t>
+      </w:r>
+      <w:r>
+        <w:rPr>
+          <w:rStyle w:val="StringTok"/>
+        </w:rPr>
+        <w:t xml:space="preserve">"entities"</w:t>
+      </w:r>
+      <w:r>
+        <w:rPr>
+          <w:rStyle w:val="NormalTok"/>
+        </w:rPr>
+        <w:t xml:space="preserve">: </w:t>
+      </w:r>
+      <w:r>
+        <w:rPr>
+          <w:rStyle w:val="KeywordTok"/>
+        </w:rPr>
+        <w:t xml:space="preserve">{</w:t>
+      </w:r>
+      <w:r>
+        <w:br/>
+      </w:r>
+      <w:r>
+        <w:rPr>
+          <w:rStyle w:val="NormalTok"/>
+        </w:rPr>
+        <w:t xml:space="preserve">    </w:t>
+      </w:r>
+      <w:r>
+        <w:rPr>
+          <w:rStyle w:val="StringTok"/>
+        </w:rPr>
+        <w:t xml:space="preserve">"hashtags"</w:t>
+      </w:r>
+      <w:r>
+        <w:rPr>
+          <w:rStyle w:val="NormalTok"/>
+        </w:rPr>
+        <w:t xml:space="preserve">:</w:t>
+      </w:r>
+      <w:r>
+        <w:rPr>
+          <w:rStyle w:val="BuiltInTok"/>
+        </w:rPr>
+        <w:t xml:space="preserve"> [</w:t>
+      </w:r>
+      <w:r>
+        <w:rPr>
+          <w:rStyle w:val="NormalTok"/>
+        </w:rPr>
+        <w:t xml:space="preserve">      </w:t>
+      </w:r>
+      <w:r>
+        <w:br/>
+      </w:r>
+      <w:r>
+        <w:rPr>
+          <w:rStyle w:val="NormalTok"/>
+        </w:rPr>
+        <w:t xml:space="preserve">    ],</w:t>
+      </w:r>
+      <w:r>
+        <w:br/>
+      </w:r>
+      <w:r>
+        <w:rPr>
+          <w:rStyle w:val="NormalTok"/>
+        </w:rPr>
+        <w:t xml:space="preserve">    </w:t>
+      </w:r>
+      <w:r>
+        <w:rPr>
+          <w:rStyle w:val="StringTok"/>
+        </w:rPr>
+        <w:t xml:space="preserve">"urls"</w:t>
+      </w:r>
+      <w:r>
+        <w:rPr>
+          <w:rStyle w:val="NormalTok"/>
+        </w:rPr>
+        <w:t xml:space="preserve">: [</w:t>
+      </w:r>
+      <w:r>
+        <w:br/>
+      </w:r>
+      <w:r>
+        <w:rPr>
+          <w:rStyle w:val="NormalTok"/>
+        </w:rPr>
+        <w:t xml:space="preserve">      {</w:t>
+      </w:r>
+      <w:r>
+        <w:br/>
+      </w:r>
+      <w:r>
+        <w:rPr>
+          <w:rStyle w:val="NormalTok"/>
+        </w:rPr>
+        <w:t xml:space="preserve">        </w:t>
+      </w:r>
+      <w:r>
+        <w:rPr>
+          <w:rStyle w:val="StringTok"/>
+        </w:rPr>
+        <w:t xml:space="preserve">"url"</w:t>
+      </w:r>
+      <w:r>
+        <w:rPr>
+          <w:rStyle w:val="NormalTok"/>
+        </w:rPr>
+        <w:t xml:space="preserve">: </w:t>
+      </w:r>
+      <w:r>
+        <w:rPr>
+          <w:rStyle w:val="StringTok"/>
+        </w:rPr>
+        <w:t xml:space="preserve">"https:\/\/t.co\/XweGngmxlP"</w:t>
+      </w:r>
+      <w:r>
+        <w:rPr>
+          <w:rStyle w:val="NormalTok"/>
+        </w:rPr>
+        <w:t xml:space="preserve">,</w:t>
+      </w:r>
+      <w:r>
+        <w:br/>
+      </w:r>
+      <w:r>
+        <w:rPr>
+          <w:rStyle w:val="NormalTok"/>
+        </w:rPr>
+        <w:t xml:space="preserve">        </w:t>
+      </w:r>
+      <w:r>
+        <w:rPr>
+          <w:rStyle w:val="StringTok"/>
+        </w:rPr>
+        <w:t xml:space="preserve">"unwound"</w:t>
+      </w:r>
+      <w:r>
+        <w:rPr>
+          <w:rStyle w:val="NormalTok"/>
+        </w:rPr>
+        <w:t xml:space="preserve">: {</w:t>
+      </w:r>
+      <w:r>
+        <w:br/>
+      </w:r>
+      <w:r>
+        <w:rPr>
+          <w:rStyle w:val="NormalTok"/>
+        </w:rPr>
+        <w:t xml:space="preserve">          </w:t>
+      </w:r>
+      <w:r>
+        <w:rPr>
+          <w:rStyle w:val="StringTok"/>
+        </w:rPr>
+        <w:t xml:space="preserve">"url"</w:t>
+      </w:r>
+      <w:r>
+        <w:rPr>
+          <w:rStyle w:val="NormalTok"/>
+        </w:rPr>
+        <w:t xml:space="preserve">: </w:t>
+      </w:r>
+      <w:r>
+        <w:rPr>
+          <w:rStyle w:val="StringTok"/>
+        </w:rPr>
+        <w:t xml:space="preserve">"https:\/\/cards.twitter.com\/cards\/18ce53wgo4h\/3xo1c"</w:t>
+      </w:r>
+      <w:r>
+        <w:rPr>
+          <w:rStyle w:val="NormalTok"/>
+        </w:rPr>
+        <w:t xml:space="preserve">,</w:t>
+      </w:r>
+      <w:r>
+        <w:br/>
+      </w:r>
+      <w:r>
+        <w:rPr>
+          <w:rStyle w:val="NormalTok"/>
+        </w:rPr>
+        <w:t xml:space="preserve">          </w:t>
+      </w:r>
+      <w:r>
+        <w:rPr>
+          <w:rStyle w:val="StringTok"/>
+        </w:rPr>
+        <w:t xml:space="preserve">"title"</w:t>
+      </w:r>
+      <w:r>
+        <w:rPr>
+          <w:rStyle w:val="NormalTok"/>
+        </w:rPr>
+        <w:t xml:space="preserve">: </w:t>
+      </w:r>
+      <w:r>
+        <w:rPr>
+          <w:rStyle w:val="StringTok"/>
+        </w:rPr>
+        <w:t xml:space="preserve">"Building the Future of the Twitter API Platform"</w:t>
+      </w:r>
+      <w:r>
+        <w:br/>
+      </w:r>
+      <w:r>
+        <w:rPr>
+          <w:rStyle w:val="NormalTok"/>
+        </w:rPr>
+        <w:t xml:space="preserve">        }</w:t>
+      </w:r>
+      <w:r>
+        <w:br/>
+      </w:r>
+      <w:r>
+        <w:rPr>
+          <w:rStyle w:val="NormalTok"/>
+        </w:rPr>
+        <w:t xml:space="preserve">      }</w:t>
+      </w:r>
+      <w:r>
+        <w:br/>
+      </w:r>
+      <w:r>
+        <w:rPr>
+          <w:rStyle w:val="NormalTok"/>
+        </w:rPr>
+        <w:t xml:space="preserve">    ],</w:t>
+      </w:r>
+      <w:r>
+        <w:br/>
+      </w:r>
+      <w:r>
+        <w:rPr>
+          <w:rStyle w:val="NormalTok"/>
+        </w:rPr>
+        <w:t xml:space="preserve">    </w:t>
+      </w:r>
+      <w:r>
+        <w:rPr>
+          <w:rStyle w:val="StringTok"/>
+        </w:rPr>
+        <w:t xml:space="preserve">"user_mentions"</w:t>
+      </w:r>
+      <w:r>
+        <w:rPr>
+          <w:rStyle w:val="NormalTok"/>
+        </w:rPr>
+        <w:t xml:space="preserve">: [     </w:t>
+      </w:r>
+      <w:r>
+        <w:br/>
+      </w:r>
+      <w:r>
+        <w:rPr>
+          <w:rStyle w:val="NormalTok"/>
+        </w:rPr>
+        <w:t xml:space="preserve">    ]</w:t>
+      </w:r>
+      <w:r>
+        <w:br/>
+      </w:r>
+      <w:r>
+        <w:rPr>
+          <w:rStyle w:val="NormalTok"/>
+        </w:rPr>
+        <w:t xml:space="preserve">  }</w:t>
+      </w:r>
+      <w:r>
+        <w:br/>
+      </w:r>
+      <w:r>
+        <w:rPr>
+          <w:rStyle w:val="NormalTok"/>
+        </w:rPr>
+        <w:t xml:space="preserve">}</w:t>
+      </w:r>
+    </w:p>
+    <w:p>
+      <w:pPr>
+        <w:pStyle w:val="FirstParagraph"/>
+      </w:pPr>
+      <w:r>
+        <w:t xml:space="preserve">Our analyses use three fields from each tweet: date (</w:t>
+      </w:r>
+      <w:r>
+        <w:t xml:space="preserve">“</w:t>
+      </w:r>
+      <w:r>
+        <w:t xml:space="preserve">created_at</w:t>
+      </w:r>
+      <w:r>
+        <w:t xml:space="preserve">”</w:t>
+      </w:r>
+      <w:r>
+        <w:t xml:space="preserve">), tweet identifier</w:t>
+      </w:r>
+      <w:r>
+        <w:t xml:space="preserve"> </w:t>
+      </w:r>
+      <w:r>
+        <w:t xml:space="preserve">(</w:t>
+      </w:r>
+      <w:r>
+        <w:t xml:space="preserve">“</w:t>
+      </w:r>
+      <w:r>
+        <w:t xml:space="preserve">id_str</w:t>
+      </w:r>
+      <w:r>
+        <w:t xml:space="preserve">”</w:t>
+      </w:r>
+      <w:r>
+        <w:t xml:space="preserve">), and tweet text (</w:t>
+      </w:r>
+      <w:r>
+        <w:t xml:space="preserve">“</w:t>
+      </w:r>
+      <w:r>
+        <w:t xml:space="preserve">text</w:t>
+      </w:r>
+      <w:r>
+        <w:t xml:space="preserve">”</w:t>
+      </w:r>
+      <w:r>
+        <w:t xml:space="preserve">). The</w:t>
+      </w:r>
+      <w:r>
+        <w:t xml:space="preserve"> </w:t>
+      </w:r>
+      <w:r>
+        <w:t xml:space="preserve">“</w:t>
+      </w:r>
+      <w:r>
+        <w:t xml:space="preserve">created_at</w:t>
+      </w:r>
+      <w:r>
+        <w:t xml:space="preserve">”</w:t>
+      </w:r>
+      <w:r>
+        <w:t xml:space="preserve"> </w:t>
+      </w:r>
+      <w:r>
+        <w:t xml:space="preserve">field is a character string containing</w:t>
+      </w:r>
+      <w:r>
+        <w:t xml:space="preserve"> </w:t>
+      </w:r>
+      <w:r>
+        <w:t xml:space="preserve">the date and time of the tweet. Every tweet has a unique identifier, the</w:t>
+      </w:r>
+      <w:r>
+        <w:t xml:space="preserve"> </w:t>
+      </w:r>
+      <w:r>
+        <w:t xml:space="preserve">“</w:t>
+      </w:r>
+      <w:r>
+        <w:t xml:space="preserve">id_str</w:t>
+      </w:r>
+      <w:r>
+        <w:t xml:space="preserve">”</w:t>
+      </w:r>
+      <w:r>
+        <w:t xml:space="preserve"> </w:t>
+      </w:r>
+      <w:r>
+        <w:t xml:space="preserve">value. The</w:t>
+      </w:r>
+      <w:r>
+        <w:t xml:space="preserve"> </w:t>
+      </w:r>
+      <w:r>
+        <w:t xml:space="preserve">“</w:t>
+      </w:r>
+      <w:r>
+        <w:t xml:space="preserve">text</w:t>
+      </w:r>
+      <w:r>
+        <w:t xml:space="preserve">”</w:t>
+      </w:r>
+      <w:r>
+        <w:t xml:space="preserve"> </w:t>
+      </w:r>
+      <w:r>
+        <w:t xml:space="preserve">field contains the unicode representation of the message. After creating a text file</w:t>
+      </w:r>
+      <w:r>
+        <w:t xml:space="preserve"> </w:t>
+      </w:r>
+      <w:r>
+        <w:t xml:space="preserve">with tweet JSON, our next step involved reading and parsing tweets with the R</w:t>
+      </w:r>
+      <w:r>
+        <w:t xml:space="preserve"> </w:t>
+      </w:r>
+      <w:r>
+        <w:t xml:space="preserve">packages</w:t>
+      </w:r>
+      <w:r>
+        <w:t xml:space="preserve"> </w:t>
+      </w:r>
+      <w:r>
+        <w:rPr>
+          <w:rStyle w:val="VerbatimChar"/>
+        </w:rPr>
+        <w:t xml:space="preserve">rtweet</w:t>
+      </w:r>
+      <w:r>
+        <w:t xml:space="preserve"> </w:t>
+      </w:r>
+      <w:r>
+        <w:t xml:space="preserve">and</w:t>
+      </w:r>
+      <w:r>
+        <w:t xml:space="preserve"> </w:t>
+      </w:r>
+      <w:r>
+        <w:rPr>
+          <w:rStyle w:val="VerbatimChar"/>
+        </w:rPr>
+        <w:t xml:space="preserve">tidytext</w:t>
+      </w:r>
+      <w:r>
+        <w:t xml:space="preserve">.</w:t>
+      </w:r>
+    </w:p>
+    <w:p>
+      <w:pPr>
+        <w:pStyle w:val="Heading2"/>
+      </w:pPr>
+      <w:bookmarkStart w:id="33" w:name="parsing-tweet-text"/>
+      <w:r>
+        <w:t xml:space="preserve">Parsing tweet text</w:t>
+      </w:r>
+      <w:bookmarkEnd w:id="33"/>
+    </w:p>
+    <w:p>
+      <w:pPr>
+        <w:pStyle w:val="FirstParagraph"/>
+      </w:pPr>
+      <w:r>
+        <w:t xml:space="preserve">The next task is to wrangle the tweet JSON into a data structure suitable for latent Dirichlet allocation modeling.</w:t>
+      </w:r>
+      <w:r>
+        <w:t xml:space="preserve"> </w:t>
+      </w:r>
+      <w:r>
+        <w:t xml:space="preserve">We used functions from the</w:t>
+      </w:r>
+      <w:r>
+        <w:t xml:space="preserve"> </w:t>
+      </w:r>
+      <w:r>
+        <w:rPr>
+          <w:rStyle w:val="VerbatimChar"/>
+        </w:rPr>
+        <w:t xml:space="preserve">rtweet</w:t>
+      </w:r>
+      <w:r>
+        <w:t xml:space="preserve"> </w:t>
+      </w:r>
+      <w:r>
+        <w:t xml:space="preserve">R package to parse tweet JSON into a data frame</w:t>
+      </w:r>
+      <w:r>
+        <w:t xml:space="preserve"> </w:t>
+      </w:r>
+      <w:r>
+        <w:t xml:space="preserve">(Kearney 2019)</w:t>
+      </w:r>
+      <w:r>
+        <w:t xml:space="preserve">.</w:t>
+      </w:r>
+      <w:r>
+        <w:t xml:space="preserve"> </w:t>
+      </w:r>
+      <w:r>
+        <w:t xml:space="preserve">We then divided tweet text into words with functions from the</w:t>
+      </w:r>
+      <w:r>
+        <w:t xml:space="preserve"> </w:t>
+      </w:r>
+      <w:r>
+        <w:rPr>
+          <w:rStyle w:val="VerbatimChar"/>
+        </w:rPr>
+        <w:t xml:space="preserve">tidytext</w:t>
       </w:r>
       <w:r>
         <w:t xml:space="preserve"> </w:t>
@@ -997,16 +2391,87 @@
         <w:t xml:space="preserve"> </w:t>
       </w:r>
       <w:r>
+        <w:t xml:space="preserve">(Silge and Robinson 2016)</w:t>
+      </w:r>
+      <w:r>
+        <w:t xml:space="preserve">. We</w:t>
+      </w:r>
+      <w:r>
+        <w:t xml:space="preserve"> </w:t>
+      </w:r>
+      <w:r>
+        <w:t xml:space="preserve">discarded commonly used</w:t>
+      </w:r>
+      <w:r>
+        <w:t xml:space="preserve"> </w:t>
+      </w:r>
+      <w:r>
+        <w:t xml:space="preserve">“</w:t>
+      </w:r>
+      <w:r>
+        <w:t xml:space="preserve">stop words</w:t>
+      </w:r>
+      <w:r>
+        <w:t xml:space="preserve">”</w:t>
+      </w:r>
+      <w:r>
+        <w:t xml:space="preserve"> </w:t>
+      </w:r>
+      <w:r>
+        <w:t xml:space="preserve">and emojis.</w:t>
+      </w:r>
+    </w:p>
+    <w:p>
+      <w:pPr>
+        <w:pStyle w:val="BodyText"/>
+      </w:pPr>
+      <w:r>
+        <w:t xml:space="preserve">Latent Dirichlet allocation model fitting requires that the corpus be organized as a</w:t>
+      </w:r>
+      <w:r>
+        <w:t xml:space="preserve"> </w:t>
+      </w:r>
+      <w:r>
+        <w:t xml:space="preserve">document by term matrix. In a document by term matrix, each row corresponds to a single document (a single</w:t>
+      </w:r>
+      <w:r>
+        <w:t xml:space="preserve"> </w:t>
+      </w:r>
+      <w:r>
+        <w:t xml:space="preserve">tweet), and each column is a single term (or word). Each cell contains a</w:t>
+      </w:r>
+      <w:r>
+        <w:t xml:space="preserve"> </w:t>
+      </w:r>
+      <w:r>
+        <w:t xml:space="preserve">count (the number of</w:t>
+      </w:r>
+      <w:r>
+        <w:t xml:space="preserve"> </w:t>
+      </w:r>
+      <w:r>
+        <w:t xml:space="preserve">occurrences of a term in the specified document). We created a document by</w:t>
+      </w:r>
+      <w:r>
+        <w:t xml:space="preserve"> </w:t>
+      </w:r>
+      <w:r>
+        <w:t xml:space="preserve">term matrix with the R function</w:t>
+      </w:r>
+      <w:r>
+        <w:t xml:space="preserve"> </w:t>
+      </w:r>
+      <w:r>
         <w:rPr>
           <w:rStyle w:val="VerbatimChar"/>
         </w:rPr>
-        <w:t xml:space="preserve">rtweet</w:t>
-      </w:r>
-      <w:r>
-        <w:t xml:space="preserve"> </w:t>
-      </w:r>
-      <w:r>
-        <w:t xml:space="preserve">to query the API. Because we work with linux operating systems, we used the</w:t>
+        <w:t xml:space="preserve">cast_dtm</w:t>
+      </w:r>
+      <w:r>
+        <w:t xml:space="preserve"> </w:t>
+      </w:r>
+      <w:r>
+        <w:t xml:space="preserve">from the</w:t>
       </w:r>
       <w:r>
         <w:t xml:space="preserve"> </w:t>
@@ -1015,31 +2480,103 @@
         <w:rPr>
           <w:rStyle w:val="VerbatimChar"/>
         </w:rPr>
-        <w:t xml:space="preserve">crontab</w:t>
-      </w:r>
-      <w:r>
-        <w:t xml:space="preserve"> </w:t>
-      </w:r>
-      <w:r>
-        <w:t xml:space="preserve">software</w:t>
-      </w:r>
-      <w:r>
-        <w:t xml:space="preserve"> </w:t>
-      </w:r>
-      <w:r>
-        <w:t xml:space="preserve">to repeatedly execute R code to submit API queries. Each</w:t>
-      </w:r>
-      <w:r>
-        <w:t xml:space="preserve"> </w:t>
-      </w:r>
-      <w:r>
-        <w:t xml:space="preserve">query lasted five minutes and produced a text file of approximately 130 MB. We timed the API queries so</w:t>
-      </w:r>
-      <w:r>
-        <w:t xml:space="preserve"> </w:t>
-      </w:r>
-      <w:r>
-        <w:t xml:space="preserve">that there was no time lag between queries. We stored tweets resulting from API queries in their native JSON format.</w:t>
+        <w:t xml:space="preserve">tidytext</w:t>
+      </w:r>
+      <w:r>
+        <w:t xml:space="preserve"> </w:t>
+      </w:r>
+      <w:r>
+        <w:t xml:space="preserve">package.</w:t>
+      </w:r>
+    </w:p>
+    <w:p>
+      <w:pPr>
+        <w:pStyle w:val="Heading2"/>
+      </w:pPr>
+      <w:bookmarkStart w:id="34" w:name="latent-dirichlet-allocation"/>
+      <w:r>
+        <w:t xml:space="preserve">Latent Dirichlet allocation</w:t>
+      </w:r>
+      <w:bookmarkEnd w:id="34"/>
+    </w:p>
+    <w:p>
+      <w:pPr>
+        <w:pStyle w:val="FirstParagraph"/>
+      </w:pPr>
+      <w:r>
+        <w:t xml:space="preserve">Latent Dirichlet allocation is a statistical method for inferring latent (unobservable) topics (or themes)</w:t>
+      </w:r>
+      <w:r>
+        <w:t xml:space="preserve"> </w:t>
+      </w:r>
+      <w:r>
+        <w:t xml:space="preserve">from a large corpus (or collection) of documents</w:t>
+      </w:r>
+      <w:r>
+        <w:t xml:space="preserve"> </w:t>
+      </w:r>
+      <w:r>
+        <w:t xml:space="preserve">(Blei et al. 2003)</w:t>
+      </w:r>
+      <w:r>
+        <w:t xml:space="preserve">.</w:t>
+      </w:r>
+      <w:r>
+        <w:t xml:space="preserve"> </w:t>
+      </w:r>
+      <w:r>
+        <w:t xml:space="preserve">We pretend that there’s an imaginary process for creating documents in the corpus. For each document,</w:t>
+      </w:r>
+      <w:r>
+        <w:t xml:space="preserve"> </w:t>
+      </w:r>
+      <w:r>
+        <w:t xml:space="preserve">we choose a discrete distribution over topics. For example, some tweets from Memorial Day may</w:t>
+      </w:r>
+      <w:r>
+        <w:t xml:space="preserve"> </w:t>
+      </w:r>
+      <w:r>
+        <w:t xml:space="preserve">refer to the holiday. This may constitute one topic in the corpus.</w:t>
+      </w:r>
+      <w:r>
+        <w:t xml:space="preserve"> </w:t>
+      </w:r>
+      <w:r>
+        <w:t xml:space="preserve">Having chosen a distribution over topics, we then select document words by first</w:t>
+      </w:r>
+      <w:r>
+        <w:t xml:space="preserve"> </w:t>
+      </w:r>
+      <w:r>
+        <w:t xml:space="preserve">drawing a topic from the distribution over topics, then drawing a word from the</w:t>
+      </w:r>
+      <w:r>
+        <w:t xml:space="preserve"> </w:t>
+      </w:r>
+      <w:r>
+        <w:t xml:space="preserve">chosen topic.</w:t>
+      </w:r>
+      <w:r>
+        <w:t xml:space="preserve"> </w:t>
+      </w:r>
+      <w:r>
+        <w:t xml:space="preserve">The goal for latent Dirichlet allocation is to infer both the distribution over topics and the topics</w:t>
+      </w:r>
+      <w:r>
+        <w:t xml:space="preserve"> </w:t>
+      </w:r>
+      <w:r>
+        <w:t xml:space="preserve">(Blei et al. 2003)</w:t>
+      </w:r>
+      <w:r>
+        <w:t xml:space="preserve">. A topic, in this setting, is a distribution over</w:t>
+      </w:r>
+      <w:r>
+        <w:t xml:space="preserve"> </w:t>
+      </w:r>
+      <w:r>
+        <w:t xml:space="preserve">the vocabulary (the collection of all words in a corpus).</w:t>
       </w:r>
     </w:p>
     <w:p>
@@ -1047,1480 +2584,66 @@
         <w:pStyle w:val="BodyText"/>
       </w:pPr>
       <w:r>
-        <w:t xml:space="preserve">Setting up the query task with</w:t>
-      </w:r>
-      <w:r>
-        <w:t xml:space="preserve"> </w:t>
-      </w:r>
-      <w:r>
-        <w:rPr>
-          <w:rStyle w:val="VerbatimChar"/>
-        </w:rPr>
-        <w:t xml:space="preserve">crontab</w:t>
-      </w:r>
-      <w:r>
-        <w:t xml:space="preserve"> </w:t>
-      </w:r>
-      <w:r>
-        <w:t xml:space="preserve">is straightforward. On our computer, with</w:t>
-      </w:r>
-      <w:r>
-        <w:t xml:space="preserve"> </w:t>
-      </w:r>
-      <w:r>
-        <w:t xml:space="preserve">Ubuntu 20.04 linux operating system, we opened a terminal and typed</w:t>
-      </w:r>
-      <w:r>
-        <w:t xml:space="preserve"> </w:t>
-      </w:r>
-      <w:r>
-        <w:rPr>
-          <w:rStyle w:val="VerbatimChar"/>
-        </w:rPr>
-        <w:t xml:space="preserve">crontab -e</w:t>
-      </w:r>
-      <w:r>
-        <w:t xml:space="preserve">. This</w:t>
-      </w:r>
-      <w:r>
-        <w:t xml:space="preserve"> </w:t>
-      </w:r>
-      <w:r>
-        <w:t xml:space="preserve">opened a text file containing user-specified tasks. We added the following line to the</w:t>
-      </w:r>
-      <w:r>
-        <w:t xml:space="preserve"> </w:t>
-      </w:r>
-      <w:r>
-        <w:t xml:space="preserve">bottom of the file:</w:t>
-      </w:r>
-    </w:p>
-    <w:p>
-      <w:pPr>
-        <w:pStyle w:val="SourceCode"/>
-      </w:pPr>
-      <w:r>
-        <w:rPr>
-          <w:rStyle w:val="ExtensionTok"/>
-        </w:rPr>
-        <w:t xml:space="preserve">*/5</w:t>
-      </w:r>
-      <w:r>
-        <w:rPr>
-          <w:rStyle w:val="NormalTok"/>
-        </w:rPr>
-        <w:t xml:space="preserve"> * * * * R -e </w:t>
-      </w:r>
-      <w:r>
-        <w:rPr>
-          <w:rStyle w:val="StringTok"/>
-        </w:rPr>
-        <w:t xml:space="preserve">'rtweet::stream_tweets(timeout = (60 * 5), </w:t>
-      </w:r>
-      <w:r>
-        <w:br/>
-      </w:r>
-      <w:r>
-        <w:rPr>
-          <w:rStyle w:val="StringTok"/>
-        </w:rPr>
-        <w:t xml:space="preserve">parse = FALSE, file_name = paste0("~/work/mentoring/mentoring-framework/data/",</w:t>
-      </w:r>
-      <w:r>
-        <w:br/>
-      </w:r>
-      <w:r>
-        <w:rPr>
-          <w:rStyle w:val="StringTok"/>
-        </w:rPr>
-        <w:t xml:space="preserve">lubridate::now(), "-tweets"))'</w:t>
-      </w:r>
+        <w:t xml:space="preserve">Inference for latent Dirichlet allocation models is performed by either</w:t>
+      </w:r>
+      <w:r>
+        <w:t xml:space="preserve"> </w:t>
+      </w:r>
+      <w:r>
+        <w:t xml:space="preserve">sampling from the posterior distribution or through variational methods. Researchers</w:t>
+      </w:r>
+      <w:r>
+        <w:t xml:space="preserve"> </w:t>
+      </w:r>
+      <w:r>
+        <w:t xml:space="preserve">have devised a variety of Gibbs sampling techniques for these models</w:t>
+      </w:r>
+      <w:r>
+        <w:t xml:space="preserve"> </w:t>
+      </w:r>
+      <w:r>
+        <w:t xml:space="preserve">(Porteous et al. 2008)</w:t>
+      </w:r>
+      <w:r>
+        <w:t xml:space="preserve">.</w:t>
+      </w:r>
+      <w:r>
+        <w:t xml:space="preserve"> </w:t>
+      </w:r>
+      <w:r>
+        <w:t xml:space="preserve">Variational methods, while using approximations to the posterior distribution, offer the</w:t>
+      </w:r>
+      <w:r>
+        <w:t xml:space="preserve"> </w:t>
+      </w:r>
+      <w:r>
+        <w:t xml:space="preserve">advantage of computational speed</w:t>
+      </w:r>
+      <w:r>
+        <w:t xml:space="preserve"> </w:t>
+      </w:r>
+      <w:r>
+        <w:t xml:space="preserve">(Blei et al. 2017)</w:t>
+      </w:r>
+      <w:r>
+        <w:t xml:space="preserve">. We used variational methods below.</w:t>
+      </w:r>
+    </w:p>
+    <w:p>
+      <w:pPr>
+        <w:pStyle w:val="Heading2"/>
+      </w:pPr>
+      <w:bookmarkStart w:id="35" w:name="study-design"/>
+      <w:r>
+        <w:t xml:space="preserve">Study design</w:t>
+      </w:r>
+      <w:bookmarkEnd w:id="35"/>
     </w:p>
     <w:p>
       <w:pPr>
         <w:pStyle w:val="FirstParagraph"/>
       </w:pPr>
       <w:r>
-        <w:t xml:space="preserve">Users may need to slightly amend the above line to conform to requirements of their operating system’s</w:t>
-      </w:r>
-      <w:r>
-        <w:t xml:space="preserve"> </w:t>
-      </w:r>
-      <w:r>
-        <w:rPr>
-          <w:rStyle w:val="VerbatimChar"/>
-        </w:rPr>
-        <w:t xml:space="preserve">crontab</w:t>
-      </w:r>
-      <w:r>
-        <w:t xml:space="preserve">.</w:t>
-      </w:r>
-    </w:p>
-    <w:p>
-      <w:pPr>
-        <w:pStyle w:val="Heading2"/>
-      </w:pPr>
-      <w:bookmarkStart w:id="31" w:name="X44123c9c48896a94d09fe98af5f8466be162e8c"/>
-      <w:r>
-        <w:t xml:space="preserve">Querying Twitter API to get complete tweets</w:t>
-      </w:r>
-      <w:bookmarkEnd w:id="31"/>
-    </w:p>
-    <w:p>
-      <w:pPr>
-        <w:pStyle w:val="FirstParagraph"/>
-      </w:pPr>
-      <w:r>
-        <w:t xml:space="preserve">From our collection of tweets, we chose to analyze those sent on three consecutive</w:t>
-      </w:r>
-      <w:r>
-        <w:t xml:space="preserve"> </w:t>
-      </w:r>
-      <w:r>
-        <w:t xml:space="preserve">days from May 24, 2020 to May 26, 2020. We wanted to see if we could use text analysis</w:t>
-      </w:r>
-      <w:r>
-        <w:t xml:space="preserve"> </w:t>
-      </w:r>
-      <w:r>
-        <w:t xml:space="preserve">tools to detect a transient change in topics for Memorial Day (May 25, 2020). To minimize the computing requirements, we</w:t>
-      </w:r>
-      <w:r>
-        <w:t xml:space="preserve"> </w:t>
-      </w:r>
-      <w:r>
-        <w:t xml:space="preserve">limited our analysis to tweets sent during a five-minute period (12:00pm to 12:05pm Eastern time) every day. However, our methods are appropriate for much larger data sets.</w:t>
-      </w:r>
-      <w:r>
-        <w:t xml:space="preserve"> </w:t>
-      </w:r>
-      <w:r>
-        <w:t xml:space="preserve">We then submitted API queries to Twitter</w:t>
-      </w:r>
-      <w:r>
-        <w:t xml:space="preserve"> </w:t>
-      </w:r>
-      <w:r>
-        <w:t xml:space="preserve">to get the full content of tweets, including the tweet text.</w:t>
-      </w:r>
-      <w:r>
-        <w:t xml:space="preserve"> </w:t>
-      </w:r>
-      <w:r>
-        <w:t xml:space="preserve">In supplementary files, we provide the R code that we used to</w:t>
-      </w:r>
-      <w:r>
-        <w:t xml:space="preserve"> </w:t>
-      </w:r>
-      <w:r>
-        <w:t xml:space="preserve">query the Twitter API to obtain full tweet content.</w:t>
-      </w:r>
-    </w:p>
-    <w:p>
-      <w:pPr>
-        <w:pStyle w:val="BodyText"/>
-      </w:pPr>
-      <w:r>
-        <w:t xml:space="preserve">Twitter API use agreements forbid users from sharing complete API query results.</w:t>
-      </w:r>
-      <w:r>
-        <w:t xml:space="preserve"> </w:t>
-      </w:r>
-      <w:r>
-        <w:t xml:space="preserve">However, Twitter permits users to share tweet identification numbers. A user can</w:t>
-      </w:r>
-      <w:r>
-        <w:t xml:space="preserve"> </w:t>
-      </w:r>
-      <w:r>
-        <w:t xml:space="preserve">then query a Twitter API to obtain complete tweet data. In our experience, this</w:t>
-      </w:r>
-      <w:r>
-        <w:t xml:space="preserve"> </w:t>
-      </w:r>
-      <w:r>
-        <w:t xml:space="preserve">process is incomplete; that is, many tweets submitted to the Twitter API return</w:t>
-      </w:r>
-      <w:r>
-        <w:t xml:space="preserve"> </w:t>
-      </w:r>
-      <w:r>
-        <w:t xml:space="preserve">no data. Additionally, on repeated querying of the API, different sets of tweets</w:t>
-      </w:r>
-      <w:r>
-        <w:t xml:space="preserve"> </w:t>
-      </w:r>
-      <w:r>
-        <w:t xml:space="preserve">return data. This complicates our goal of making all analyses computationally</w:t>
-      </w:r>
-      <w:r>
-        <w:t xml:space="preserve"> </w:t>
-      </w:r>
-      <w:r>
-        <w:t xml:space="preserve">reproducible and motivates our decision to share the tweet IDs of those tweets that</w:t>
-      </w:r>
-      <w:r>
-        <w:t xml:space="preserve"> </w:t>
-      </w:r>
-      <w:r>
-        <w:t xml:space="preserve">we actually analyzed.</w:t>
-      </w:r>
-    </w:p>
-    <w:p>
-      <w:pPr>
-        <w:pStyle w:val="Heading2"/>
-      </w:pPr>
-      <w:bookmarkStart w:id="32" w:name="tweet-structure"/>
-      <w:r>
-        <w:t xml:space="preserve">Tweet structure</w:t>
-      </w:r>
-      <w:bookmarkEnd w:id="32"/>
-    </w:p>
-    <w:p>
-      <w:pPr>
-        <w:pStyle w:val="FirstParagraph"/>
-      </w:pPr>
-      <w:r>
-        <w:t xml:space="preserve">Tweets are available from the Twitter API as Javascript Object Notation (JSON) objects</w:t>
-      </w:r>
-      <w:r>
-        <w:t xml:space="preserve"> </w:t>
-      </w:r>
-      <w:r>
-        <w:t xml:space="preserve">(“Introducing json” 2020)</w:t>
-      </w:r>
-      <w:r>
-        <w:t xml:space="preserve">.</w:t>
-      </w:r>
-      <w:r>
-        <w:t xml:space="preserve"> </w:t>
-      </w:r>
-      <w:r>
-        <w:t xml:space="preserve">Every tweet consists</w:t>
-      </w:r>
-      <w:r>
-        <w:t xml:space="preserve"> </w:t>
-      </w:r>
-      <w:r>
-        <w:t xml:space="preserve">of multiple key-value pairs. The number of fields per</w:t>
-      </w:r>
-      <w:r>
-        <w:t xml:space="preserve"> </w:t>
-      </w:r>
-      <w:r>
-        <w:t xml:space="preserve">tweet depends on user settings, retweet status, and other factors</w:t>
-      </w:r>
-      <w:r>
-        <w:t xml:space="preserve"> </w:t>
-      </w:r>
-      <w:r>
-        <w:t xml:space="preserve">(“Introduction to Tweet JSON” 2020)</w:t>
-      </w:r>
-      <w:r>
-        <w:t xml:space="preserve">.</w:t>
-      </w:r>
-      <w:r>
-        <w:t xml:space="preserve"> </w:t>
-      </w:r>
-      <w:r>
-        <w:t xml:space="preserve">The 31 tweet key-value pairs belong to</w:t>
-      </w:r>
-      <w:r>
-        <w:t xml:space="preserve"> </w:t>
-      </w:r>
-      <w:r>
-        <w:t xml:space="preserve">12 distinct classes (Appendix 1). The</w:t>
-      </w:r>
-      <w:r>
-        <w:t xml:space="preserve"> </w:t>
-      </w:r>
-      <w:r>
-        <w:t xml:space="preserve">classes are either vectors - numeric, logical, or character - or arrays assembled</w:t>
-      </w:r>
-      <w:r>
-        <w:t xml:space="preserve"> </w:t>
-      </w:r>
-      <w:r>
-        <w:t xml:space="preserve">from the vector classes.</w:t>
-      </w:r>
-    </w:p>
-    <w:p>
-      <w:pPr>
-        <w:pStyle w:val="BodyText"/>
-      </w:pPr>
-      <w:r>
-        <w:t xml:space="preserve">Below is an example of Tweet JSON.</w:t>
-      </w:r>
-    </w:p>
-    <w:p>
-      <w:pPr>
-        <w:pStyle w:val="SourceCode"/>
-      </w:pPr>
-      <w:r>
-        <w:rPr>
-          <w:rStyle w:val="KeywordTok"/>
-        </w:rPr>
-        <w:t xml:space="preserve">{</w:t>
-      </w:r>
-      <w:r>
-        <w:br/>
-      </w:r>
-      <w:r>
-        <w:rPr>
-          <w:rStyle w:val="NormalTok"/>
-        </w:rPr>
-        <w:t xml:space="preserve">  </w:t>
-      </w:r>
-      <w:r>
-        <w:rPr>
-          <w:rStyle w:val="StringTok"/>
-        </w:rPr>
-        <w:t xml:space="preserve">"created_at"</w:t>
-      </w:r>
-      <w:r>
-        <w:rPr>
-          <w:rStyle w:val="NormalTok"/>
-        </w:rPr>
-        <w:t xml:space="preserve">: </w:t>
-      </w:r>
-      <w:r>
-        <w:rPr>
-          <w:rStyle w:val="StringTok"/>
-        </w:rPr>
-        <w:t xml:space="preserve">"Thu Apr 06 15:24:15 +0000 2017"</w:t>
-      </w:r>
-      <w:r>
-        <w:rPr>
-          <w:rStyle w:val="NormalTok"/>
-        </w:rPr>
-        <w:t xml:space="preserve">,</w:t>
-      </w:r>
-      <w:r>
-        <w:br/>
-      </w:r>
-      <w:r>
-        <w:rPr>
-          <w:rStyle w:val="NormalTok"/>
-        </w:rPr>
-        <w:t xml:space="preserve">  </w:t>
-      </w:r>
-      <w:r>
-        <w:rPr>
-          <w:rStyle w:val="StringTok"/>
-        </w:rPr>
-        <w:t xml:space="preserve">"id_str"</w:t>
-      </w:r>
-      <w:r>
-        <w:rPr>
-          <w:rStyle w:val="NormalTok"/>
-        </w:rPr>
-        <w:t xml:space="preserve">: </w:t>
-      </w:r>
-      <w:r>
-        <w:rPr>
-          <w:rStyle w:val="StringTok"/>
-        </w:rPr>
-        <w:t xml:space="preserve">"850006245121695744"</w:t>
-      </w:r>
-      <w:r>
-        <w:rPr>
-          <w:rStyle w:val="NormalTok"/>
-        </w:rPr>
-        <w:t xml:space="preserve">,</w:t>
-      </w:r>
-      <w:r>
-        <w:br/>
-      </w:r>
-      <w:r>
-        <w:rPr>
-          <w:rStyle w:val="NormalTok"/>
-        </w:rPr>
-        <w:t xml:space="preserve">  </w:t>
-      </w:r>
-      <w:r>
-        <w:rPr>
-          <w:rStyle w:val="StringTok"/>
-        </w:rPr>
-        <w:t xml:space="preserve">"text"</w:t>
-      </w:r>
-      <w:r>
-        <w:rPr>
-          <w:rStyle w:val="NormalTok"/>
-        </w:rPr>
-        <w:t xml:space="preserve">: </w:t>
-      </w:r>
-      <w:r>
-        <w:rPr>
-          <w:rStyle w:val="StringTok"/>
-        </w:rPr>
-        <w:t xml:space="preserve">"1\/ Today we\u2019re sharing our vision for the future of the Twitter API platform!"</w:t>
-      </w:r>
-      <w:r>
-        <w:rPr>
-          <w:rStyle w:val="NormalTok"/>
-        </w:rPr>
-        <w:t xml:space="preserve">,</w:t>
-      </w:r>
-      <w:r>
-        <w:br/>
-      </w:r>
-      <w:r>
-        <w:rPr>
-          <w:rStyle w:val="NormalTok"/>
-        </w:rPr>
-        <w:t xml:space="preserve">  </w:t>
-      </w:r>
-      <w:r>
-        <w:rPr>
-          <w:rStyle w:val="StringTok"/>
-        </w:rPr>
-        <w:t xml:space="preserve">"user"</w:t>
-      </w:r>
-      <w:r>
-        <w:rPr>
-          <w:rStyle w:val="NormalTok"/>
-        </w:rPr>
-        <w:t xml:space="preserve">: </w:t>
-      </w:r>
-      <w:r>
-        <w:rPr>
-          <w:rStyle w:val="KeywordTok"/>
-        </w:rPr>
-        <w:t xml:space="preserve">{</w:t>
-      </w:r>
-      <w:r>
-        <w:br/>
-      </w:r>
-      <w:r>
-        <w:rPr>
-          <w:rStyle w:val="NormalTok"/>
-        </w:rPr>
-        <w:t xml:space="preserve">    </w:t>
-      </w:r>
-      <w:r>
-        <w:rPr>
-          <w:rStyle w:val="StringTok"/>
-        </w:rPr>
-        <w:t xml:space="preserve">"id"</w:t>
-      </w:r>
-      <w:r>
-        <w:rPr>
-          <w:rStyle w:val="NormalTok"/>
-        </w:rPr>
-        <w:t xml:space="preserve">: </w:t>
-      </w:r>
-      <w:r>
-        <w:rPr>
-          <w:rStyle w:val="ExtensionTok"/>
-        </w:rPr>
-        <w:t xml:space="preserve">2244994945</w:t>
-      </w:r>
-      <w:r>
-        <w:rPr>
-          <w:rStyle w:val="NormalTok"/>
-        </w:rPr>
-        <w:t xml:space="preserve">,</w:t>
-      </w:r>
-      <w:r>
-        <w:br/>
-      </w:r>
-      <w:r>
-        <w:rPr>
-          <w:rStyle w:val="NormalTok"/>
-        </w:rPr>
-        <w:t xml:space="preserve">    </w:t>
-      </w:r>
-      <w:r>
-        <w:rPr>
-          <w:rStyle w:val="StringTok"/>
-        </w:rPr>
-        <w:t xml:space="preserve">"name"</w:t>
-      </w:r>
-      <w:r>
-        <w:rPr>
-          <w:rStyle w:val="NormalTok"/>
-        </w:rPr>
-        <w:t xml:space="preserve">: </w:t>
-      </w:r>
-      <w:r>
-        <w:rPr>
-          <w:rStyle w:val="StringTok"/>
-        </w:rPr>
-        <w:t xml:space="preserve">"Twitter Dev"</w:t>
-      </w:r>
-      <w:r>
-        <w:rPr>
-          <w:rStyle w:val="NormalTok"/>
-        </w:rPr>
-        <w:t xml:space="preserve">,</w:t>
-      </w:r>
-      <w:r>
-        <w:br/>
-      </w:r>
-      <w:r>
-        <w:rPr>
-          <w:rStyle w:val="NormalTok"/>
-        </w:rPr>
-        <w:t xml:space="preserve">    </w:t>
-      </w:r>
-      <w:r>
-        <w:rPr>
-          <w:rStyle w:val="StringTok"/>
-        </w:rPr>
-        <w:t xml:space="preserve">"screen_name"</w:t>
-      </w:r>
-      <w:r>
-        <w:rPr>
-          <w:rStyle w:val="NormalTok"/>
-        </w:rPr>
-        <w:t xml:space="preserve">: </w:t>
-      </w:r>
-      <w:r>
-        <w:rPr>
-          <w:rStyle w:val="StringTok"/>
-        </w:rPr>
-        <w:t xml:space="preserve">"TwitterDev"</w:t>
-      </w:r>
-      <w:r>
-        <w:rPr>
-          <w:rStyle w:val="NormalTok"/>
-        </w:rPr>
-        <w:t xml:space="preserve">,</w:t>
-      </w:r>
-      <w:r>
-        <w:br/>
-      </w:r>
-      <w:r>
-        <w:rPr>
-          <w:rStyle w:val="NormalTok"/>
-        </w:rPr>
-        <w:t xml:space="preserve">    </w:t>
-      </w:r>
-      <w:r>
-        <w:rPr>
-          <w:rStyle w:val="StringTok"/>
-        </w:rPr>
-        <w:t xml:space="preserve">"location"</w:t>
-      </w:r>
-      <w:r>
-        <w:rPr>
-          <w:rStyle w:val="NormalTok"/>
-        </w:rPr>
-        <w:t xml:space="preserve">: </w:t>
-      </w:r>
-      <w:r>
-        <w:rPr>
-          <w:rStyle w:val="StringTok"/>
-        </w:rPr>
-        <w:t xml:space="preserve">"Internet"</w:t>
-      </w:r>
-      <w:r>
-        <w:rPr>
-          <w:rStyle w:val="NormalTok"/>
-        </w:rPr>
-        <w:t xml:space="preserve">,</w:t>
-      </w:r>
-      <w:r>
-        <w:br/>
-      </w:r>
-      <w:r>
-        <w:rPr>
-          <w:rStyle w:val="NormalTok"/>
-        </w:rPr>
-        <w:t xml:space="preserve">    </w:t>
-      </w:r>
-      <w:r>
-        <w:rPr>
-          <w:rStyle w:val="StringTok"/>
-        </w:rPr>
-        <w:t xml:space="preserve">"url"</w:t>
-      </w:r>
-      <w:r>
-        <w:rPr>
-          <w:rStyle w:val="NormalTok"/>
-        </w:rPr>
-        <w:t xml:space="preserve">: </w:t>
-      </w:r>
-      <w:r>
-        <w:rPr>
-          <w:rStyle w:val="StringTok"/>
-        </w:rPr>
-        <w:t xml:space="preserve">"https:\/\/dev.twitter.com\/"</w:t>
-      </w:r>
-      <w:r>
-        <w:rPr>
-          <w:rStyle w:val="NormalTok"/>
-        </w:rPr>
-        <w:t xml:space="preserve">,</w:t>
-      </w:r>
-      <w:r>
-        <w:br/>
-      </w:r>
-      <w:r>
-        <w:rPr>
-          <w:rStyle w:val="NormalTok"/>
-        </w:rPr>
-        <w:t xml:space="preserve">    </w:t>
-      </w:r>
-      <w:r>
-        <w:rPr>
-          <w:rStyle w:val="StringTok"/>
-        </w:rPr>
-        <w:t xml:space="preserve">"description"</w:t>
-      </w:r>
-      <w:r>
-        <w:rPr>
-          <w:rStyle w:val="NormalTok"/>
-        </w:rPr>
-        <w:t xml:space="preserve">: </w:t>
-      </w:r>
-      <w:r>
-        <w:rPr>
-          <w:rStyle w:val="StringTok"/>
-        </w:rPr>
-        <w:t xml:space="preserve">"Your official source for Twitter Platform news, updates &amp; events. </w:t>
-      </w:r>
-      <w:r>
-        <w:br/>
-      </w:r>
-      <w:r>
-        <w:rPr>
-          <w:rStyle w:val="StringTok"/>
-        </w:rPr>
-        <w:t xml:space="preserve">    Need technical help? Visit https:\/\/twittercommunity.com\/ \u2328\ufe0f </w:t>
-      </w:r>
-      <w:r>
-        <w:br/>
-      </w:r>
-      <w:r>
-        <w:rPr>
-          <w:rStyle w:val="StringTok"/>
-        </w:rPr>
-        <w:t xml:space="preserve">    #TapIntoTwitter"</w:t>
-      </w:r>
-      <w:r>
-        <w:br/>
-      </w:r>
-      <w:r>
-        <w:rPr>
-          <w:rStyle w:val="NormalTok"/>
-        </w:rPr>
-        <w:t xml:space="preserve">  </w:t>
-      </w:r>
-      <w:r>
-        <w:rPr>
-          <w:rStyle w:val="KeywordTok"/>
-        </w:rPr>
-        <w:t xml:space="preserve">}</w:t>
-      </w:r>
-      <w:r>
-        <w:rPr>
-          <w:rStyle w:val="NormalTok"/>
-        </w:rPr>
-        <w:t xml:space="preserve">,</w:t>
-      </w:r>
-      <w:r>
-        <w:br/>
-      </w:r>
-      <w:r>
-        <w:rPr>
-          <w:rStyle w:val="NormalTok"/>
-        </w:rPr>
-        <w:t xml:space="preserve">  </w:t>
-      </w:r>
-      <w:r>
-        <w:rPr>
-          <w:rStyle w:val="StringTok"/>
-        </w:rPr>
-        <w:t xml:space="preserve">"place"</w:t>
-      </w:r>
-      <w:r>
-        <w:rPr>
-          <w:rStyle w:val="NormalTok"/>
-        </w:rPr>
-        <w:t xml:space="preserve">: </w:t>
-      </w:r>
-      <w:r>
-        <w:rPr>
-          <w:rStyle w:val="KeywordTok"/>
-        </w:rPr>
-        <w:t xml:space="preserve">{</w:t>
-      </w:r>
-      <w:r>
-        <w:rPr>
-          <w:rStyle w:val="NormalTok"/>
-        </w:rPr>
-        <w:t xml:space="preserve">   </w:t>
-      </w:r>
-      <w:r>
-        <w:br/>
-      </w:r>
-      <w:r>
-        <w:rPr>
-          <w:rStyle w:val="NormalTok"/>
-        </w:rPr>
-        <w:t xml:space="preserve">  </w:t>
-      </w:r>
-      <w:r>
-        <w:rPr>
-          <w:rStyle w:val="KeywordTok"/>
-        </w:rPr>
-        <w:t xml:space="preserve">}</w:t>
-      </w:r>
-      <w:r>
-        <w:rPr>
-          <w:rStyle w:val="NormalTok"/>
-        </w:rPr>
-        <w:t xml:space="preserve">,</w:t>
-      </w:r>
-      <w:r>
-        <w:br/>
-      </w:r>
-      <w:r>
-        <w:rPr>
-          <w:rStyle w:val="NormalTok"/>
-        </w:rPr>
-        <w:t xml:space="preserve">  </w:t>
-      </w:r>
-      <w:r>
-        <w:rPr>
-          <w:rStyle w:val="StringTok"/>
-        </w:rPr>
-        <w:t xml:space="preserve">"entities"</w:t>
-      </w:r>
-      <w:r>
-        <w:rPr>
-          <w:rStyle w:val="NormalTok"/>
-        </w:rPr>
-        <w:t xml:space="preserve">: </w:t>
-      </w:r>
-      <w:r>
-        <w:rPr>
-          <w:rStyle w:val="KeywordTok"/>
-        </w:rPr>
-        <w:t xml:space="preserve">{</w:t>
-      </w:r>
-      <w:r>
-        <w:br/>
-      </w:r>
-      <w:r>
-        <w:rPr>
-          <w:rStyle w:val="NormalTok"/>
-        </w:rPr>
-        <w:t xml:space="preserve">    </w:t>
-      </w:r>
-      <w:r>
-        <w:rPr>
-          <w:rStyle w:val="StringTok"/>
-        </w:rPr>
-        <w:t xml:space="preserve">"hashtags"</w:t>
-      </w:r>
-      <w:r>
-        <w:rPr>
-          <w:rStyle w:val="NormalTok"/>
-        </w:rPr>
-        <w:t xml:space="preserve">:</w:t>
-      </w:r>
-      <w:r>
-        <w:rPr>
-          <w:rStyle w:val="BuiltInTok"/>
-        </w:rPr>
-        <w:t xml:space="preserve"> [</w:t>
-      </w:r>
-      <w:r>
-        <w:rPr>
-          <w:rStyle w:val="NormalTok"/>
-        </w:rPr>
-        <w:t xml:space="preserve">      </w:t>
-      </w:r>
-      <w:r>
-        <w:br/>
-      </w:r>
-      <w:r>
-        <w:rPr>
-          <w:rStyle w:val="NormalTok"/>
-        </w:rPr>
-        <w:t xml:space="preserve">    ],</w:t>
-      </w:r>
-      <w:r>
-        <w:br/>
-      </w:r>
-      <w:r>
-        <w:rPr>
-          <w:rStyle w:val="NormalTok"/>
-        </w:rPr>
-        <w:t xml:space="preserve">    </w:t>
-      </w:r>
-      <w:r>
-        <w:rPr>
-          <w:rStyle w:val="StringTok"/>
-        </w:rPr>
-        <w:t xml:space="preserve">"urls"</w:t>
-      </w:r>
-      <w:r>
-        <w:rPr>
-          <w:rStyle w:val="NormalTok"/>
-        </w:rPr>
-        <w:t xml:space="preserve">: [</w:t>
-      </w:r>
-      <w:r>
-        <w:br/>
-      </w:r>
-      <w:r>
-        <w:rPr>
-          <w:rStyle w:val="NormalTok"/>
-        </w:rPr>
-        <w:t xml:space="preserve">      {</w:t>
-      </w:r>
-      <w:r>
-        <w:br/>
-      </w:r>
-      <w:r>
-        <w:rPr>
-          <w:rStyle w:val="NormalTok"/>
-        </w:rPr>
-        <w:t xml:space="preserve">        </w:t>
-      </w:r>
-      <w:r>
-        <w:rPr>
-          <w:rStyle w:val="StringTok"/>
-        </w:rPr>
-        <w:t xml:space="preserve">"url"</w:t>
-      </w:r>
-      <w:r>
-        <w:rPr>
-          <w:rStyle w:val="NormalTok"/>
-        </w:rPr>
-        <w:t xml:space="preserve">: </w:t>
-      </w:r>
-      <w:r>
-        <w:rPr>
-          <w:rStyle w:val="StringTok"/>
-        </w:rPr>
-        <w:t xml:space="preserve">"https:\/\/t.co\/XweGngmxlP"</w:t>
-      </w:r>
-      <w:r>
-        <w:rPr>
-          <w:rStyle w:val="NormalTok"/>
-        </w:rPr>
-        <w:t xml:space="preserve">,</w:t>
-      </w:r>
-      <w:r>
-        <w:br/>
-      </w:r>
-      <w:r>
-        <w:rPr>
-          <w:rStyle w:val="NormalTok"/>
-        </w:rPr>
-        <w:t xml:space="preserve">        </w:t>
-      </w:r>
-      <w:r>
-        <w:rPr>
-          <w:rStyle w:val="StringTok"/>
-        </w:rPr>
-        <w:t xml:space="preserve">"unwound"</w:t>
-      </w:r>
-      <w:r>
-        <w:rPr>
-          <w:rStyle w:val="NormalTok"/>
-        </w:rPr>
-        <w:t xml:space="preserve">: {</w:t>
-      </w:r>
-      <w:r>
-        <w:br/>
-      </w:r>
-      <w:r>
-        <w:rPr>
-          <w:rStyle w:val="NormalTok"/>
-        </w:rPr>
-        <w:t xml:space="preserve">          </w:t>
-      </w:r>
-      <w:r>
-        <w:rPr>
-          <w:rStyle w:val="StringTok"/>
-        </w:rPr>
-        <w:t xml:space="preserve">"url"</w:t>
-      </w:r>
-      <w:r>
-        <w:rPr>
-          <w:rStyle w:val="NormalTok"/>
-        </w:rPr>
-        <w:t xml:space="preserve">: </w:t>
-      </w:r>
-      <w:r>
-        <w:rPr>
-          <w:rStyle w:val="StringTok"/>
-        </w:rPr>
-        <w:t xml:space="preserve">"https:\/\/cards.twitter.com\/cards\/18ce53wgo4h\/3xo1c"</w:t>
-      </w:r>
-      <w:r>
-        <w:rPr>
-          <w:rStyle w:val="NormalTok"/>
-        </w:rPr>
-        <w:t xml:space="preserve">,</w:t>
-      </w:r>
-      <w:r>
-        <w:br/>
-      </w:r>
-      <w:r>
-        <w:rPr>
-          <w:rStyle w:val="NormalTok"/>
-        </w:rPr>
-        <w:t xml:space="preserve">          </w:t>
-      </w:r>
-      <w:r>
-        <w:rPr>
-          <w:rStyle w:val="StringTok"/>
-        </w:rPr>
-        <w:t xml:space="preserve">"title"</w:t>
-      </w:r>
-      <w:r>
-        <w:rPr>
-          <w:rStyle w:val="NormalTok"/>
-        </w:rPr>
-        <w:t xml:space="preserve">: </w:t>
-      </w:r>
-      <w:r>
-        <w:rPr>
-          <w:rStyle w:val="StringTok"/>
-        </w:rPr>
-        <w:t xml:space="preserve">"Building the Future of the Twitter API Platform"</w:t>
-      </w:r>
-      <w:r>
-        <w:br/>
-      </w:r>
-      <w:r>
-        <w:rPr>
-          <w:rStyle w:val="NormalTok"/>
-        </w:rPr>
-        <w:t xml:space="preserve">        }</w:t>
-      </w:r>
-      <w:r>
-        <w:br/>
-      </w:r>
-      <w:r>
-        <w:rPr>
-          <w:rStyle w:val="NormalTok"/>
-        </w:rPr>
-        <w:t xml:space="preserve">      }</w:t>
-      </w:r>
-      <w:r>
-        <w:br/>
-      </w:r>
-      <w:r>
-        <w:rPr>
-          <w:rStyle w:val="NormalTok"/>
-        </w:rPr>
-        <w:t xml:space="preserve">    ],</w:t>
-      </w:r>
-      <w:r>
-        <w:br/>
-      </w:r>
-      <w:r>
-        <w:rPr>
-          <w:rStyle w:val="NormalTok"/>
-        </w:rPr>
-        <w:t xml:space="preserve">    </w:t>
-      </w:r>
-      <w:r>
-        <w:rPr>
-          <w:rStyle w:val="StringTok"/>
-        </w:rPr>
-        <w:t xml:space="preserve">"user_mentions"</w:t>
-      </w:r>
-      <w:r>
-        <w:rPr>
-          <w:rStyle w:val="NormalTok"/>
-        </w:rPr>
-        <w:t xml:space="preserve">: [     </w:t>
-      </w:r>
-      <w:r>
-        <w:br/>
-      </w:r>
-      <w:r>
-        <w:rPr>
-          <w:rStyle w:val="NormalTok"/>
-        </w:rPr>
-        <w:t xml:space="preserve">    ]</w:t>
-      </w:r>
-      <w:r>
-        <w:br/>
-      </w:r>
-      <w:r>
-        <w:rPr>
-          <w:rStyle w:val="NormalTok"/>
-        </w:rPr>
-        <w:t xml:space="preserve">  }</w:t>
-      </w:r>
-      <w:r>
-        <w:br/>
-      </w:r>
-      <w:r>
-        <w:rPr>
-          <w:rStyle w:val="NormalTok"/>
-        </w:rPr>
-        <w:t xml:space="preserve">}</w:t>
-      </w:r>
-    </w:p>
-    <w:p>
-      <w:pPr>
-        <w:pStyle w:val="FirstParagraph"/>
-      </w:pPr>
-      <w:r>
-        <w:t xml:space="preserve">Our analyses use three fields from each tweet: date (</w:t>
-      </w:r>
-      <w:r>
-        <w:t xml:space="preserve">“</w:t>
-      </w:r>
-      <w:r>
-        <w:t xml:space="preserve">created_at</w:t>
-      </w:r>
-      <w:r>
-        <w:t xml:space="preserve">”</w:t>
-      </w:r>
-      <w:r>
-        <w:t xml:space="preserve">), tweet identifier</w:t>
-      </w:r>
-      <w:r>
-        <w:t xml:space="preserve"> </w:t>
-      </w:r>
-      <w:r>
-        <w:t xml:space="preserve">(</w:t>
-      </w:r>
-      <w:r>
-        <w:t xml:space="preserve">“</w:t>
-      </w:r>
-      <w:r>
-        <w:t xml:space="preserve">id_str</w:t>
-      </w:r>
-      <w:r>
-        <w:t xml:space="preserve">”</w:t>
-      </w:r>
-      <w:r>
-        <w:t xml:space="preserve">), and tweet text (</w:t>
-      </w:r>
-      <w:r>
-        <w:t xml:space="preserve">“</w:t>
-      </w:r>
-      <w:r>
-        <w:t xml:space="preserve">text</w:t>
-      </w:r>
-      <w:r>
-        <w:t xml:space="preserve">”</w:t>
-      </w:r>
-      <w:r>
-        <w:t xml:space="preserve">). The</w:t>
-      </w:r>
-      <w:r>
-        <w:t xml:space="preserve"> </w:t>
-      </w:r>
-      <w:r>
-        <w:t xml:space="preserve">“</w:t>
-      </w:r>
-      <w:r>
-        <w:t xml:space="preserve">created_at</w:t>
-      </w:r>
-      <w:r>
-        <w:t xml:space="preserve">”</w:t>
-      </w:r>
-      <w:r>
-        <w:t xml:space="preserve"> </w:t>
-      </w:r>
-      <w:r>
-        <w:t xml:space="preserve">field is a character string containing</w:t>
-      </w:r>
-      <w:r>
-        <w:t xml:space="preserve"> </w:t>
-      </w:r>
-      <w:r>
-        <w:t xml:space="preserve">the date and time of the tweet. Every tweet has a unique identifier, the</w:t>
-      </w:r>
-      <w:r>
-        <w:t xml:space="preserve"> </w:t>
-      </w:r>
-      <w:r>
-        <w:t xml:space="preserve">“</w:t>
-      </w:r>
-      <w:r>
-        <w:t xml:space="preserve">id_str</w:t>
-      </w:r>
-      <w:r>
-        <w:t xml:space="preserve">”</w:t>
-      </w:r>
-      <w:r>
-        <w:t xml:space="preserve"> </w:t>
-      </w:r>
-      <w:r>
-        <w:t xml:space="preserve">value. The</w:t>
-      </w:r>
-      <w:r>
-        <w:t xml:space="preserve"> </w:t>
-      </w:r>
-      <w:r>
-        <w:t xml:space="preserve">“</w:t>
-      </w:r>
-      <w:r>
-        <w:t xml:space="preserve">text</w:t>
-      </w:r>
-      <w:r>
-        <w:t xml:space="preserve">”</w:t>
-      </w:r>
-      <w:r>
-        <w:t xml:space="preserve"> </w:t>
-      </w:r>
-      <w:r>
-        <w:t xml:space="preserve">field contains the unicode representation of the message. After creating a text file</w:t>
-      </w:r>
-      <w:r>
-        <w:t xml:space="preserve"> </w:t>
-      </w:r>
-      <w:r>
-        <w:t xml:space="preserve">with tweet JSON, our next step involved reading and parsing tweets with the R</w:t>
-      </w:r>
-      <w:r>
-        <w:t xml:space="preserve"> </w:t>
-      </w:r>
-      <w:r>
-        <w:t xml:space="preserve">packages</w:t>
-      </w:r>
-      <w:r>
-        <w:t xml:space="preserve"> </w:t>
-      </w:r>
-      <w:r>
-        <w:rPr>
-          <w:rStyle w:val="VerbatimChar"/>
-        </w:rPr>
-        <w:t xml:space="preserve">rtweet</w:t>
-      </w:r>
-      <w:r>
-        <w:t xml:space="preserve"> </w:t>
-      </w:r>
-      <w:r>
-        <w:t xml:space="preserve">and</w:t>
-      </w:r>
-      <w:r>
-        <w:t xml:space="preserve"> </w:t>
-      </w:r>
-      <w:r>
-        <w:rPr>
-          <w:rStyle w:val="VerbatimChar"/>
-        </w:rPr>
-        <w:t xml:space="preserve">tidytext</w:t>
-      </w:r>
-      <w:r>
-        <w:t xml:space="preserve">.</w:t>
-      </w:r>
-    </w:p>
-    <w:p>
-      <w:pPr>
-        <w:pStyle w:val="Heading2"/>
-      </w:pPr>
-      <w:bookmarkStart w:id="33" w:name="parsing-tweet-text"/>
-      <w:r>
-        <w:t xml:space="preserve">Parsing tweet text</w:t>
-      </w:r>
-      <w:bookmarkEnd w:id="33"/>
-    </w:p>
-    <w:p>
-      <w:pPr>
-        <w:pStyle w:val="FirstParagraph"/>
-      </w:pPr>
-      <w:r>
-        <w:t xml:space="preserve">We used functions from the</w:t>
-      </w:r>
-      <w:r>
-        <w:t xml:space="preserve"> </w:t>
-      </w:r>
-      <w:r>
-        <w:rPr>
-          <w:rStyle w:val="VerbatimChar"/>
-        </w:rPr>
-        <w:t xml:space="preserve">rtweet</w:t>
-      </w:r>
-      <w:r>
-        <w:t xml:space="preserve"> </w:t>
-      </w:r>
-      <w:r>
-        <w:t xml:space="preserve">R package to parse tweet JSON into a data frame</w:t>
-      </w:r>
-      <w:r>
-        <w:t xml:space="preserve"> </w:t>
-      </w:r>
-      <w:r>
-        <w:t xml:space="preserve">(Kearney 2019)</w:t>
-      </w:r>
-      <w:r>
-        <w:t xml:space="preserve">.</w:t>
-      </w:r>
-      <w:r>
-        <w:t xml:space="preserve"> </w:t>
-      </w:r>
-      <w:r>
-        <w:t xml:space="preserve">We then divided tweet text into words with functions from the</w:t>
-      </w:r>
-      <w:r>
-        <w:t xml:space="preserve"> </w:t>
-      </w:r>
-      <w:r>
-        <w:rPr>
-          <w:rStyle w:val="VerbatimChar"/>
-        </w:rPr>
-        <w:t xml:space="preserve">tidytext</w:t>
-      </w:r>
-      <w:r>
-        <w:t xml:space="preserve"> </w:t>
-      </w:r>
-      <w:r>
-        <w:t xml:space="preserve">R package</w:t>
-      </w:r>
-      <w:r>
-        <w:t xml:space="preserve"> </w:t>
-      </w:r>
-      <w:r>
-        <w:t xml:space="preserve">(Silge and Robinson 2016)</w:t>
-      </w:r>
-      <w:r>
-        <w:t xml:space="preserve">. We</w:t>
-      </w:r>
-      <w:r>
-        <w:t xml:space="preserve"> </w:t>
-      </w:r>
-      <w:r>
-        <w:t xml:space="preserve">discarded commonly used</w:t>
-      </w:r>
-      <w:r>
-        <w:t xml:space="preserve"> </w:t>
-      </w:r>
-      <w:r>
-        <w:t xml:space="preserve">“</w:t>
-      </w:r>
-      <w:r>
-        <w:t xml:space="preserve">stop words</w:t>
-      </w:r>
-      <w:r>
-        <w:t xml:space="preserve">”</w:t>
-      </w:r>
-      <w:r>
-        <w:t xml:space="preserve"> </w:t>
-      </w:r>
-      <w:r>
-        <w:t xml:space="preserve">and emojis.</w:t>
-      </w:r>
-    </w:p>
-    <w:p>
-      <w:pPr>
-        <w:pStyle w:val="BodyText"/>
-      </w:pPr>
-      <w:r>
-        <w:t xml:space="preserve">Latent Dirichlet allocation model fitting requires that the corpus be organized as a</w:t>
-      </w:r>
-      <w:r>
-        <w:t xml:space="preserve"> </w:t>
-      </w:r>
-      <w:r>
-        <w:t xml:space="preserve">document by term matrix. In a document by term matrix, each row corresponds to a single document (a single</w:t>
-      </w:r>
-      <w:r>
-        <w:t xml:space="preserve"> </w:t>
-      </w:r>
-      <w:r>
-        <w:t xml:space="preserve">tweet), and each column is a single term (or word). Each cell contains a</w:t>
-      </w:r>
-      <w:r>
-        <w:t xml:space="preserve"> </w:t>
-      </w:r>
-      <w:r>
-        <w:t xml:space="preserve">count (the number of</w:t>
-      </w:r>
-      <w:r>
-        <w:t xml:space="preserve"> </w:t>
-      </w:r>
-      <w:r>
-        <w:t xml:space="preserve">occurrences of a term in the specified document). We created a document by</w:t>
-      </w:r>
-      <w:r>
-        <w:t xml:space="preserve"> </w:t>
-      </w:r>
-      <w:r>
-        <w:t xml:space="preserve">term matrix with the R function</w:t>
-      </w:r>
-      <w:r>
-        <w:t xml:space="preserve"> </w:t>
-      </w:r>
-      <w:r>
-        <w:rPr>
-          <w:rStyle w:val="VerbatimChar"/>
-        </w:rPr>
-        <w:t xml:space="preserve">cast_dtm</w:t>
-      </w:r>
-      <w:r>
-        <w:t xml:space="preserve"> </w:t>
-      </w:r>
-      <w:r>
-        <w:t xml:space="preserve">from the</w:t>
-      </w:r>
-      <w:r>
-        <w:t xml:space="preserve"> </w:t>
-      </w:r>
-      <w:r>
-        <w:rPr>
-          <w:rStyle w:val="VerbatimChar"/>
-        </w:rPr>
-        <w:t xml:space="preserve">tidytext</w:t>
-      </w:r>
-      <w:r>
-        <w:t xml:space="preserve"> </w:t>
-      </w:r>
-      <w:r>
-        <w:t xml:space="preserve">package.</w:t>
-      </w:r>
-    </w:p>
-    <w:p>
-      <w:pPr>
-        <w:pStyle w:val="Heading2"/>
-      </w:pPr>
-      <w:bookmarkStart w:id="34" w:name="latent-dirichlet-allocation"/>
-      <w:r>
-        <w:t xml:space="preserve">Latent Dirichlet allocation</w:t>
-      </w:r>
-      <w:bookmarkEnd w:id="34"/>
-    </w:p>
-    <w:p>
-      <w:pPr>
-        <w:pStyle w:val="FirstParagraph"/>
-      </w:pPr>
-      <w:r>
-        <w:t xml:space="preserve">Latent Dirichlet allocation is a statistical method for inferring latent (unobservable) topics (or themes)</w:t>
-      </w:r>
-      <w:r>
-        <w:t xml:space="preserve"> </w:t>
-      </w:r>
-      <w:r>
-        <w:t xml:space="preserve">from a large corpus (or collection) of documents</w:t>
-      </w:r>
-      <w:r>
-        <w:t xml:space="preserve"> </w:t>
-      </w:r>
-      <w:r>
-        <w:t xml:space="preserve">(Blei et al. 2003)</w:t>
-      </w:r>
-      <w:r>
-        <w:t xml:space="preserve">.</w:t>
-      </w:r>
-      <w:r>
-        <w:t xml:space="preserve"> </w:t>
-      </w:r>
-      <w:r>
-        <w:t xml:space="preserve">We pretend that there’s an imaginary process for creating documents in the corpus. For each document,</w:t>
-      </w:r>
-      <w:r>
-        <w:t xml:space="preserve"> </w:t>
-      </w:r>
-      <w:r>
-        <w:t xml:space="preserve">we choose a discrete distribution over topics. For example, some tweets from Memorial Day may</w:t>
-      </w:r>
-      <w:r>
-        <w:t xml:space="preserve"> </w:t>
-      </w:r>
-      <w:r>
-        <w:t xml:space="preserve">refer to the holiday. This may constitute one topic in the corpus.</w:t>
-      </w:r>
-      <w:r>
-        <w:t xml:space="preserve"> </w:t>
-      </w:r>
-      <w:r>
-        <w:t xml:space="preserve">Having chosen a distribution over topics, we then select document words by first</w:t>
-      </w:r>
-      <w:r>
-        <w:t xml:space="preserve"> </w:t>
-      </w:r>
-      <w:r>
-        <w:t xml:space="preserve">drawing a topic from the distribution over topics, then drawing a word from the</w:t>
-      </w:r>
-      <w:r>
-        <w:t xml:space="preserve"> </w:t>
-      </w:r>
-      <w:r>
-        <w:t xml:space="preserve">chosen topic.</w:t>
-      </w:r>
-      <w:r>
-        <w:t xml:space="preserve"> </w:t>
-      </w:r>
-      <w:r>
-        <w:t xml:space="preserve">The goal for latent Dirichlet allocation is to infer both the distribution over topics and the topics</w:t>
-      </w:r>
-      <w:r>
-        <w:t xml:space="preserve"> </w:t>
-      </w:r>
-      <w:r>
-        <w:t xml:space="preserve">(Blei et al. 2003)</w:t>
-      </w:r>
-      <w:r>
-        <w:t xml:space="preserve">. A topic, in this setting, is a distribution over</w:t>
-      </w:r>
-      <w:r>
-        <w:t xml:space="preserve"> </w:t>
-      </w:r>
-      <w:r>
-        <w:t xml:space="preserve">the vocabulary (the collection of all words in a corpus).</w:t>
-      </w:r>
-    </w:p>
-    <w:p>
-      <w:pPr>
-        <w:pStyle w:val="BodyText"/>
-      </w:pPr>
-      <w:r>
-        <w:t xml:space="preserve">Inference for latent Dirichlet allocation model is performed by either</w:t>
-      </w:r>
-      <w:r>
-        <w:t xml:space="preserve"> </w:t>
-      </w:r>
-      <w:r>
-        <w:t xml:space="preserve">sampling from the posterior distribution or through variational methods. Researchers</w:t>
-      </w:r>
-      <w:r>
-        <w:t xml:space="preserve"> </w:t>
-      </w:r>
-      <w:r>
-        <w:t xml:space="preserve">have devised a variety of Gibbs sampling techniques for these models.</w:t>
-      </w:r>
-      <w:r>
-        <w:t xml:space="preserve"> </w:t>
-      </w:r>
-      <w:r>
-        <w:t xml:space="preserve">Variational methods, while using approximations to the posterior distribution, offer the</w:t>
-      </w:r>
-      <w:r>
-        <w:t xml:space="preserve"> </w:t>
-      </w:r>
-      <w:r>
-        <w:t xml:space="preserve">advantage of computational speed</w:t>
-      </w:r>
-      <w:r>
-        <w:t xml:space="preserve"> </w:t>
-      </w:r>
-      <w:r>
-        <w:t xml:space="preserve">(Blei et al. 2017)</w:t>
-      </w:r>
-      <w:r>
-        <w:t xml:space="preserve">. We used variational methods below.</w:t>
-      </w:r>
-    </w:p>
-    <w:p>
-      <w:pPr>
-        <w:pStyle w:val="Heading2"/>
-      </w:pPr>
-      <w:bookmarkStart w:id="35" w:name="study-design"/>
-      <w:r>
-        <w:t xml:space="preserve">Study design</w:t>
-      </w:r>
-      <w:bookmarkEnd w:id="35"/>
-    </w:p>
-    <w:p>
-      <w:pPr>
-        <w:pStyle w:val="FirstParagraph"/>
-      </w:pPr>
-      <w:r>
         <w:t xml:space="preserve">We sought to validate our hypothesis that we could detect a social</w:t>
       </w:r>
       <w:r>
@@ -2533,13 +2656,13 @@
         <w:t xml:space="preserve"> </w:t>
       </w:r>
       <w:r>
-        <w:t xml:space="preserve">As a proof of principle of our event detection strategy, we chose to</w:t>
-      </w:r>
-      <w:r>
-        <w:t xml:space="preserve"> </w:t>
-      </w:r>
-      <w:r>
-        <w:t xml:space="preserve">analyze tweets before, during, and after Memorial Day (May 25, 2020). We fitted latent Dirichlet allocation models for each of three</w:t>
+        <w:t xml:space="preserve">As a proof of principle of our event detection strategy, we analyzed tweets before, during, and</w:t>
+      </w:r>
+      <w:r>
+        <w:t xml:space="preserve"> </w:t>
+      </w:r>
+      <w:r>
+        <w:t xml:space="preserve">after Memorial Day (May 25, 2020). We fitted latent Dirichlet allocation models for each of three</w:t>
       </w:r>
       <w:r>
         <w:t xml:space="preserve"> </w:t>
@@ -2827,7 +2950,7 @@
         <w:pStyle w:val="FirstParagraph"/>
       </w:pPr>
       <w:r>
-        <w:t xml:space="preserve">We examined student learning through both formative and summative assessments.</w:t>
+        <w:t xml:space="preserve">We examined student learning with both formative and summative assessments.</w:t>
       </w:r>
       <w:r>
         <w:t xml:space="preserve"> </w:t>
@@ -2839,7 +2962,25 @@
         <w:t xml:space="preserve"> </w:t>
       </w:r>
       <w:r>
-        <w:t xml:space="preserve">In these discussions, we developed action items to advance research progress and overcome challenges.</w:t>
+        <w:t xml:space="preserve">In these discussions, we developed action items to advance research progress and overcome challenges. We summatively assessed student achievement at the end of the academic year. Both</w:t>
+      </w:r>
+      <w:r>
+        <w:t xml:space="preserve"> </w:t>
+      </w:r>
+      <w:r>
+        <w:t xml:space="preserve">students wrote a thesis and presented a poster to our statistics department.</w:t>
+      </w:r>
+      <w:r>
+        <w:t xml:space="preserve"> </w:t>
+      </w:r>
+      <w:r>
+        <w:t xml:space="preserve">We asked questions at the poster session to probe student understanding and critically</w:t>
+      </w:r>
+      <w:r>
+        <w:t xml:space="preserve"> </w:t>
+      </w:r>
+      <w:r>
+        <w:t xml:space="preserve">evaluated the theses.</w:t>
       </w:r>
     </w:p>
     <w:p>
@@ -2847,25 +2988,64 @@
         <w:pStyle w:val="BodyText"/>
       </w:pPr>
       <w:r>
-        <w:t xml:space="preserve">We summatively assessed student achievement at the end of the academic year. Both</w:t>
-      </w:r>
-      <w:r>
-        <w:t xml:space="preserve"> </w:t>
-      </w:r>
-      <w:r>
-        <w:t xml:space="preserve">students wrote a thesis and presented a poster to our statistics department.</w:t>
-      </w:r>
-      <w:r>
-        <w:t xml:space="preserve"> </w:t>
-      </w:r>
-      <w:r>
-        <w:t xml:space="preserve">We asked questions at the poster session to probe student understanding and critically</w:t>
-      </w:r>
-      <w:r>
-        <w:t xml:space="preserve"> </w:t>
-      </w:r>
-      <w:r>
-        <w:t xml:space="preserve">evaluated the theses.</w:t>
+        <w:t xml:space="preserve">With future students, we will use a written rubric to evaluate theses (Table</w:t>
+      </w:r>
+      <w:r>
+        <w:t xml:space="preserve"> </w:t>
+      </w:r>
+      <w:r>
+        <w:t xml:space="preserve">??</w:t>
+      </w:r>
+      <w:r>
+        <w:t xml:space="preserve">). We’ll</w:t>
+      </w:r>
+      <w:r>
+        <w:t xml:space="preserve"> </w:t>
+      </w:r>
+      <w:r>
+        <w:t xml:space="preserve">share the rubric with our students at the start of the academic year.</w:t>
+      </w:r>
+    </w:p>
+    <w:p>
+      <w:pPr>
+        <w:pStyle w:val="Heading2"/>
+      </w:pPr>
+      <w:bookmarkStart w:id="42" w:name="exploring-more-advanced-topics"/>
+      <w:r>
+        <w:t xml:space="preserve">Exploring more advanced topics</w:t>
+      </w:r>
+      <w:bookmarkEnd w:id="42"/>
+    </w:p>
+    <w:p>
+      <w:pPr>
+        <w:pStyle w:val="FirstParagraph"/>
+      </w:pPr>
+      <w:r>
+        <w:t xml:space="preserve">Twitter data over time offers a wealth of potential research projects. Supplementing</w:t>
+      </w:r>
+      <w:r>
+        <w:t xml:space="preserve"> </w:t>
+      </w:r>
+      <w:r>
+        <w:t xml:space="preserve">tweets with public data from other sources multiplies the possibilities. For example,</w:t>
+      </w:r>
+      <w:r>
+        <w:t xml:space="preserve"> </w:t>
+      </w:r>
+      <w:r>
+        <w:t xml:space="preserve">one of our two students supplemented tweets with daily stock market index prices.</w:t>
+      </w:r>
+      <w:r>
+        <w:t xml:space="preserve"> </w:t>
+      </w:r>
+      <w:r>
+        <w:t xml:space="preserve">She studied sentiment of finance-related tweets and daily stock market index</w:t>
+      </w:r>
+      <w:r>
+        <w:t xml:space="preserve"> </w:t>
+      </w:r>
+      <w:r>
+        <w:t xml:space="preserve">closing prices.</w:t>
       </w:r>
     </w:p>
     <w:p>
@@ -2873,64 +3053,76 @@
         <w:pStyle w:val="BodyText"/>
       </w:pPr>
       <w:r>
-        <w:t xml:space="preserve">In future iterations, we will use a written rubric to grade student theses (Table</w:t>
-      </w:r>
-      <w:r>
-        <w:t xml:space="preserve"> </w:t>
-      </w:r>
-      <w:r>
-        <w:t xml:space="preserve">??</w:t>
-      </w:r>
-      <w:r>
-        <w:t xml:space="preserve">). We’ll</w:t>
-      </w:r>
-      <w:r>
-        <w:t xml:space="preserve"> </w:t>
-      </w:r>
-      <w:r>
-        <w:t xml:space="preserve">share the rubric with our students at the start of the academic year.</w:t>
+        <w:t xml:space="preserve">Latent Dirichlet allocation modeling and related methods are a major research area in the</w:t>
+      </w:r>
+      <w:r>
+        <w:t xml:space="preserve"> </w:t>
+      </w:r>
+      <w:r>
+        <w:t xml:space="preserve">quantitative social sciences. Advanced students with interest in statistical computing might</w:t>
+      </w:r>
+      <w:r>
+        <w:t xml:space="preserve"> </w:t>
+      </w:r>
+      <w:r>
+        <w:t xml:space="preserve">compare inferential methods for topic models. Those with interests in event detection</w:t>
+      </w:r>
+      <w:r>
+        <w:t xml:space="preserve"> </w:t>
+      </w:r>
+      <w:r>
+        <w:t xml:space="preserve">and time series analysis could build on the findings of our student by explicitly accounting</w:t>
+      </w:r>
+      <w:r>
+        <w:t xml:space="preserve"> </w:t>
+      </w:r>
+      <w:r>
+        <w:t xml:space="preserve">for topic evolution with dynamic topic models</w:t>
+      </w:r>
+      <w:r>
+        <w:t xml:space="preserve"> </w:t>
+      </w:r>
+      <w:r>
+        <w:t xml:space="preserve">(Blei and Lafferty 2006)</w:t>
+      </w:r>
+      <w:r>
+        <w:t xml:space="preserve">.</w:t>
       </w:r>
     </w:p>
     <w:p>
       <w:pPr>
         <w:pStyle w:val="Heading2"/>
       </w:pPr>
-      <w:bookmarkStart w:id="42" w:name="exploring-more-advanced-topics"/>
-      <w:r>
-        <w:t xml:space="preserve">Exploring more advanced topics</w:t>
-      </w:r>
-      <w:bookmarkEnd w:id="42"/>
+      <w:bookmarkStart w:id="43" w:name="concluding-remarks"/>
+      <w:r>
+        <w:t xml:space="preserve">Concluding remarks</w:t>
+      </w:r>
+      <w:bookmarkEnd w:id="43"/>
     </w:p>
     <w:p>
       <w:pPr>
         <w:pStyle w:val="FirstParagraph"/>
       </w:pPr>
       <w:r>
-        <w:t xml:space="preserve">Twitter data over time offers a wealth of potential research projects. Supplementing</w:t>
-      </w:r>
-      <w:r>
-        <w:t xml:space="preserve"> </w:t>
-      </w:r>
-      <w:r>
-        <w:t xml:space="preserve">tweets with public data from other sources multiplies the possibilities. For example,</w:t>
-      </w:r>
-      <w:r>
-        <w:t xml:space="preserve"> </w:t>
-      </w:r>
-      <w:r>
-        <w:t xml:space="preserve">one of our two students supplemented tweets with daily stock market index prices.</w:t>
-      </w:r>
-      <w:r>
-        <w:t xml:space="preserve"> </w:t>
-      </w:r>
-      <w:r>
-        <w:t xml:space="preserve">She studied sentiment of finance-related tweets and daily stock market index</w:t>
-      </w:r>
-      <w:r>
-        <w:t xml:space="preserve"> </w:t>
-      </w:r>
-      <w:r>
-        <w:t xml:space="preserve">closing prices.</w:t>
+        <w:t xml:space="preserve">Tweet collections over time are a rich, large, authentic data set that offer</w:t>
+      </w:r>
+      <w:r>
+        <w:t xml:space="preserve"> </w:t>
+      </w:r>
+      <w:r>
+        <w:t xml:space="preserve">many opportunities for student research projects. We provided</w:t>
+      </w:r>
+      <w:r>
+        <w:t xml:space="preserve"> </w:t>
+      </w:r>
+      <w:r>
+        <w:t xml:space="preserve">instructions to enable readers to</w:t>
+      </w:r>
+      <w:r>
+        <w:t xml:space="preserve"> </w:t>
+      </w:r>
+      <w:r>
+        <w:t xml:space="preserve">establish their own tweet collections. We also presented details for one analysis strategy.</w:t>
       </w:r>
     </w:p>
     <w:p>
@@ -2938,276 +3130,193 @@
         <w:pStyle w:val="BodyText"/>
       </w:pPr>
       <w:r>
-        <w:t xml:space="preserve">Latent Dirichlet allocation modeling and related methods are a major research area in the</w:t>
-      </w:r>
-      <w:r>
-        <w:t xml:space="preserve"> </w:t>
-      </w:r>
-      <w:r>
-        <w:t xml:space="preserve">quantitative social sciences. Advanced students with interest in statistical computing might</w:t>
-      </w:r>
-      <w:r>
-        <w:t xml:space="preserve"> </w:t>
-      </w:r>
-      <w:r>
-        <w:t xml:space="preserve">compare inferential methods for topic models. Those with interests in event detection</w:t>
-      </w:r>
-      <w:r>
-        <w:t xml:space="preserve"> </w:t>
-      </w:r>
-      <w:r>
-        <w:t xml:space="preserve">and time series analysis could build on the findings of our student by explicitly accounting</w:t>
-      </w:r>
-      <w:r>
-        <w:t xml:space="preserve"> </w:t>
-      </w:r>
-      <w:r>
-        <w:t xml:space="preserve">for topic evolution with dynamic topic models</w:t>
-      </w:r>
-      <w:r>
-        <w:t xml:space="preserve"> </w:t>
-      </w:r>
-      <w:r>
-        <w:t xml:space="preserve">(Blei and Lafferty 2006)</w:t>
+        <w:t xml:space="preserve">Our mentoring in data science aligns with others’ calls to reconsider the role of computing in statistics</w:t>
+      </w:r>
+      <w:r>
+        <w:t xml:space="preserve"> </w:t>
+      </w:r>
+      <w:r>
+        <w:t xml:space="preserve">and data science</w:t>
+      </w:r>
+      <w:r>
+        <w:t xml:space="preserve"> </w:t>
+      </w:r>
+      <w:r>
+        <w:t xml:space="preserve">(Carver et al. 2016; Nolan and Temple Lang 2010)</w:t>
       </w:r>
       <w:r>
         <w:t xml:space="preserve">.</w:t>
       </w:r>
-    </w:p>
-    <w:p>
-      <w:pPr>
-        <w:pStyle w:val="Heading2"/>
-      </w:pPr>
-      <w:bookmarkStart w:id="43" w:name="concluding-remarks"/>
-      <w:r>
-        <w:t xml:space="preserve">Concluding remarks</w:t>
-      </w:r>
-      <w:bookmarkEnd w:id="43"/>
+      <w:r>
+        <w:t xml:space="preserve"> </w:t>
+      </w:r>
+      <w:r>
+        <w:t xml:space="preserve">Hicks and Irizarry (2018)</w:t>
+      </w:r>
+      <w:r>
+        <w:t xml:space="preserve"> </w:t>
+      </w:r>
+      <w:r>
+        <w:t xml:space="preserve">argue for</w:t>
+      </w:r>
+      <w:r>
+        <w:t xml:space="preserve"> </w:t>
+      </w:r>
+      <w:r>
+        <w:t xml:space="preserve">incorporating three concepts into data science classes: computing, connecting and creating.</w:t>
+      </w:r>
+      <w:r>
+        <w:t xml:space="preserve"> </w:t>
+      </w:r>
+      <w:r>
+        <w:t xml:space="preserve">They use the terms</w:t>
+      </w:r>
+      <w:r>
+        <w:t xml:space="preserve"> </w:t>
+      </w:r>
+      <w:r>
+        <w:t xml:space="preserve">“</w:t>
+      </w:r>
+      <w:r>
+        <w:t xml:space="preserve">connecting</w:t>
+      </w:r>
+      <w:r>
+        <w:t xml:space="preserve">”</w:t>
+      </w:r>
+      <w:r>
+        <w:t xml:space="preserve"> </w:t>
+      </w:r>
+      <w:r>
+        <w:t xml:space="preserve">and</w:t>
+      </w:r>
+      <w:r>
+        <w:t xml:space="preserve"> </w:t>
+      </w:r>
+      <w:r>
+        <w:t xml:space="preserve">“</w:t>
+      </w:r>
+      <w:r>
+        <w:t xml:space="preserve">creating</w:t>
+      </w:r>
+      <w:r>
+        <w:t xml:space="preserve">”</w:t>
+      </w:r>
+      <w:r>
+        <w:t xml:space="preserve"> </w:t>
+      </w:r>
+      <w:r>
+        <w:t xml:space="preserve">to describe the processes of applying</w:t>
+      </w:r>
+      <w:r>
+        <w:t xml:space="preserve"> </w:t>
+      </w:r>
+      <w:r>
+        <w:t xml:space="preserve">quantitative methods to real data and real research questions and of research question</w:t>
+      </w:r>
+      <w:r>
+        <w:t xml:space="preserve"> </w:t>
+      </w:r>
+      <w:r>
+        <w:t xml:space="preserve">formulation, respectively. Our tweet analysis projects offer students opportunities in all</w:t>
+      </w:r>
+      <w:r>
+        <w:t xml:space="preserve"> </w:t>
+      </w:r>
+      <w:r>
+        <w:t xml:space="preserve">three skills sets. Our students first formulated research questions, then collected and</w:t>
+      </w:r>
+      <w:r>
+        <w:t xml:space="preserve"> </w:t>
+      </w:r>
+      <w:r>
+        <w:t xml:space="preserve">analyzed data to address the questions. Throughout the projects, students</w:t>
+      </w:r>
+      <w:r>
+        <w:t xml:space="preserve"> </w:t>
+      </w:r>
+      <w:r>
+        <w:t xml:space="preserve">drew heavily on computing, both to acquire data and to analyze it.</w:t>
+      </w:r>
+    </w:p>
+    <w:p>
+      <w:pPr>
+        <w:pStyle w:val="BodyText"/>
+      </w:pPr>
+      <w:r>
+        <w:t xml:space="preserve">Tweet analysis gives students practical experience in the data science process of</w:t>
+      </w:r>
+      <w:r>
+        <w:t xml:space="preserve"> </w:t>
+      </w:r>
+      <w:r>
+        <w:t xml:space="preserve">formulating a research question, gathering data to address it, summarizing the</w:t>
+      </w:r>
+      <w:r>
+        <w:t xml:space="preserve"> </w:t>
+      </w:r>
+      <w:r>
+        <w:t xml:space="preserve">data, visualizing results, and communicating findings. By considering first student</w:t>
+      </w:r>
+      <w:r>
+        <w:t xml:space="preserve"> </w:t>
+      </w:r>
+      <w:r>
+        <w:t xml:space="preserve">research interests and integrating them with our senior thesis learning objectives,</w:t>
+      </w:r>
+      <w:r>
+        <w:t xml:space="preserve"> </w:t>
+      </w:r>
+      <w:r>
+        <w:t xml:space="preserve">we successfully guided two undergraduate researchers in data science research with</w:t>
+      </w:r>
+      <w:r>
+        <w:t xml:space="preserve"> </w:t>
+      </w:r>
+      <w:r>
+        <w:t xml:space="preserve">tweets.</w:t>
+      </w:r>
+    </w:p>
+    <w:p>
+      <w:pPr>
+        <w:pStyle w:val="Heading1"/>
+      </w:pPr>
+      <w:bookmarkStart w:id="44" w:name="acknowledgements"/>
+      <w:r>
+        <w:t xml:space="preserve">Acknowledgements</w:t>
+      </w:r>
+      <w:bookmarkEnd w:id="44"/>
     </w:p>
     <w:p>
       <w:pPr>
         <w:pStyle w:val="FirstParagraph"/>
       </w:pPr>
       <w:r>
-        <w:t xml:space="preserve">Tweet collections over time are a rich, large, authentic data set that offer</w:t>
-      </w:r>
-      <w:r>
-        <w:t xml:space="preserve"> </w:t>
-      </w:r>
-      <w:r>
-        <w:t xml:space="preserve">many opportunities for student research projects. We provided</w:t>
-      </w:r>
-      <w:r>
-        <w:t xml:space="preserve"> </w:t>
-      </w:r>
-      <w:r>
-        <w:t xml:space="preserve">instructions to enable readers to</w:t>
-      </w:r>
-      <w:r>
-        <w:t xml:space="preserve"> </w:t>
-      </w:r>
-      <w:r>
-        <w:t xml:space="preserve">establish their own tweet collections. We also presented details for one</w:t>
-      </w:r>
-      <w:r>
-        <w:t xml:space="preserve"> </w:t>
-      </w:r>
-      <w:r>
-        <w:t xml:space="preserve">mentored research project that made use of our stored tweets.</w:t>
-      </w:r>
-    </w:p>
-    <w:p>
-      <w:pPr>
-        <w:pStyle w:val="BodyText"/>
-      </w:pPr>
-      <w:r>
-        <w:t xml:space="preserve">Our mentoring in data science aligns with others’ calls to reconsider training in statistics</w:t>
-      </w:r>
-      <w:r>
-        <w:t xml:space="preserve"> </w:t>
-      </w:r>
-      <w:r>
-        <w:t xml:space="preserve">and data science</w:t>
-      </w:r>
-      <w:r>
-        <w:t xml:space="preserve"> </w:t>
-      </w:r>
-      <w:r>
-        <w:t xml:space="preserve">(Carver et al. 2016; Nolan and Temple Lang 2010)</w:t>
-      </w:r>
-      <w:r>
-        <w:t xml:space="preserve">.</w:t>
-      </w:r>
-      <w:r>
-        <w:t xml:space="preserve"> </w:t>
-      </w:r>
-      <w:r>
-        <w:t xml:space="preserve">Hicks and Irizarry (2018)</w:t>
-      </w:r>
-      <w:r>
-        <w:t xml:space="preserve"> </w:t>
-      </w:r>
-      <w:r>
-        <w:t xml:space="preserve">argue for</w:t>
-      </w:r>
-      <w:r>
-        <w:t xml:space="preserve"> </w:t>
-      </w:r>
-      <w:r>
-        <w:t xml:space="preserve">incorporating three concepts into data science classes: computing, connecting and creating.</w:t>
-      </w:r>
-      <w:r>
-        <w:t xml:space="preserve"> </w:t>
-      </w:r>
-      <w:r>
-        <w:t xml:space="preserve">They use the terms</w:t>
-      </w:r>
-      <w:r>
-        <w:t xml:space="preserve"> </w:t>
-      </w:r>
-      <w:r>
-        <w:t xml:space="preserve">“</w:t>
-      </w:r>
-      <w:r>
-        <w:t xml:space="preserve">connecting</w:t>
-      </w:r>
-      <w:r>
-        <w:t xml:space="preserve">”</w:t>
-      </w:r>
-      <w:r>
-        <w:t xml:space="preserve"> </w:t>
-      </w:r>
-      <w:r>
-        <w:t xml:space="preserve">and</w:t>
-      </w:r>
-      <w:r>
-        <w:t xml:space="preserve"> </w:t>
-      </w:r>
-      <w:r>
-        <w:t xml:space="preserve">“</w:t>
-      </w:r>
-      <w:r>
-        <w:t xml:space="preserve">creating</w:t>
-      </w:r>
-      <w:r>
-        <w:t xml:space="preserve">”</w:t>
-      </w:r>
-      <w:r>
-        <w:t xml:space="preserve"> </w:t>
-      </w:r>
-      <w:r>
-        <w:t xml:space="preserve">to describe the processes of applying</w:t>
-      </w:r>
-      <w:r>
-        <w:t xml:space="preserve"> </w:t>
-      </w:r>
-      <w:r>
-        <w:t xml:space="preserve">quantitative methods to real data and real research questions and of research question</w:t>
-      </w:r>
-      <w:r>
-        <w:t xml:space="preserve"> </w:t>
-      </w:r>
-      <w:r>
-        <w:t xml:space="preserve">formulation, respectively. Our tweet analysis projects offer students opportunities in all</w:t>
-      </w:r>
-      <w:r>
-        <w:t xml:space="preserve"> </w:t>
-      </w:r>
-      <w:r>
-        <w:t xml:space="preserve">three skills sets. Our students first formulated research questions, then collected and</w:t>
-      </w:r>
-      <w:r>
-        <w:t xml:space="preserve"> </w:t>
-      </w:r>
-      <w:r>
-        <w:t xml:space="preserve">analyzed data to address the questions. Throughout the projects, students</w:t>
-      </w:r>
-      <w:r>
-        <w:t xml:space="preserve"> </w:t>
-      </w:r>
-      <w:r>
-        <w:t xml:space="preserve">drew heavily on computing, both to acquire data and to analyze it.</w:t>
-      </w:r>
-    </w:p>
-    <w:p>
-      <w:pPr>
-        <w:pStyle w:val="BodyText"/>
-      </w:pPr>
-      <w:r>
-        <w:t xml:space="preserve">Tweet analysis gives students practical experience in the data science process of</w:t>
-      </w:r>
-      <w:r>
-        <w:t xml:space="preserve"> </w:t>
-      </w:r>
-      <w:r>
-        <w:t xml:space="preserve">formulating a research question, gathering data to address it, summarizing the</w:t>
-      </w:r>
-      <w:r>
-        <w:t xml:space="preserve"> </w:t>
-      </w:r>
-      <w:r>
-        <w:t xml:space="preserve">data, visualizing results, and communicating findings. By considering first student</w:t>
-      </w:r>
-      <w:r>
-        <w:t xml:space="preserve"> </w:t>
-      </w:r>
-      <w:r>
-        <w:t xml:space="preserve">research interests and integrating them with our senior thesis learning objectives,</w:t>
-      </w:r>
-      <w:r>
-        <w:t xml:space="preserve"> </w:t>
-      </w:r>
-      <w:r>
-        <w:t xml:space="preserve">we successfully guided two undergraduate researchers in data science research with</w:t>
-      </w:r>
-      <w:r>
-        <w:t xml:space="preserve"> </w:t>
-      </w:r>
-      <w:r>
-        <w:t xml:space="preserve">tweets.</w:t>
+        <w:t xml:space="preserve">The authors thank Betsy Colby Davie and Rick Nordheim for helpful discussions and</w:t>
+      </w:r>
+      <w:r>
+        <w:t xml:space="preserve"> </w:t>
+      </w:r>
+      <w:r>
+        <w:t xml:space="preserve">feedback on preliminary versions of the manuscript. We thank the special issue</w:t>
+      </w:r>
+      <w:r>
+        <w:t xml:space="preserve"> </w:t>
+      </w:r>
+      <w:r>
+        <w:t xml:space="preserve">editors and anonymous reviewers for their constructive comments and suggestions.</w:t>
       </w:r>
     </w:p>
     <w:p>
       <w:pPr>
         <w:pStyle w:val="Heading1"/>
       </w:pPr>
-      <w:bookmarkStart w:id="44" w:name="acknowledgements"/>
-      <w:r>
-        <w:t xml:space="preserve">Acknowledgements</w:t>
-      </w:r>
-      <w:bookmarkEnd w:id="44"/>
-    </w:p>
-    <w:p>
-      <w:pPr>
-        <w:pStyle w:val="FirstParagraph"/>
-      </w:pPr>
-      <w:r>
-        <w:t xml:space="preserve">The authors thank Betsy Colby Davie and Rick Nordheim for helpful discussions and</w:t>
-      </w:r>
-      <w:r>
-        <w:t xml:space="preserve"> </w:t>
-      </w:r>
-      <w:r>
-        <w:t xml:space="preserve">feedback on preliminary versions of the manuscript. We thank the special issue</w:t>
-      </w:r>
-      <w:r>
-        <w:t xml:space="preserve"> </w:t>
-      </w:r>
-      <w:r>
-        <w:t xml:space="preserve">editors and anonymous reviewers for their constructive comments and suggestions.</w:t>
-      </w:r>
-    </w:p>
-    <w:p>
-      <w:pPr>
-        <w:pStyle w:val="Heading1"/>
-      </w:pPr>
       <w:bookmarkStart w:id="45" w:name="references"/>
       <w:r>
         <w:t xml:space="preserve">References</w:t>
       </w:r>
       <w:bookmarkEnd w:id="45"/>
     </w:p>
-    <w:bookmarkStart w:id="70" w:name="refs"/>
+    <w:bookmarkStart w:id="73" w:name="refs"/>
     <w:bookmarkStart w:id="46" w:name="ref-blei2017variational"/>
     <w:p>
       <w:pPr>
@@ -3334,7 +3443,7 @@
         <w:pStyle w:val="Bibliography"/>
       </w:pPr>
       <w:r>
-        <w:t xml:space="preserve">“Introducing json” (2020),</w:t>
+        <w:t xml:space="preserve">“Introducing JSON” (2020),</w:t>
       </w:r>
       <w:r>
         <w:t xml:space="preserve"> </w:t>
@@ -3478,12 +3587,34 @@
       </w:r>
     </w:p>
     <w:bookmarkEnd w:id="60"/>
-    <w:bookmarkStart w:id="61" w:name="ref-r"/>
+    <w:bookmarkStart w:id="61" w:name="ref-porteous2008fast"/>
     <w:p>
       <w:pPr>
         <w:pStyle w:val="Bibliography"/>
       </w:pPr>
       <w:r>
+        <w:t xml:space="preserve">Porteous, I., Newman, D., Ihler, A., Asuncion, A., Smyth, P., and Welling, M. (2008), “Fast collapsed gibbs sampling for latent dirichlet allocation,” in</w:t>
+      </w:r>
+      <w:r>
+        <w:t xml:space="preserve"> </w:t>
+      </w:r>
+      <w:r>
+        <w:rPr>
+          <w:i/>
+        </w:rPr>
+        <w:t xml:space="preserve">Proceedings of the 14th acm sigkdd international conference on knowledge discovery and data mining</w:t>
+      </w:r>
+      <w:r>
+        <w:t xml:space="preserve">, pp. 569–577.</w:t>
+      </w:r>
+    </w:p>
+    <w:bookmarkEnd w:id="61"/>
+    <w:bookmarkStart w:id="62" w:name="ref-r"/>
+    <w:p>
+      <w:pPr>
+        <w:pStyle w:val="Bibliography"/>
+      </w:pPr>
+      <w:r>
         <w:t xml:space="preserve">R Core Team (2019),</w:t>
       </w:r>
       <w:r>
@@ -3499,8 +3630,8 @@
         <w:t xml:space="preserve">, Vienna, Austria: R Foundation for Statistical Computing.</w:t>
       </w:r>
     </w:p>
-    <w:bookmarkEnd w:id="61"/>
-    <w:bookmarkStart w:id="63" w:name="ref-drob"/>
+    <w:bookmarkEnd w:id="62"/>
+    <w:bookmarkStart w:id="64" w:name="ref-drob"/>
     <w:p>
       <w:pPr>
         <w:pStyle w:val="Bibliography"/>
@@ -3511,7 +3642,7 @@
       <w:r>
         <w:t xml:space="preserve"> </w:t>
       </w:r>
-      <w:hyperlink r:id="rId62">
+      <w:hyperlink r:id="rId63">
         <w:r>
           <w:rPr>
             <w:rStyle w:val="Hyperlink"/>
@@ -3523,8 +3654,8 @@
         <w:t xml:space="preserve">.</w:t>
       </w:r>
     </w:p>
-    <w:bookmarkEnd w:id="63"/>
-    <w:bookmarkStart w:id="65" w:name="ref-tweet_stream"/>
+    <w:bookmarkEnd w:id="64"/>
+    <w:bookmarkStart w:id="66" w:name="ref-tweet_stream"/>
     <w:p>
       <w:pPr>
         <w:pStyle w:val="Bibliography"/>
@@ -3535,7 +3666,7 @@
       <w:r>
         <w:t xml:space="preserve"> </w:t>
       </w:r>
-      <w:hyperlink r:id="rId64">
+      <w:hyperlink r:id="rId65">
         <w:r>
           <w:rPr>
             <w:rStyle w:val="Hyperlink"/>
@@ -3547,8 +3678,8 @@
         <w:t xml:space="preserve">.</w:t>
       </w:r>
     </w:p>
-    <w:bookmarkEnd w:id="65"/>
-    <w:bookmarkStart w:id="67" w:name="ref-tidytext"/>
+    <w:bookmarkEnd w:id="66"/>
+    <w:bookmarkStart w:id="68" w:name="ref-tidytext"/>
     <w:p>
       <w:pPr>
         <w:pStyle w:val="Bibliography"/>
@@ -3571,7 +3702,7 @@
       <w:r>
         <w:t xml:space="preserve"> </w:t>
       </w:r>
-      <w:hyperlink r:id="rId66">
+      <w:hyperlink r:id="rId67">
         <w:r>
           <w:rPr>
             <w:rStyle w:val="Hyperlink"/>
@@ -3583,8 +3714,8 @@
         <w:t xml:space="preserve">.</w:t>
       </w:r>
     </w:p>
-    <w:bookmarkEnd w:id="67"/>
-    <w:bookmarkStart w:id="68" w:name="ref-wells2016trump"/>
+    <w:bookmarkEnd w:id="68"/>
+    <w:bookmarkStart w:id="69" w:name="ref-wells2016trump"/>
     <w:p>
       <w:pPr>
         <w:pStyle w:val="Bibliography"/>
@@ -3605,13 +3736,57 @@
         <w:t xml:space="preserve">, Taylor &amp; Francis, 33, 669–676.</w:t>
       </w:r>
     </w:p>
-    <w:bookmarkEnd w:id="68"/>
-    <w:bookmarkStart w:id="69" w:name="ref-wiggins2005understanding"/>
+    <w:bookmarkEnd w:id="69"/>
+    <w:bookmarkStart w:id="70" w:name="ref-wickham2019advanced"/>
     <w:p>
       <w:pPr>
         <w:pStyle w:val="Bibliography"/>
       </w:pPr>
       <w:r>
+        <w:t xml:space="preserve">Wickham, H. (2019),</w:t>
+      </w:r>
+      <w:r>
+        <w:t xml:space="preserve"> </w:t>
+      </w:r>
+      <w:r>
+        <w:rPr>
+          <w:i/>
+        </w:rPr>
+        <w:t xml:space="preserve">Advanced r</w:t>
+      </w:r>
+      <w:r>
+        <w:t xml:space="preserve">, CRC press.</w:t>
+      </w:r>
+    </w:p>
+    <w:bookmarkEnd w:id="70"/>
+    <w:bookmarkStart w:id="71" w:name="ref-wickham2016r"/>
+    <w:p>
+      <w:pPr>
+        <w:pStyle w:val="Bibliography"/>
+      </w:pPr>
+      <w:r>
+        <w:t xml:space="preserve">Wickham, H., and Grolemund, G. (2016),</w:t>
+      </w:r>
+      <w:r>
+        <w:t xml:space="preserve"> </w:t>
+      </w:r>
+      <w:r>
+        <w:rPr>
+          <w:i/>
+        </w:rPr>
+        <w:t xml:space="preserve">R for data science: Import, tidy, transform, visualize, and model data</w:t>
+      </w:r>
+      <w:r>
+        <w:t xml:space="preserve">, " O’Reilly Media, Inc.".</w:t>
+      </w:r>
+    </w:p>
+    <w:bookmarkEnd w:id="71"/>
+    <w:bookmarkStart w:id="72" w:name="ref-wiggins2005understanding"/>
+    <w:p>
+      <w:pPr>
+        <w:pStyle w:val="Bibliography"/>
+      </w:pPr>
+      <w:r>
         <w:t xml:space="preserve">Wiggins, G., and McTighe, J. (2005),</w:t>
       </w:r>
       <w:r>
@@ -3627,8 +3802,8 @@
         <w:t xml:space="preserve">.</w:t>
       </w:r>
     </w:p>
-    <w:bookmarkEnd w:id="69"/>
-    <w:bookmarkEnd w:id="70"/>
+    <w:bookmarkEnd w:id="72"/>
+    <w:bookmarkEnd w:id="73"/>
     <w:p>
       <w:r>
         <w:br w:type="page"/>
@@ -3638,11 +3813,11 @@
       <w:pPr>
         <w:pStyle w:val="Heading1"/>
       </w:pPr>
-      <w:bookmarkStart w:id="71" w:name="appendix-1-tweet-data-dictionary"/>
+      <w:bookmarkStart w:id="74" w:name="appendix-1-tweet-data-dictionary"/>
       <w:r>
         <w:t xml:space="preserve">Appendix 1: Tweet data dictionary</w:t>
       </w:r>
-      <w:bookmarkEnd w:id="71"/>
+      <w:bookmarkEnd w:id="74"/>
     </w:p>
     <w:p>
       <w:pPr>
@@ -3651,7 +3826,7 @@
       <w:r>
         <w:t xml:space="preserve">Twitter shares a data dictionary for tweets (</w:t>
       </w:r>
-      <w:hyperlink r:id="rId72">
+      <w:hyperlink r:id="rId75">
         <w:r>
           <w:rPr>
             <w:rStyle w:val="Hyperlink"/>
@@ -3687,11 +3862,11 @@
       <w:pPr>
         <w:pStyle w:val="Heading1"/>
       </w:pPr>
-      <w:bookmarkStart w:id="73" w:name="appendix-2-r-analysis-code"/>
+      <w:bookmarkStart w:id="76" w:name="appendix-2-r-analysis-code"/>
       <w:r>
         <w:t xml:space="preserve">Appendix 2: R analysis code</w:t>
       </w:r>
-      <w:bookmarkEnd w:id="73"/>
+      <w:bookmarkEnd w:id="76"/>
     </w:p>
     <w:p>
       <w:pPr>

</xml_diff>